<commit_message>
Fix the all compiler erros.
</commit_message>
<xml_diff>
--- a/docs/概率和统计 第一章 概率定义和排列组合.docx
+++ b/docs/概率和统计 第一章 概率定义和排列组合.docx
@@ -769,22 +769,150 @@
             <w:sz w:val="20"/>
             <w:szCs w:val="20"/>
           </w:rPr>
+          <m:t>A⊂B</m:t>
+        </m:r>
+      </m:oMath>
+      <w:r>
+        <w:rPr>
+          <w:rFonts w:eastAsiaTheme="minorHAnsi"/>
+          <w:sz w:val="20"/>
+          <w:szCs w:val="20"/>
+        </w:rPr>
+        <w:t>表示</w:t>
+      </w:r>
+      <w:r>
+        <w:rPr>
+          <w:rFonts w:eastAsiaTheme="minorHAnsi" w:hint="eastAsia"/>
+          <w:sz w:val="20"/>
+          <w:szCs w:val="20"/>
+        </w:rPr>
+        <w:t>,</w:t>
+      </w:r>
+      <w:r>
+        <w:rPr>
+          <w:rFonts w:eastAsiaTheme="minorHAnsi"/>
+          <w:sz w:val="20"/>
+          <w:szCs w:val="20"/>
+        </w:rPr>
+        <w:t xml:space="preserve"> </w:t>
+      </w:r>
+      <w:r>
+        <w:rPr>
+          <w:rFonts w:eastAsiaTheme="minorHAnsi"/>
+          <w:sz w:val="20"/>
+          <w:szCs w:val="20"/>
+        </w:rPr>
+        <w:t>这是集合理论的表达式</w:t>
+      </w:r>
+      <w:r>
+        <w:rPr>
+          <w:rFonts w:eastAsiaTheme="minorHAnsi" w:hint="eastAsia"/>
+          <w:sz w:val="20"/>
+          <w:szCs w:val="20"/>
+        </w:rPr>
+        <w:t>.</w:t>
+      </w:r>
+      <w:r>
+        <w:rPr>
+          <w:rFonts w:eastAsiaTheme="minorHAnsi"/>
+          <w:sz w:val="20"/>
+          <w:szCs w:val="20"/>
+        </w:rPr>
+        <w:t xml:space="preserve"> </w:t>
+      </w:r>
+      <w:r>
+        <w:rPr>
+          <w:rFonts w:eastAsiaTheme="minorHAnsi"/>
+          <w:sz w:val="20"/>
+          <w:szCs w:val="20"/>
+        </w:rPr>
+        <w:t>换句话说，</w:t>
+      </w:r>
+      <m:oMath>
+        <m:r>
+          <w:rPr>
+            <w:rFonts w:ascii="Cambria Math" w:eastAsiaTheme="minorHAnsi" w:hAnsi="Cambria Math"/>
+            <w:sz w:val="20"/>
+            <w:szCs w:val="20"/>
+          </w:rPr>
           <m:t>A</m:t>
         </m:r>
+      </m:oMath>
+      <w:r>
+        <w:rPr>
+          <w:rFonts w:eastAsiaTheme="minorHAnsi"/>
+          <w:sz w:val="20"/>
+          <w:szCs w:val="20"/>
+        </w:rPr>
+        <w:t>是</w:t>
+      </w:r>
+      <m:oMath>
         <m:r>
           <w:rPr>
             <w:rFonts w:ascii="Cambria Math" w:eastAsiaTheme="minorHAnsi" w:hAnsi="Cambria Math"/>
             <w:sz w:val="20"/>
             <w:szCs w:val="20"/>
           </w:rPr>
-          <m:t>⊂</m:t>
-        </m:r>
+          <m:t>B</m:t>
+        </m:r>
+      </m:oMath>
+      <w:r>
+        <w:rPr>
+          <w:rFonts w:eastAsiaTheme="minorHAnsi"/>
+          <w:sz w:val="20"/>
+          <w:szCs w:val="20"/>
+        </w:rPr>
+        <w:t>的子集</w:t>
+      </w:r>
+      <w:r>
+        <w:rPr>
+          <w:rFonts w:eastAsiaTheme="minorHAnsi" w:hint="eastAsia"/>
+          <w:sz w:val="20"/>
+          <w:szCs w:val="20"/>
+        </w:rPr>
+        <w:t>.</w:t>
+      </w:r>
+      <w:r>
+        <w:rPr>
+          <w:rFonts w:eastAsiaTheme="minorHAnsi"/>
+          <w:sz w:val="20"/>
+          <w:szCs w:val="20"/>
+        </w:rPr>
+        <w:t xml:space="preserve"> </w:t>
+      </w:r>
+      <w:r>
+        <w:rPr>
+          <w:rFonts w:eastAsiaTheme="minorHAnsi"/>
+          <w:sz w:val="20"/>
+          <w:szCs w:val="20"/>
+        </w:rPr>
+        <w:t>等效地，如果</w:t>
+      </w:r>
+      <m:oMath>
         <m:r>
           <w:rPr>
             <w:rFonts w:ascii="Cambria Math" w:eastAsiaTheme="minorHAnsi" w:hAnsi="Cambria Math"/>
             <w:sz w:val="20"/>
             <w:szCs w:val="20"/>
           </w:rPr>
+          <m:t>A⊂B</m:t>
+        </m:r>
+      </m:oMath>
+      <w:r>
+        <w:rPr>
+          <w:rFonts w:eastAsiaTheme="minorHAnsi"/>
+          <w:sz w:val="20"/>
+          <w:szCs w:val="20"/>
+        </w:rPr>
+        <w:t>，我们可以说</w:t>
+      </w:r>
+      <m:oMath>
+        <m:r>
+          <w:rPr>
+            <w:rFonts w:ascii="Cambria Math" w:eastAsiaTheme="minorHAnsi" w:hAnsi="Cambria Math"/>
+            <w:sz w:val="20"/>
+            <w:szCs w:val="20"/>
+          </w:rPr>
           <m:t>B</m:t>
         </m:r>
       </m:oMath>
@@ -794,19 +922,215 @@
           <w:sz w:val="20"/>
           <w:szCs w:val="20"/>
         </w:rPr>
-        <w:t>表示</w:t>
-      </w:r>
+        <w:t>包含</w:t>
+      </w:r>
+      <m:oMath>
+        <m:r>
+          <w:rPr>
+            <w:rFonts w:ascii="Cambria Math" w:eastAsiaTheme="minorHAnsi" w:hAnsi="Cambria Math"/>
+            <w:sz w:val="20"/>
+            <w:szCs w:val="20"/>
+          </w:rPr>
+          <m:t>A</m:t>
+        </m:r>
+      </m:oMath>
+      <w:r>
+        <w:rPr>
+          <w:rFonts w:eastAsiaTheme="minorHAnsi"/>
+          <w:sz w:val="20"/>
+          <w:szCs w:val="20"/>
+        </w:rPr>
+        <w:t>并可以写成</w:t>
+      </w:r>
+      <m:oMath>
+        <m:r>
+          <w:rPr>
+            <w:rFonts w:ascii="Cambria Math" w:eastAsiaTheme="minorHAnsi" w:hAnsi="Cambria Math"/>
+            <w:sz w:val="20"/>
+            <w:szCs w:val="20"/>
+          </w:rPr>
+          <m:t>B⊃A</m:t>
+        </m:r>
+      </m:oMath>
       <w:r>
         <w:rPr>
           <w:rFonts w:eastAsiaTheme="minorHAnsi" w:hint="eastAsia"/>
           <w:sz w:val="20"/>
           <w:szCs w:val="20"/>
         </w:rPr>
+        <w:t>.</w:t>
+      </w:r>
+    </w:p>
+    <w:p>
+      <w:pPr>
+        <w:rPr>
+          <w:rFonts w:eastAsiaTheme="minorHAnsi"/>
+          <w:sz w:val="20"/>
+          <w:szCs w:val="20"/>
+        </w:rPr>
+      </w:pPr>
+    </w:p>
+    <w:p>
+      <w:pPr>
+        <w:rPr>
+          <w:sz w:val="20"/>
+          <w:szCs w:val="20"/>
+        </w:rPr>
+      </w:pPr>
+      <w:r>
+        <w:rPr>
+          <w:rFonts w:eastAsiaTheme="minorHAnsi" w:hint="eastAsia"/>
+          <w:sz w:val="20"/>
+          <w:szCs w:val="20"/>
+        </w:rPr>
+        <w:t>定理1.4.1</w:t>
+      </w:r>
+      <w:r>
+        <w:rPr>
+          <w:rFonts w:eastAsiaTheme="minorHAnsi"/>
+          <w:sz w:val="20"/>
+          <w:szCs w:val="20"/>
+        </w:rPr>
+        <w:t xml:space="preserve"> </w:t>
+      </w:r>
+      <w:r>
+        <w:rPr>
+          <w:rFonts w:eastAsiaTheme="minorHAnsi" w:hint="eastAsia"/>
+          <w:sz w:val="20"/>
+          <w:szCs w:val="20"/>
+        </w:rPr>
+        <w:t>设</w:t>
+      </w:r>
+      <m:oMath>
+        <m:r>
+          <w:rPr>
+            <w:rFonts w:ascii="Cambria Math" w:eastAsiaTheme="minorHAnsi" w:hAnsi="Cambria Math"/>
+            <w:sz w:val="20"/>
+            <w:szCs w:val="20"/>
+          </w:rPr>
+          <m:t xml:space="preserve">A, B, </m:t>
+        </m:r>
+      </m:oMath>
+      <w:r>
+        <w:rPr>
+          <w:rFonts w:hint="eastAsia"/>
+          <w:sz w:val="20"/>
+          <w:szCs w:val="20"/>
+        </w:rPr>
+        <w:t>和</w:t>
+      </w:r>
+      <m:oMath>
+        <m:r>
+          <w:rPr>
+            <w:rFonts w:ascii="Cambria Math" w:eastAsiaTheme="minorHAnsi" w:hAnsi="Cambria Math" w:hint="eastAsia"/>
+            <w:sz w:val="20"/>
+            <w:szCs w:val="20"/>
+          </w:rPr>
+          <m:t>C</m:t>
+        </m:r>
+      </m:oMath>
+      <w:r>
+        <w:rPr>
+          <w:rFonts w:hint="eastAsia"/>
+          <w:sz w:val="20"/>
+          <w:szCs w:val="20"/>
+        </w:rPr>
+        <w:t>是事件.</w:t>
+      </w:r>
+      <w:r>
+        <w:rPr>
+          <w:sz w:val="20"/>
+          <w:szCs w:val="20"/>
+        </w:rPr>
+        <w:t xml:space="preserve"> </w:t>
+      </w:r>
+      <w:r>
+        <w:rPr>
+          <w:rFonts w:hint="eastAsia"/>
+          <w:sz w:val="20"/>
+          <w:szCs w:val="20"/>
+        </w:rPr>
+        <w:t>则</w:t>
+      </w:r>
+      <m:oMath>
+        <m:r>
+          <w:rPr>
+            <w:rFonts w:ascii="Cambria Math" w:eastAsiaTheme="minorHAnsi" w:hAnsi="Cambria Math"/>
+            <w:sz w:val="20"/>
+            <w:szCs w:val="20"/>
+          </w:rPr>
+          <m:t>A⊂S</m:t>
+        </m:r>
+      </m:oMath>
+      <w:r>
+        <w:rPr>
+          <w:rFonts w:hint="eastAsia"/>
+          <w:sz w:val="20"/>
+          <w:szCs w:val="20"/>
+        </w:rPr>
+        <w:t>.</w:t>
+      </w:r>
+      <w:r>
+        <w:rPr>
+          <w:sz w:val="20"/>
+          <w:szCs w:val="20"/>
+        </w:rPr>
+        <w:t xml:space="preserve"> </w:t>
+      </w:r>
+      <w:r>
+        <w:rPr>
+          <w:rFonts w:hint="eastAsia"/>
+          <w:sz w:val="20"/>
+          <w:szCs w:val="20"/>
+        </w:rPr>
+        <w:t>如果</w:t>
+      </w:r>
+      <m:oMath>
+        <m:r>
+          <w:rPr>
+            <w:rFonts w:ascii="Cambria Math" w:eastAsiaTheme="minorHAnsi" w:hAnsi="Cambria Math"/>
+            <w:sz w:val="20"/>
+            <w:szCs w:val="20"/>
+          </w:rPr>
+          <m:t>A⊂B</m:t>
+        </m:r>
+      </m:oMath>
+      <w:r>
+        <w:rPr>
+          <w:rFonts w:hint="eastAsia"/>
+          <w:sz w:val="20"/>
+          <w:szCs w:val="20"/>
+        </w:rPr>
+        <w:t>并且</w:t>
+      </w:r>
+      <m:oMath>
+        <m:r>
+          <w:rPr>
+            <w:rFonts w:ascii="Cambria Math" w:eastAsiaTheme="minorHAnsi" w:hAnsi="Cambria Math" w:hint="eastAsia"/>
+            <w:sz w:val="20"/>
+            <w:szCs w:val="20"/>
+          </w:rPr>
+          <m:t>B</m:t>
+        </m:r>
+        <m:r>
+          <w:rPr>
+            <w:rFonts w:ascii="Cambria Math" w:eastAsiaTheme="minorHAnsi" w:hAnsi="Cambria Math"/>
+            <w:sz w:val="20"/>
+            <w:szCs w:val="20"/>
+          </w:rPr>
+          <m:t>⊂A</m:t>
+        </m:r>
+      </m:oMath>
+      <w:r>
+        <w:rPr>
+          <w:rFonts w:hint="eastAsia"/>
+          <w:sz w:val="20"/>
+          <w:szCs w:val="20"/>
+        </w:rPr>
         <w:t>,</w:t>
       </w:r>
       <w:r>
         <w:rPr>
-          <w:rFonts w:eastAsiaTheme="minorHAnsi"/>
           <w:sz w:val="20"/>
           <w:szCs w:val="20"/>
         </w:rPr>
@@ -814,15 +1138,41 @@
       </w:r>
       <w:r>
         <w:rPr>
-          <w:rFonts w:eastAsiaTheme="minorHAnsi"/>
-          <w:sz w:val="20"/>
-          <w:szCs w:val="20"/>
-        </w:rPr>
-        <w:t>这是集合理论的表达式</w:t>
-      </w:r>
-      <w:r>
-        <w:rPr>
-          <w:rFonts w:eastAsiaTheme="minorHAnsi" w:hint="eastAsia"/>
+          <w:rFonts w:hint="eastAsia"/>
+          <w:sz w:val="20"/>
+          <w:szCs w:val="20"/>
+        </w:rPr>
+        <w:t>则</w:t>
+      </w:r>
+      <m:oMath>
+        <m:r>
+          <w:rPr>
+            <w:rFonts w:ascii="Cambria Math" w:eastAsiaTheme="minorHAnsi" w:hAnsi="Cambria Math"/>
+            <w:sz w:val="20"/>
+            <w:szCs w:val="20"/>
+          </w:rPr>
+          <m:t>A</m:t>
+        </m:r>
+        <m:r>
+          <w:rPr>
+            <w:rFonts w:ascii="Cambria Math" w:eastAsiaTheme="minorHAnsi" w:hAnsi="Cambria Math" w:hint="eastAsia"/>
+            <w:sz w:val="20"/>
+            <w:szCs w:val="20"/>
+          </w:rPr>
+          <m:t>=</m:t>
+        </m:r>
+        <m:r>
+          <w:rPr>
+            <w:rFonts w:ascii="Cambria Math" w:eastAsiaTheme="minorHAnsi" w:hAnsi="Cambria Math"/>
+            <w:sz w:val="20"/>
+            <w:szCs w:val="20"/>
+          </w:rPr>
+          <m:t>B</m:t>
+        </m:r>
+      </m:oMath>
+      <w:r>
+        <w:rPr>
+          <w:rFonts w:hint="eastAsia"/>
           <w:sz w:val="20"/>
           <w:szCs w:val="20"/>
         </w:rPr>
@@ -830,7 +1180,6 @@
       </w:r>
       <w:r>
         <w:rPr>
-          <w:rFonts w:eastAsiaTheme="minorHAnsi"/>
           <w:sz w:val="20"/>
           <w:szCs w:val="20"/>
         </w:rPr>
@@ -838,11 +1187,11 @@
       </w:r>
       <w:r>
         <w:rPr>
-          <w:rFonts w:eastAsiaTheme="minorHAnsi"/>
-          <w:sz w:val="20"/>
-          <w:szCs w:val="20"/>
-        </w:rPr>
-        <w:t>换句话说，</w:t>
+          <w:rFonts w:hint="eastAsia"/>
+          <w:sz w:val="20"/>
+          <w:szCs w:val="20"/>
+        </w:rPr>
+        <w:t>如果</w:t>
       </w:r>
       <m:oMath>
         <m:r>
@@ -851,485 +1200,88 @@
             <w:sz w:val="20"/>
             <w:szCs w:val="20"/>
           </w:rPr>
-          <m:t>A</m:t>
-        </m:r>
-      </m:oMath>
-      <w:r>
-        <w:rPr>
-          <w:rFonts w:eastAsiaTheme="minorHAnsi"/>
-          <w:sz w:val="20"/>
-          <w:szCs w:val="20"/>
-        </w:rPr>
-        <w:t>是</w:t>
-      </w:r>
-      <m:oMath>
+          <m:t>A⊂B</m:t>
+        </m:r>
+      </m:oMath>
+      <w:r>
+        <w:rPr>
+          <w:rFonts w:hint="eastAsia"/>
+          <w:sz w:val="20"/>
+          <w:szCs w:val="20"/>
+        </w:rPr>
+        <w:t>并且</w:t>
+      </w:r>
+      <m:oMath>
+        <m:r>
+          <w:rPr>
+            <w:rFonts w:ascii="Cambria Math" w:eastAsiaTheme="minorHAnsi" w:hAnsi="Cambria Math" w:hint="eastAsia"/>
+            <w:sz w:val="20"/>
+            <w:szCs w:val="20"/>
+          </w:rPr>
+          <m:t>B</m:t>
+        </m:r>
         <m:r>
           <w:rPr>
             <w:rFonts w:ascii="Cambria Math" w:eastAsiaTheme="minorHAnsi" w:hAnsi="Cambria Math"/>
             <w:sz w:val="20"/>
             <w:szCs w:val="20"/>
           </w:rPr>
-          <m:t>B</m:t>
-        </m:r>
-      </m:oMath>
-      <w:r>
-        <w:rPr>
-          <w:rFonts w:eastAsiaTheme="minorHAnsi"/>
-          <w:sz w:val="20"/>
-          <w:szCs w:val="20"/>
-        </w:rPr>
-        <w:t>的子集</w:t>
-      </w:r>
-      <w:r>
-        <w:rPr>
-          <w:rFonts w:eastAsiaTheme="minorHAnsi" w:hint="eastAsia"/>
+          <m:t>⊂C</m:t>
+        </m:r>
+      </m:oMath>
+      <w:r>
+        <w:rPr>
+          <w:rFonts w:hint="eastAsia"/>
+          <w:sz w:val="20"/>
+          <w:szCs w:val="20"/>
+        </w:rPr>
+        <w:t>,</w:t>
+      </w:r>
+      <w:r>
+        <w:rPr>
+          <w:sz w:val="20"/>
+          <w:szCs w:val="20"/>
+        </w:rPr>
+        <w:t xml:space="preserve"> </w:t>
+      </w:r>
+      <w:r>
+        <w:rPr>
+          <w:rFonts w:hint="eastAsia"/>
+          <w:sz w:val="20"/>
+          <w:szCs w:val="20"/>
+        </w:rPr>
+        <w:t>则</w:t>
+      </w:r>
+      <m:oMath>
+        <m:r>
+          <w:rPr>
+            <w:rFonts w:ascii="Cambria Math" w:eastAsiaTheme="minorHAnsi" w:hAnsi="Cambria Math"/>
+            <w:sz w:val="20"/>
+            <w:szCs w:val="20"/>
+          </w:rPr>
+          <m:t>A⊂</m:t>
+        </m:r>
+        <m:r>
+          <w:rPr>
+            <w:rFonts w:ascii="Cambria Math" w:eastAsiaTheme="minorHAnsi" w:hAnsi="Cambria Math" w:hint="eastAsia"/>
+            <w:sz w:val="20"/>
+            <w:szCs w:val="20"/>
+          </w:rPr>
+          <m:t>C</m:t>
+        </m:r>
+      </m:oMath>
+      <w:r>
+        <w:rPr>
           <w:sz w:val="20"/>
           <w:szCs w:val="20"/>
         </w:rPr>
         <w:t>.</w:t>
       </w:r>
-      <w:r>
-        <w:rPr>
-          <w:rFonts w:eastAsiaTheme="minorHAnsi"/>
-          <w:sz w:val="20"/>
-          <w:szCs w:val="20"/>
-        </w:rPr>
-        <w:t xml:space="preserve"> </w:t>
-      </w:r>
-      <w:r>
-        <w:rPr>
-          <w:rFonts w:eastAsiaTheme="minorHAnsi"/>
-          <w:sz w:val="20"/>
-          <w:szCs w:val="20"/>
-        </w:rPr>
-        <w:t>等效地，如果</w:t>
-      </w:r>
-      <m:oMath>
-        <m:r>
-          <w:rPr>
-            <w:rFonts w:ascii="Cambria Math" w:eastAsiaTheme="minorHAnsi" w:hAnsi="Cambria Math"/>
-            <w:sz w:val="20"/>
-            <w:szCs w:val="20"/>
-          </w:rPr>
-          <m:t>A⊂B</m:t>
-        </m:r>
-      </m:oMath>
-      <w:r>
-        <w:rPr>
-          <w:rFonts w:eastAsiaTheme="minorHAnsi"/>
-          <w:sz w:val="20"/>
-          <w:szCs w:val="20"/>
-        </w:rPr>
-        <w:t>，我们可以说</w:t>
-      </w:r>
-      <m:oMath>
-        <m:r>
-          <w:rPr>
-            <w:rFonts w:ascii="Cambria Math" w:eastAsiaTheme="minorHAnsi" w:hAnsi="Cambria Math"/>
-            <w:sz w:val="20"/>
-            <w:szCs w:val="20"/>
-          </w:rPr>
-          <m:t>B</m:t>
-        </m:r>
-      </m:oMath>
-      <w:r>
-        <w:rPr>
-          <w:rFonts w:eastAsiaTheme="minorHAnsi"/>
-          <w:sz w:val="20"/>
-          <w:szCs w:val="20"/>
-        </w:rPr>
-        <w:t>包含</w:t>
-      </w:r>
-      <m:oMath>
-        <m:r>
-          <w:rPr>
-            <w:rFonts w:ascii="Cambria Math" w:eastAsiaTheme="minorHAnsi" w:hAnsi="Cambria Math"/>
-            <w:sz w:val="20"/>
-            <w:szCs w:val="20"/>
-          </w:rPr>
-          <m:t>A</m:t>
-        </m:r>
-      </m:oMath>
-      <w:r>
-        <w:rPr>
-          <w:rFonts w:eastAsiaTheme="minorHAnsi"/>
-          <w:sz w:val="20"/>
-          <w:szCs w:val="20"/>
-        </w:rPr>
-        <w:t>并可以写成</w:t>
-      </w:r>
-      <m:oMath>
-        <m:r>
-          <w:rPr>
-            <w:rFonts w:ascii="Cambria Math" w:eastAsiaTheme="minorHAnsi" w:hAnsi="Cambria Math"/>
-            <w:sz w:val="20"/>
-            <w:szCs w:val="20"/>
-          </w:rPr>
-          <m:t>B⊃A</m:t>
-        </m:r>
-      </m:oMath>
-      <w:r>
-        <w:rPr>
-          <w:rFonts w:eastAsiaTheme="minorHAnsi" w:hint="eastAsia"/>
-          <w:sz w:val="20"/>
-          <w:szCs w:val="20"/>
-        </w:rPr>
-        <w:t>.</w:t>
-      </w:r>
-    </w:p>
-    <w:p>
-      <w:pPr>
-        <w:rPr>
-          <w:rFonts w:eastAsiaTheme="minorHAnsi"/>
-          <w:sz w:val="20"/>
-          <w:szCs w:val="20"/>
-        </w:rPr>
-      </w:pPr>
-    </w:p>
-    <w:p>
-      <w:pPr>
-        <w:rPr>
-          <w:sz w:val="20"/>
-          <w:szCs w:val="20"/>
-        </w:rPr>
-      </w:pPr>
-      <w:r>
-        <w:rPr>
-          <w:rFonts w:eastAsiaTheme="minorHAnsi" w:hint="eastAsia"/>
-          <w:sz w:val="20"/>
-          <w:szCs w:val="20"/>
-        </w:rPr>
-        <w:t>定理1.4.1</w:t>
-      </w:r>
-      <w:r>
-        <w:rPr>
-          <w:rFonts w:eastAsiaTheme="minorHAnsi"/>
-          <w:sz w:val="20"/>
-          <w:szCs w:val="20"/>
-        </w:rPr>
-        <w:t xml:space="preserve"> </w:t>
-      </w:r>
-      <w:r>
-        <w:rPr>
-          <w:rFonts w:eastAsiaTheme="minorHAnsi" w:hint="eastAsia"/>
-          <w:sz w:val="20"/>
-          <w:szCs w:val="20"/>
-        </w:rPr>
-        <w:t>设</w:t>
-      </w:r>
-      <m:oMath>
-        <m:r>
-          <w:rPr>
-            <w:rFonts w:ascii="Cambria Math" w:eastAsiaTheme="minorHAnsi" w:hAnsi="Cambria Math"/>
-            <w:sz w:val="20"/>
-            <w:szCs w:val="20"/>
-          </w:rPr>
-          <m:t>A</m:t>
-        </m:r>
-        <m:r>
-          <w:rPr>
-            <w:rFonts w:ascii="Cambria Math" w:eastAsiaTheme="minorHAnsi" w:hAnsi="Cambria Math"/>
-            <w:sz w:val="20"/>
-            <w:szCs w:val="20"/>
-          </w:rPr>
-          <m:t xml:space="preserve">, B, </m:t>
-        </m:r>
-      </m:oMath>
-      <w:r>
-        <w:rPr>
-          <w:rFonts w:hint="eastAsia"/>
-          <w:sz w:val="20"/>
-          <w:szCs w:val="20"/>
-        </w:rPr>
-        <w:t>和</w:t>
-      </w:r>
-      <m:oMath>
-        <m:r>
-          <w:rPr>
-            <w:rFonts w:ascii="Cambria Math" w:eastAsiaTheme="minorHAnsi" w:hAnsi="Cambria Math" w:hint="eastAsia"/>
-            <w:sz w:val="20"/>
-            <w:szCs w:val="20"/>
-          </w:rPr>
-          <m:t>C</m:t>
-        </m:r>
-      </m:oMath>
-      <w:r>
-        <w:rPr>
-          <w:rFonts w:hint="eastAsia"/>
-          <w:sz w:val="20"/>
-          <w:szCs w:val="20"/>
-        </w:rPr>
-        <w:t>是事件.</w:t>
-      </w:r>
-      <w:r>
-        <w:rPr>
-          <w:sz w:val="20"/>
-          <w:szCs w:val="20"/>
-        </w:rPr>
-        <w:t xml:space="preserve"> </w:t>
-      </w:r>
-      <w:r>
-        <w:rPr>
-          <w:rFonts w:hint="eastAsia"/>
-          <w:sz w:val="20"/>
-          <w:szCs w:val="20"/>
-        </w:rPr>
-        <w:t>则</w:t>
-      </w:r>
-      <m:oMath>
-        <m:r>
-          <w:rPr>
-            <w:rFonts w:ascii="Cambria Math" w:eastAsiaTheme="minorHAnsi" w:hAnsi="Cambria Math"/>
-            <w:sz w:val="20"/>
-            <w:szCs w:val="20"/>
-          </w:rPr>
-          <m:t>A⊂</m:t>
-        </m:r>
-        <m:r>
-          <w:rPr>
-            <w:rFonts w:ascii="Cambria Math" w:eastAsiaTheme="minorHAnsi" w:hAnsi="Cambria Math"/>
-            <w:sz w:val="20"/>
-            <w:szCs w:val="20"/>
-          </w:rPr>
-          <m:t>S</m:t>
-        </m:r>
-      </m:oMath>
-      <w:r>
-        <w:rPr>
-          <w:rFonts w:hint="eastAsia"/>
-          <w:sz w:val="20"/>
-          <w:szCs w:val="20"/>
-        </w:rPr>
-        <w:t>.</w:t>
-      </w:r>
-      <w:r>
-        <w:rPr>
-          <w:sz w:val="20"/>
-          <w:szCs w:val="20"/>
-        </w:rPr>
-        <w:t xml:space="preserve"> </w:t>
-      </w:r>
-      <w:r>
-        <w:rPr>
-          <w:rFonts w:hint="eastAsia"/>
-          <w:sz w:val="20"/>
-          <w:szCs w:val="20"/>
-        </w:rPr>
-        <w:t>如果</w:t>
-      </w:r>
-      <m:oMath>
-        <m:r>
-          <w:rPr>
-            <w:rFonts w:ascii="Cambria Math" w:eastAsiaTheme="minorHAnsi" w:hAnsi="Cambria Math"/>
-            <w:sz w:val="20"/>
-            <w:szCs w:val="20"/>
-          </w:rPr>
-          <m:t>A⊂B</m:t>
-        </m:r>
-      </m:oMath>
-      <w:r>
-        <w:rPr>
-          <w:rFonts w:hint="eastAsia"/>
-          <w:sz w:val="20"/>
-          <w:szCs w:val="20"/>
-        </w:rPr>
-        <w:t>并且</w:t>
-      </w:r>
-      <m:oMath>
-        <m:r>
-          <w:rPr>
-            <w:rFonts w:ascii="Cambria Math" w:eastAsiaTheme="minorHAnsi" w:hAnsi="Cambria Math" w:hint="eastAsia"/>
-            <w:sz w:val="20"/>
-            <w:szCs w:val="20"/>
-          </w:rPr>
-          <m:t>B</m:t>
-        </m:r>
-        <m:r>
-          <w:rPr>
-            <w:rFonts w:ascii="Cambria Math" w:eastAsiaTheme="minorHAnsi" w:hAnsi="Cambria Math"/>
-            <w:sz w:val="20"/>
-            <w:szCs w:val="20"/>
-          </w:rPr>
-          <m:t>⊂</m:t>
-        </m:r>
-        <m:r>
-          <w:rPr>
-            <w:rFonts w:ascii="Cambria Math" w:eastAsiaTheme="minorHAnsi" w:hAnsi="Cambria Math"/>
-            <w:sz w:val="20"/>
-            <w:szCs w:val="20"/>
-          </w:rPr>
-          <m:t>A</m:t>
-        </m:r>
-      </m:oMath>
-      <w:r>
-        <w:rPr>
-          <w:rFonts w:hint="eastAsia"/>
-          <w:sz w:val="20"/>
-          <w:szCs w:val="20"/>
-        </w:rPr>
-        <w:t>,</w:t>
-      </w:r>
-      <w:r>
-        <w:rPr>
-          <w:sz w:val="20"/>
-          <w:szCs w:val="20"/>
-        </w:rPr>
-        <w:t xml:space="preserve"> </w:t>
-      </w:r>
-      <w:r>
-        <w:rPr>
-          <w:rFonts w:hint="eastAsia"/>
-          <w:sz w:val="20"/>
-          <w:szCs w:val="20"/>
-        </w:rPr>
-        <w:t>则</w:t>
-      </w:r>
-      <m:oMath>
-        <m:r>
-          <w:rPr>
-            <w:rFonts w:ascii="Cambria Math" w:eastAsiaTheme="minorHAnsi" w:hAnsi="Cambria Math"/>
-            <w:sz w:val="20"/>
-            <w:szCs w:val="20"/>
-          </w:rPr>
-          <m:t>A</m:t>
-        </m:r>
-        <m:r>
-          <w:rPr>
-            <w:rFonts w:ascii="Cambria Math" w:eastAsiaTheme="minorHAnsi" w:hAnsi="Cambria Math" w:hint="eastAsia"/>
-            <w:sz w:val="20"/>
-            <w:szCs w:val="20"/>
-          </w:rPr>
-          <m:t>=</m:t>
-        </m:r>
-        <m:r>
-          <w:rPr>
-            <w:rFonts w:ascii="Cambria Math" w:eastAsiaTheme="minorHAnsi" w:hAnsi="Cambria Math"/>
-            <w:sz w:val="20"/>
-            <w:szCs w:val="20"/>
-          </w:rPr>
-          <m:t>B</m:t>
-        </m:r>
-      </m:oMath>
-      <w:r>
-        <w:rPr>
-          <w:rFonts w:hint="eastAsia"/>
-          <w:sz w:val="20"/>
-          <w:szCs w:val="20"/>
-        </w:rPr>
-        <w:t>.</w:t>
-      </w:r>
-      <w:r>
-        <w:rPr>
-          <w:sz w:val="20"/>
-          <w:szCs w:val="20"/>
-        </w:rPr>
-        <w:t xml:space="preserve"> </w:t>
-      </w:r>
-      <w:r>
-        <w:rPr>
-          <w:rFonts w:hint="eastAsia"/>
-          <w:sz w:val="20"/>
-          <w:szCs w:val="20"/>
-        </w:rPr>
-        <w:t>如果</w:t>
-      </w:r>
-      <m:oMath>
-        <m:r>
-          <w:rPr>
-            <w:rFonts w:ascii="Cambria Math" w:eastAsiaTheme="minorHAnsi" w:hAnsi="Cambria Math"/>
-            <w:sz w:val="20"/>
-            <w:szCs w:val="20"/>
-          </w:rPr>
-          <m:t>A⊂B</m:t>
-        </m:r>
-      </m:oMath>
-      <w:r>
-        <w:rPr>
-          <w:rFonts w:hint="eastAsia"/>
-          <w:sz w:val="20"/>
-          <w:szCs w:val="20"/>
-        </w:rPr>
-        <w:t>并且</w:t>
-      </w:r>
-      <m:oMath>
-        <m:r>
-          <w:rPr>
-            <w:rFonts w:ascii="Cambria Math" w:eastAsiaTheme="minorHAnsi" w:hAnsi="Cambria Math" w:hint="eastAsia"/>
-            <w:sz w:val="20"/>
-            <w:szCs w:val="20"/>
-          </w:rPr>
-          <m:t>B</m:t>
-        </m:r>
-        <m:r>
-          <w:rPr>
-            <w:rFonts w:ascii="Cambria Math" w:eastAsiaTheme="minorHAnsi" w:hAnsi="Cambria Math"/>
-            <w:sz w:val="20"/>
-            <w:szCs w:val="20"/>
-          </w:rPr>
-          <m:t>⊂</m:t>
-        </m:r>
-        <m:r>
-          <w:rPr>
-            <w:rFonts w:ascii="Cambria Math" w:eastAsiaTheme="minorHAnsi" w:hAnsi="Cambria Math"/>
-            <w:sz w:val="20"/>
-            <w:szCs w:val="20"/>
-          </w:rPr>
-          <m:t>C</m:t>
-        </m:r>
-      </m:oMath>
-      <w:r>
-        <w:rPr>
-          <w:rFonts w:hint="eastAsia"/>
-          <w:sz w:val="20"/>
-          <w:szCs w:val="20"/>
-        </w:rPr>
-        <w:t>,</w:t>
-      </w:r>
-      <w:r>
-        <w:rPr>
-          <w:sz w:val="20"/>
-          <w:szCs w:val="20"/>
-        </w:rPr>
-        <w:t xml:space="preserve"> </w:t>
-      </w:r>
-      <w:r>
-        <w:rPr>
-          <w:rFonts w:hint="eastAsia"/>
-          <w:sz w:val="20"/>
-          <w:szCs w:val="20"/>
-        </w:rPr>
-        <w:t>则</w:t>
-      </w:r>
-      <m:oMath>
-        <m:r>
-          <w:rPr>
-            <w:rFonts w:ascii="Cambria Math" w:eastAsiaTheme="minorHAnsi" w:hAnsi="Cambria Math"/>
-            <w:sz w:val="20"/>
-            <w:szCs w:val="20"/>
-          </w:rPr>
-          <m:t>A⊂</m:t>
-        </m:r>
-        <m:r>
-          <w:rPr>
-            <w:rFonts w:ascii="Cambria Math" w:eastAsiaTheme="minorHAnsi" w:hAnsi="Cambria Math" w:hint="eastAsia"/>
-            <w:sz w:val="20"/>
-            <w:szCs w:val="20"/>
-          </w:rPr>
-          <m:t>C</m:t>
-        </m:r>
-      </m:oMath>
-      <w:r>
-        <w:rPr>
-          <w:sz w:val="20"/>
-          <w:szCs w:val="20"/>
-        </w:rPr>
-        <w:t>.</w:t>
-      </w:r>
-    </w:p>
-    <w:p>
-      <w:pPr>
-        <w:rPr>
-          <w:rFonts w:ascii="楷体" w:eastAsia="楷体" w:hAnsi="楷体" w:hint="eastAsia"/>
+    </w:p>
+    <w:p>
+      <w:pPr>
+        <w:rPr>
+          <w:rFonts w:ascii="楷体" w:eastAsia="楷体" w:hAnsi="楷体"/>
           <w:sz w:val="20"/>
           <w:szCs w:val="20"/>
         </w:rPr>
@@ -1698,15 +1650,7 @@
                 <w:sz w:val="20"/>
                 <w:szCs w:val="20"/>
               </w:rPr>
-              <m:t>,2,3,</m:t>
-            </m:r>
-            <m:r>
-              <w:rPr>
-                <w:rFonts w:ascii="Cambria Math" w:hAnsi="Cambria Math"/>
-                <w:sz w:val="20"/>
-                <w:szCs w:val="20"/>
-              </w:rPr>
-              <m:t>…</m:t>
+              <m:t>,2,3,…</m:t>
             </m:r>
           </m:e>
         </m:d>
@@ -2200,15 +2144,7 @@
           <w:sz w:val="20"/>
           <w:szCs w:val="20"/>
         </w:rPr>
-        <w:t>是一个事件</w:t>
-      </w:r>
-      <w:r>
-        <w:rPr>
-          <w:rFonts w:hint="eastAsia"/>
-          <w:sz w:val="20"/>
-          <w:szCs w:val="20"/>
-        </w:rPr>
-        <w:t>.</w:t>
+        <w:t>是一个事件.</w:t>
       </w:r>
       <w:r>
         <w:rPr>
@@ -2565,15 +2501,7 @@
             <w:sz w:val="20"/>
             <w:szCs w:val="20"/>
           </w:rPr>
-          <m:t xml:space="preserve"> </m:t>
-        </m:r>
-        <m:r>
-          <w:rPr>
-            <w:rFonts w:ascii="Cambria Math" w:eastAsiaTheme="minorHAnsi" w:hAnsi="Cambria Math"/>
-            <w:sz w:val="20"/>
-            <w:szCs w:val="20"/>
-          </w:rPr>
-          <m:t>B</m:t>
+          <m:t xml:space="preserve"> B</m:t>
         </m:r>
       </m:oMath>
       <w:r>
@@ -2733,15 +2661,7 @@
               <w:sz w:val="20"/>
               <w:szCs w:val="20"/>
             </w:rPr>
-            <m:t>A</m:t>
-          </m:r>
-          <m:r>
-            <w:rPr>
-              <w:rFonts w:ascii="Cambria Math" w:eastAsiaTheme="minorHAnsi" w:hAnsi="Cambria Math"/>
-              <w:sz w:val="20"/>
-              <w:szCs w:val="20"/>
-            </w:rPr>
-            <m:t>∪B=B∪A,     A∪A=A,      A∪</m:t>
+            <m:t>A∪B=B∪A,     A∪A=A,      A∪</m:t>
           </m:r>
           <m:sSup>
             <m:sSupPr>
@@ -2801,23 +2721,7 @@
               <w:sz w:val="20"/>
               <w:szCs w:val="20"/>
             </w:rPr>
-            <m:t>A∪</m:t>
-          </m:r>
-          <m:r>
-            <w:rPr>
-              <w:rFonts w:ascii="Cambria Math" w:hAnsi="Cambria Math"/>
-              <w:sz w:val="20"/>
-              <w:szCs w:val="20"/>
-            </w:rPr>
-            <m:t>∅</m:t>
-          </m:r>
-          <m:r>
-            <w:rPr>
-              <w:rFonts w:ascii="Cambria Math" w:hAnsi="Cambria Math"/>
-              <w:sz w:val="20"/>
-              <w:szCs w:val="20"/>
-            </w:rPr>
-            <m:t>=A,           A∪S=S.</m:t>
+            <m:t>A∪∅=A,           A∪S=S.</m:t>
           </m:r>
         </m:oMath>
       </m:oMathPara>
@@ -2981,23 +2885,7 @@
             <w:sz w:val="20"/>
             <w:szCs w:val="20"/>
           </w:rPr>
-          <m:t>,</m:t>
-        </m:r>
-        <m:r>
-          <w:rPr>
-            <w:rFonts w:ascii="Cambria Math" w:hAnsi="Cambria Math"/>
-            <w:sz w:val="20"/>
-            <w:szCs w:val="20"/>
-          </w:rPr>
-          <m:t>…</m:t>
-        </m:r>
-        <m:r>
-          <w:rPr>
-            <w:rFonts w:ascii="Cambria Math" w:hAnsi="Cambria Math"/>
-            <w:sz w:val="20"/>
-            <w:szCs w:val="20"/>
-          </w:rPr>
-          <m:t>,</m:t>
+          <m:t>,…,</m:t>
         </m:r>
         <m:sSub>
           <m:sSubPr>
@@ -3128,23 +3016,7 @@
               <w:sz w:val="20"/>
               <w:szCs w:val="20"/>
             </w:rPr>
-            <m:t>∪</m:t>
-          </m:r>
-          <m:r>
-            <w:rPr>
-              <w:rFonts w:ascii="Cambria Math" w:hAnsi="Cambria Math"/>
-              <w:sz w:val="20"/>
-              <w:szCs w:val="20"/>
-            </w:rPr>
-            <m:t>⋯</m:t>
-          </m:r>
-          <m:r>
-            <w:rPr>
-              <w:rFonts w:ascii="Cambria Math" w:hAnsi="Cambria Math"/>
-              <w:sz w:val="20"/>
-              <w:szCs w:val="20"/>
-            </w:rPr>
-            <m:t>∪</m:t>
+            <m:t>∪⋯∪</m:t>
           </m:r>
           <m:sSub>
             <m:sSubPr>
@@ -3479,15 +3351,7 @@
             <w:sz w:val="20"/>
             <w:szCs w:val="20"/>
           </w:rPr>
-          <m:t>,</m:t>
-        </m:r>
-        <m:r>
-          <w:rPr>
-            <w:rFonts w:ascii="Cambria Math" w:hAnsi="Cambria Math"/>
-            <w:sz w:val="20"/>
-            <w:szCs w:val="20"/>
-          </w:rPr>
-          <m:t>…</m:t>
+          <m:t>,…</m:t>
         </m:r>
       </m:oMath>
       <w:r>
@@ -3669,23 +3533,7 @@
             <w:sz w:val="20"/>
             <w:szCs w:val="20"/>
           </w:rPr>
-          <m:t>,</m:t>
-        </m:r>
-        <m:r>
-          <w:rPr>
-            <w:rFonts w:ascii="Cambria Math" w:hAnsi="Cambria Math"/>
-            <w:sz w:val="20"/>
-            <w:szCs w:val="20"/>
-          </w:rPr>
-          <m:t>…</m:t>
-        </m:r>
-        <m:r>
-          <w:rPr>
-            <w:rFonts w:ascii="Cambria Math" w:hAnsi="Cambria Math"/>
-            <w:sz w:val="20"/>
-            <w:szCs w:val="20"/>
-          </w:rPr>
-          <m:t>,</m:t>
+          <m:t>,…,</m:t>
         </m:r>
         <m:sSub>
           <m:sSubPr>
@@ -3740,6 +3588,7 @@
     <w:p>
       <w:pPr>
         <w:rPr>
+          <w:rFonts w:hint="eastAsia"/>
           <w:sz w:val="20"/>
           <w:szCs w:val="20"/>
         </w:rPr>
@@ -3834,15 +3683,7 @@
               <w:sz w:val="20"/>
               <w:szCs w:val="20"/>
             </w:rPr>
-            <m:t>A</m:t>
-          </m:r>
-          <m:r>
-            <w:rPr>
-              <w:rFonts w:ascii="Cambria Math" w:eastAsiaTheme="minorHAnsi" w:hAnsi="Cambria Math"/>
-              <w:sz w:val="20"/>
-              <w:szCs w:val="20"/>
-            </w:rPr>
-            <m:t>∪B∪C=</m:t>
+            <m:t>A∪B∪C=</m:t>
           </m:r>
           <m:d>
             <m:dPr>
@@ -3910,7 +3751,6 @@
     <w:p>
       <w:pPr>
         <w:rPr>
-          <w:rFonts w:hint="eastAsia"/>
           <w:sz w:val="20"/>
           <w:szCs w:val="20"/>
         </w:rPr>
@@ -4119,22 +3959,1188 @@
             <w:sz w:val="20"/>
             <w:szCs w:val="20"/>
           </w:rPr>
+          <m:t>A∩B</m:t>
+        </m:r>
+      </m:oMath>
+      <w:r>
+        <w:rPr>
+          <w:rFonts w:hint="eastAsia"/>
+          <w:sz w:val="20"/>
+          <w:szCs w:val="20"/>
+        </w:rPr>
+        <w:t>表示.</w:t>
+      </w:r>
+    </w:p>
+    <w:p>
+      <w:pPr>
+        <w:rPr>
+          <w:sz w:val="20"/>
+          <w:szCs w:val="20"/>
+        </w:rPr>
+      </w:pPr>
+    </w:p>
+    <w:p>
+      <w:pPr>
+        <w:rPr>
+          <w:sz w:val="20"/>
+          <w:szCs w:val="20"/>
+        </w:rPr>
+      </w:pPr>
+      <w:r>
+        <w:rPr>
+          <w:rFonts w:hint="eastAsia"/>
+          <w:sz w:val="20"/>
+          <w:szCs w:val="20"/>
+        </w:rPr>
+        <w:t>定理1.4.7</w:t>
+      </w:r>
+      <w:r>
+        <w:rPr>
+          <w:sz w:val="20"/>
+          <w:szCs w:val="20"/>
+        </w:rPr>
+        <w:t xml:space="preserve"> </w:t>
+      </w:r>
+      <w:r>
+        <w:rPr>
+          <w:rFonts w:hint="eastAsia"/>
+          <w:sz w:val="20"/>
+          <w:szCs w:val="20"/>
+        </w:rPr>
+        <w:t>如果</w:t>
+      </w:r>
+      <m:oMath>
+        <m:r>
+          <w:rPr>
+            <w:rFonts w:ascii="Cambria Math" w:eastAsiaTheme="minorHAnsi" w:hAnsi="Cambria Math"/>
+            <w:sz w:val="20"/>
+            <w:szCs w:val="20"/>
+          </w:rPr>
           <m:t>A</m:t>
         </m:r>
+      </m:oMath>
+      <w:r>
+        <w:rPr>
+          <w:rFonts w:hint="eastAsia"/>
+          <w:sz w:val="20"/>
+          <w:szCs w:val="20"/>
+        </w:rPr>
+        <w:t>和</w:t>
+      </w:r>
+      <m:oMath>
         <m:r>
           <w:rPr>
             <w:rFonts w:ascii="Cambria Math" w:eastAsiaTheme="minorHAnsi" w:hAnsi="Cambria Math"/>
             <w:sz w:val="20"/>
             <w:szCs w:val="20"/>
           </w:rPr>
+          <m:t>B</m:t>
+        </m:r>
+      </m:oMath>
+      <w:r>
+        <w:rPr>
+          <w:rFonts w:hint="eastAsia"/>
+          <w:sz w:val="20"/>
+          <w:szCs w:val="20"/>
+        </w:rPr>
+        <w:t>是事件,</w:t>
+      </w:r>
+      <w:r>
+        <w:rPr>
+          <w:sz w:val="20"/>
+          <w:szCs w:val="20"/>
+        </w:rPr>
+        <w:t xml:space="preserve"> </w:t>
+      </w:r>
+      <w:r>
+        <w:rPr>
+          <w:rFonts w:hint="eastAsia"/>
+          <w:sz w:val="20"/>
+          <w:szCs w:val="20"/>
+        </w:rPr>
+        <w:t>则</w:t>
+      </w:r>
+      <m:oMath>
+        <m:r>
+          <w:rPr>
+            <w:rFonts w:ascii="Cambria Math" w:eastAsiaTheme="minorHAnsi" w:hAnsi="Cambria Math"/>
+            <w:sz w:val="20"/>
+            <w:szCs w:val="20"/>
+          </w:rPr>
+          <m:t>A∩B</m:t>
+        </m:r>
+      </m:oMath>
+      <w:r>
+        <w:rPr>
+          <w:rFonts w:hint="eastAsia"/>
+          <w:sz w:val="20"/>
+          <w:szCs w:val="20"/>
+        </w:rPr>
+        <w:t>同样也是事件.</w:t>
+      </w:r>
+      <w:r>
+        <w:rPr>
+          <w:sz w:val="20"/>
+          <w:szCs w:val="20"/>
+        </w:rPr>
+        <w:t xml:space="preserve"> </w:t>
+      </w:r>
+      <w:r>
+        <w:rPr>
+          <w:rFonts w:hint="eastAsia"/>
+          <w:sz w:val="20"/>
+          <w:szCs w:val="20"/>
+        </w:rPr>
+        <w:t>对于所有的事件</w:t>
+      </w:r>
+      <m:oMath>
+        <m:r>
+          <w:rPr>
+            <w:rFonts w:ascii="Cambria Math" w:eastAsiaTheme="minorHAnsi" w:hAnsi="Cambria Math"/>
+            <w:sz w:val="20"/>
+            <w:szCs w:val="20"/>
+          </w:rPr>
+          <m:t>A</m:t>
+        </m:r>
+      </m:oMath>
+      <w:r>
+        <w:rPr>
+          <w:rFonts w:hint="eastAsia"/>
+          <w:sz w:val="20"/>
+          <w:szCs w:val="20"/>
+        </w:rPr>
+        <w:t>和</w:t>
+      </w:r>
+      <m:oMath>
+        <m:r>
+          <w:rPr>
+            <w:rFonts w:ascii="Cambria Math" w:eastAsiaTheme="minorHAnsi" w:hAnsi="Cambria Math"/>
+            <w:sz w:val="20"/>
+            <w:szCs w:val="20"/>
+          </w:rPr>
+          <m:t>B</m:t>
+        </m:r>
+      </m:oMath>
+      <w:r>
+        <w:rPr>
+          <w:rFonts w:hint="eastAsia"/>
+          <w:sz w:val="20"/>
+          <w:szCs w:val="20"/>
+        </w:rPr>
+        <w:t>,</w:t>
+      </w:r>
+    </w:p>
+    <w:p>
+      <w:pPr>
+        <w:rPr>
+          <w:sz w:val="20"/>
+          <w:szCs w:val="20"/>
+        </w:rPr>
+      </w:pPr>
+      <m:oMathPara>
+        <m:oMath>
+          <m:r>
+            <w:rPr>
+              <w:rFonts w:ascii="Cambria Math" w:eastAsiaTheme="minorHAnsi" w:hAnsi="Cambria Math"/>
+              <w:sz w:val="20"/>
+              <w:szCs w:val="20"/>
+            </w:rPr>
+            <m:t>A∩B</m:t>
+          </m:r>
+          <m:r>
+            <w:rPr>
+              <w:rFonts w:ascii="Cambria Math" w:eastAsiaTheme="minorHAnsi" w:hAnsi="Cambria Math"/>
+              <w:sz w:val="20"/>
+              <w:szCs w:val="20"/>
+            </w:rPr>
+            <m:t>=B</m:t>
+          </m:r>
+          <m:r>
+            <w:rPr>
+              <w:rFonts w:ascii="Cambria Math" w:eastAsiaTheme="minorHAnsi" w:hAnsi="Cambria Math"/>
+              <w:sz w:val="20"/>
+              <w:szCs w:val="20"/>
+            </w:rPr>
+            <m:t>∩</m:t>
+          </m:r>
+          <m:r>
+            <w:rPr>
+              <w:rFonts w:ascii="Cambria Math" w:hAnsi="Cambria Math"/>
+              <w:sz w:val="20"/>
+              <w:szCs w:val="20"/>
+            </w:rPr>
+            <m:t xml:space="preserve">A,          </m:t>
+          </m:r>
+          <m:r>
+            <w:rPr>
+              <w:rFonts w:ascii="Cambria Math" w:eastAsiaTheme="minorHAnsi" w:hAnsi="Cambria Math"/>
+              <w:sz w:val="20"/>
+              <w:szCs w:val="20"/>
+            </w:rPr>
+            <m:t>A∩</m:t>
+          </m:r>
+          <m:r>
+            <w:rPr>
+              <w:rFonts w:ascii="Cambria Math" w:eastAsiaTheme="minorHAnsi" w:hAnsi="Cambria Math"/>
+              <w:sz w:val="20"/>
+              <w:szCs w:val="20"/>
+            </w:rPr>
+            <m:t xml:space="preserve">A=A,      </m:t>
+          </m:r>
+          <m:r>
+            <w:rPr>
+              <w:rFonts w:ascii="Cambria Math" w:eastAsiaTheme="minorHAnsi" w:hAnsi="Cambria Math"/>
+              <w:sz w:val="20"/>
+              <w:szCs w:val="20"/>
+            </w:rPr>
+            <m:t>A∩</m:t>
+          </m:r>
+          <m:sSup>
+            <m:sSupPr>
+              <m:ctrlPr>
+                <w:rPr>
+                  <w:rFonts w:ascii="Cambria Math" w:eastAsiaTheme="minorHAnsi" w:hAnsi="Cambria Math"/>
+                  <w:i/>
+                  <w:sz w:val="20"/>
+                  <w:szCs w:val="20"/>
+                </w:rPr>
+              </m:ctrlPr>
+            </m:sSupPr>
+            <m:e>
+              <m:r>
+                <w:rPr>
+                  <w:rFonts w:ascii="Cambria Math" w:eastAsiaTheme="minorHAnsi" w:hAnsi="Cambria Math" w:hint="eastAsia"/>
+                  <w:sz w:val="20"/>
+                  <w:szCs w:val="20"/>
+                </w:rPr>
+                <m:t>A</m:t>
+              </m:r>
+            </m:e>
+            <m:sup>
+              <m:r>
+                <w:rPr>
+                  <w:rFonts w:ascii="Cambria Math" w:eastAsiaTheme="minorHAnsi" w:hAnsi="Cambria Math"/>
+                  <w:sz w:val="20"/>
+                  <w:szCs w:val="20"/>
+                </w:rPr>
+                <m:t>c</m:t>
+              </m:r>
+            </m:sup>
+          </m:sSup>
+          <m:r>
+            <w:rPr>
+              <w:rFonts w:ascii="Cambria Math" w:eastAsiaTheme="minorHAnsi" w:hAnsi="Cambria Math"/>
+              <w:sz w:val="20"/>
+              <w:szCs w:val="20"/>
+            </w:rPr>
+            <m:t>=∅,</m:t>
+          </m:r>
+        </m:oMath>
+      </m:oMathPara>
+    </w:p>
+    <w:p>
+      <w:pPr>
+        <w:rPr>
+          <w:rFonts w:hint="eastAsia"/>
+          <w:sz w:val="20"/>
+          <w:szCs w:val="20"/>
+        </w:rPr>
+      </w:pPr>
+      <m:oMathPara>
+        <m:oMath>
+          <m:r>
+            <w:rPr>
+              <w:rFonts w:ascii="Cambria Math" w:eastAsiaTheme="minorHAnsi" w:hAnsi="Cambria Math"/>
+              <w:sz w:val="20"/>
+              <w:szCs w:val="20"/>
+            </w:rPr>
+            <m:t>A∩∅</m:t>
+          </m:r>
+          <m:r>
+            <w:rPr>
+              <w:rFonts w:ascii="Cambria Math" w:eastAsiaTheme="minorHAnsi" w:hAnsi="Cambria Math"/>
+              <w:sz w:val="20"/>
+              <w:szCs w:val="20"/>
+            </w:rPr>
+            <m:t>=</m:t>
+          </m:r>
+          <m:r>
+            <w:rPr>
+              <w:rFonts w:ascii="Cambria Math" w:eastAsiaTheme="minorHAnsi" w:hAnsi="Cambria Math"/>
+              <w:sz w:val="20"/>
+              <w:szCs w:val="20"/>
+            </w:rPr>
+            <m:t>∅</m:t>
+          </m:r>
+          <m:r>
+            <w:rPr>
+              <w:rFonts w:ascii="Cambria Math" w:eastAsiaTheme="minorHAnsi" w:hAnsi="Cambria Math"/>
+              <w:sz w:val="20"/>
+              <w:szCs w:val="20"/>
+            </w:rPr>
+            <m:t xml:space="preserve">,                  </m:t>
+          </m:r>
+          <m:r>
+            <w:rPr>
+              <w:rFonts w:ascii="Cambria Math" w:eastAsiaTheme="minorHAnsi" w:hAnsi="Cambria Math"/>
+              <w:sz w:val="20"/>
+              <w:szCs w:val="20"/>
+            </w:rPr>
+            <m:t>A∩</m:t>
+          </m:r>
+          <m:r>
+            <w:rPr>
+              <w:rFonts w:ascii="Cambria Math" w:eastAsiaTheme="minorHAnsi" w:hAnsi="Cambria Math"/>
+              <w:sz w:val="20"/>
+              <w:szCs w:val="20"/>
+            </w:rPr>
+            <m:t>S</m:t>
+          </m:r>
+          <m:r>
+            <w:rPr>
+              <w:rFonts w:ascii="Cambria Math" w:eastAsiaTheme="minorHAnsi" w:hAnsi="Cambria Math"/>
+              <w:sz w:val="20"/>
+              <w:szCs w:val="20"/>
+            </w:rPr>
+            <m:t>=A</m:t>
+          </m:r>
+          <m:r>
+            <w:rPr>
+              <w:rFonts w:ascii="Cambria Math" w:hAnsi="Cambria Math"/>
+              <w:sz w:val="20"/>
+              <w:szCs w:val="20"/>
+            </w:rPr>
+            <m:t xml:space="preserve">.                             </m:t>
+          </m:r>
+        </m:oMath>
+      </m:oMathPara>
+    </w:p>
+    <w:p>
+      <w:pPr>
+        <w:rPr>
+          <w:sz w:val="20"/>
+          <w:szCs w:val="20"/>
+        </w:rPr>
+      </w:pPr>
+      <w:r>
+        <w:rPr>
+          <w:rFonts w:hint="eastAsia"/>
+          <w:sz w:val="20"/>
+          <w:szCs w:val="20"/>
+        </w:rPr>
+        <w:t>除此之外,</w:t>
+      </w:r>
+      <w:r>
+        <w:rPr>
+          <w:sz w:val="20"/>
+          <w:szCs w:val="20"/>
+        </w:rPr>
+        <w:t xml:space="preserve"> </w:t>
+      </w:r>
+      <w:r>
+        <w:rPr>
+          <w:rFonts w:hint="eastAsia"/>
+          <w:sz w:val="20"/>
+          <w:szCs w:val="20"/>
+        </w:rPr>
+        <w:t>如果</w:t>
+      </w:r>
+      <m:oMath>
+        <m:r>
+          <w:rPr>
+            <w:rFonts w:ascii="Cambria Math" w:eastAsiaTheme="minorHAnsi" w:hAnsi="Cambria Math"/>
+            <w:sz w:val="20"/>
+            <w:szCs w:val="20"/>
+          </w:rPr>
+          <m:t>A</m:t>
+        </m:r>
+        <m:r>
+          <w:rPr>
+            <w:rFonts w:ascii="Cambria Math" w:eastAsiaTheme="minorHAnsi" w:hAnsi="Cambria Math"/>
+            <w:sz w:val="20"/>
+            <w:szCs w:val="20"/>
+          </w:rPr>
+          <m:t>⊂</m:t>
+        </m:r>
+        <m:r>
+          <w:rPr>
+            <w:rFonts w:ascii="Cambria Math" w:eastAsiaTheme="minorHAnsi" w:hAnsi="Cambria Math"/>
+            <w:sz w:val="20"/>
+            <w:szCs w:val="20"/>
+          </w:rPr>
+          <m:t>B</m:t>
+        </m:r>
+      </m:oMath>
+      <w:r>
+        <w:rPr>
+          <w:rFonts w:hint="eastAsia"/>
+          <w:sz w:val="20"/>
+          <w:szCs w:val="20"/>
+        </w:rPr>
+        <w:t>,</w:t>
+      </w:r>
+      <w:r>
+        <w:rPr>
+          <w:sz w:val="20"/>
+          <w:szCs w:val="20"/>
+        </w:rPr>
+        <w:t xml:space="preserve"> </w:t>
+      </w:r>
+      <w:r>
+        <w:rPr>
+          <w:rFonts w:hint="eastAsia"/>
+          <w:sz w:val="20"/>
+          <w:szCs w:val="20"/>
+        </w:rPr>
+        <w:t>则</w:t>
+      </w:r>
+      <m:oMath>
+        <m:r>
+          <w:rPr>
+            <w:rFonts w:ascii="Cambria Math" w:eastAsiaTheme="minorHAnsi" w:hAnsi="Cambria Math"/>
+            <w:sz w:val="20"/>
+            <w:szCs w:val="20"/>
+          </w:rPr>
+          <m:t>A∩B</m:t>
+        </m:r>
+        <m:r>
+          <w:rPr>
+            <w:rFonts w:ascii="Cambria Math" w:eastAsiaTheme="minorHAnsi" w:hAnsi="Cambria Math"/>
+            <w:sz w:val="20"/>
+            <w:szCs w:val="20"/>
+          </w:rPr>
+          <m:t>=A</m:t>
+        </m:r>
+      </m:oMath>
+      <w:r>
+        <w:rPr>
+          <w:rFonts w:hint="eastAsia"/>
+          <w:sz w:val="20"/>
+          <w:szCs w:val="20"/>
+        </w:rPr>
+        <w:t>.</w:t>
+      </w:r>
+    </w:p>
+    <w:p>
+      <w:pPr>
+        <w:rPr>
+          <w:sz w:val="20"/>
+          <w:szCs w:val="20"/>
+        </w:rPr>
+      </w:pPr>
+    </w:p>
+    <w:p>
+      <w:pPr>
+        <w:rPr>
+          <w:sz w:val="20"/>
+          <w:szCs w:val="20"/>
+        </w:rPr>
+      </w:pPr>
+      <w:r>
+        <w:rPr>
+          <w:rFonts w:hint="eastAsia"/>
+          <w:sz w:val="20"/>
+          <w:szCs w:val="20"/>
+        </w:rPr>
+        <w:t>定义1.4.9</w:t>
+      </w:r>
+      <w:r>
+        <w:rPr>
+          <w:sz w:val="20"/>
+          <w:szCs w:val="20"/>
+        </w:rPr>
+        <w:t xml:space="preserve"> </w:t>
+      </w:r>
+      <w:r>
+        <w:rPr>
+          <w:rFonts w:hint="eastAsia"/>
+          <w:sz w:val="20"/>
+          <w:szCs w:val="20"/>
+        </w:rPr>
+        <w:t xml:space="preserve">多集合交集 </w:t>
+      </w:r>
+      <w:r>
+        <w:rPr>
+          <w:sz w:val="20"/>
+          <w:szCs w:val="20"/>
+        </w:rPr>
+        <w:t>n</w:t>
+      </w:r>
+      <w:r>
+        <w:rPr>
+          <w:rFonts w:hint="eastAsia"/>
+          <w:sz w:val="20"/>
+          <w:szCs w:val="20"/>
+        </w:rPr>
+        <w:t>个集合</w:t>
+      </w:r>
+      <m:oMath>
+        <m:sSub>
+          <m:sSubPr>
+            <m:ctrlPr>
+              <w:rPr>
+                <w:rFonts w:ascii="Cambria Math" w:hAnsi="Cambria Math"/>
+                <w:i/>
+                <w:sz w:val="20"/>
+                <w:szCs w:val="20"/>
+              </w:rPr>
+            </m:ctrlPr>
+          </m:sSubPr>
+          <m:e>
+            <m:r>
+              <w:rPr>
+                <w:rFonts w:ascii="Cambria Math" w:hAnsi="Cambria Math"/>
+                <w:sz w:val="20"/>
+                <w:szCs w:val="20"/>
+              </w:rPr>
+              <m:t>A</m:t>
+            </m:r>
+          </m:e>
+          <m:sub>
+            <m:r>
+              <w:rPr>
+                <w:rFonts w:ascii="Cambria Math" w:hAnsi="Cambria Math"/>
+                <w:sz w:val="20"/>
+                <w:szCs w:val="20"/>
+              </w:rPr>
+              <m:t>1</m:t>
+            </m:r>
+          </m:sub>
+        </m:sSub>
+        <m:r>
+          <w:rPr>
+            <w:rFonts w:ascii="Cambria Math" w:hAnsi="Cambria Math"/>
+            <w:sz w:val="20"/>
+            <w:szCs w:val="20"/>
+          </w:rPr>
+          <m:t>,</m:t>
+        </m:r>
+        <m:r>
+          <w:rPr>
+            <w:rFonts w:ascii="Cambria Math" w:hAnsi="Cambria Math"/>
+            <w:sz w:val="20"/>
+            <w:szCs w:val="20"/>
+          </w:rPr>
+          <m:t>…</m:t>
+        </m:r>
+        <m:r>
+          <w:rPr>
+            <w:rFonts w:ascii="Cambria Math" w:hAnsi="Cambria Math"/>
+            <w:sz w:val="20"/>
+            <w:szCs w:val="20"/>
+          </w:rPr>
+          <m:t>,</m:t>
+        </m:r>
+        <m:sSub>
+          <m:sSubPr>
+            <m:ctrlPr>
+              <w:rPr>
+                <w:rFonts w:ascii="Cambria Math" w:hAnsi="Cambria Math"/>
+                <w:i/>
+                <w:sz w:val="20"/>
+                <w:szCs w:val="20"/>
+              </w:rPr>
+            </m:ctrlPr>
+          </m:sSubPr>
+          <m:e>
+            <m:r>
+              <w:rPr>
+                <w:rFonts w:ascii="Cambria Math" w:hAnsi="Cambria Math"/>
+                <w:sz w:val="20"/>
+                <w:szCs w:val="20"/>
+              </w:rPr>
+              <m:t>A</m:t>
+            </m:r>
+          </m:e>
+          <m:sub>
+            <m:r>
+              <w:rPr>
+                <w:rFonts w:ascii="Cambria Math" w:hAnsi="Cambria Math"/>
+                <w:sz w:val="20"/>
+                <w:szCs w:val="20"/>
+              </w:rPr>
+              <m:t>n</m:t>
+            </m:r>
+          </m:sub>
+        </m:sSub>
+      </m:oMath>
+      <w:r>
+        <w:rPr>
+          <w:rFonts w:hint="eastAsia"/>
+          <w:sz w:val="20"/>
+          <w:szCs w:val="20"/>
+        </w:rPr>
+        <w:t>的交集定义为包含这n个集合共同元素的集合.</w:t>
+      </w:r>
+      <w:r>
+        <w:rPr>
+          <w:sz w:val="20"/>
+          <w:szCs w:val="20"/>
+        </w:rPr>
+        <w:t xml:space="preserve"> </w:t>
+      </w:r>
+      <w:r>
+        <w:rPr>
+          <w:rFonts w:hint="eastAsia"/>
+          <w:sz w:val="20"/>
+          <w:szCs w:val="20"/>
+        </w:rPr>
+        <w:t>该交集用符号</w:t>
+      </w:r>
+      <m:oMath>
+        <m:sSub>
+          <m:sSubPr>
+            <m:ctrlPr>
+              <w:rPr>
+                <w:rFonts w:ascii="Cambria Math" w:hAnsi="Cambria Math"/>
+                <w:i/>
+                <w:sz w:val="20"/>
+                <w:szCs w:val="20"/>
+              </w:rPr>
+            </m:ctrlPr>
+          </m:sSubPr>
+          <m:e>
+            <m:r>
+              <w:rPr>
+                <w:rFonts w:ascii="Cambria Math" w:hAnsi="Cambria Math"/>
+                <w:sz w:val="20"/>
+                <w:szCs w:val="20"/>
+              </w:rPr>
+              <m:t>A</m:t>
+            </m:r>
+          </m:e>
+          <m:sub>
+            <m:r>
+              <w:rPr>
+                <w:rFonts w:ascii="Cambria Math" w:hAnsi="Cambria Math"/>
+                <w:sz w:val="20"/>
+                <w:szCs w:val="20"/>
+              </w:rPr>
+              <m:t>1</m:t>
+            </m:r>
+          </m:sub>
+        </m:sSub>
+        <m:r>
+          <w:rPr>
+            <w:rFonts w:ascii="Cambria Math" w:hAnsi="Cambria Math"/>
+            <w:sz w:val="20"/>
+            <w:szCs w:val="20"/>
+          </w:rPr>
           <m:t>∩</m:t>
         </m:r>
+        <m:sSub>
+          <m:sSubPr>
+            <m:ctrlPr>
+              <w:rPr>
+                <w:rFonts w:ascii="Cambria Math" w:hAnsi="Cambria Math"/>
+                <w:i/>
+                <w:sz w:val="20"/>
+                <w:szCs w:val="20"/>
+              </w:rPr>
+            </m:ctrlPr>
+          </m:sSubPr>
+          <m:e>
+            <m:r>
+              <w:rPr>
+                <w:rFonts w:ascii="Cambria Math" w:hAnsi="Cambria Math"/>
+                <w:sz w:val="20"/>
+                <w:szCs w:val="20"/>
+              </w:rPr>
+              <m:t>A</m:t>
+            </m:r>
+          </m:e>
+          <m:sub>
+            <m:r>
+              <w:rPr>
+                <w:rFonts w:ascii="Cambria Math" w:hAnsi="Cambria Math"/>
+                <w:sz w:val="20"/>
+                <w:szCs w:val="20"/>
+              </w:rPr>
+              <m:t>2</m:t>
+            </m:r>
+          </m:sub>
+        </m:sSub>
+        <m:r>
+          <w:rPr>
+            <w:rFonts w:ascii="Cambria Math" w:hAnsi="Cambria Math"/>
+            <w:sz w:val="20"/>
+            <w:szCs w:val="20"/>
+          </w:rPr>
+          <m:t>∩</m:t>
+        </m:r>
+        <m:r>
+          <w:rPr>
+            <w:rFonts w:ascii="Cambria Math" w:hAnsi="Cambria Math"/>
+            <w:sz w:val="20"/>
+            <w:szCs w:val="20"/>
+          </w:rPr>
+          <m:t>…</m:t>
+        </m:r>
+        <m:r>
+          <w:rPr>
+            <w:rFonts w:ascii="Cambria Math" w:hAnsi="Cambria Math"/>
+            <w:sz w:val="20"/>
+            <w:szCs w:val="20"/>
+          </w:rPr>
+          <m:t>∩</m:t>
+        </m:r>
+        <m:sSub>
+          <m:sSubPr>
+            <m:ctrlPr>
+              <w:rPr>
+                <w:rFonts w:ascii="Cambria Math" w:hAnsi="Cambria Math"/>
+                <w:i/>
+                <w:sz w:val="20"/>
+                <w:szCs w:val="20"/>
+              </w:rPr>
+            </m:ctrlPr>
+          </m:sSubPr>
+          <m:e>
+            <m:r>
+              <w:rPr>
+                <w:rFonts w:ascii="Cambria Math" w:hAnsi="Cambria Math"/>
+                <w:sz w:val="20"/>
+                <w:szCs w:val="20"/>
+              </w:rPr>
+              <m:t>A</m:t>
+            </m:r>
+          </m:e>
+          <m:sub>
+            <m:r>
+              <w:rPr>
+                <w:rFonts w:ascii="Cambria Math" w:hAnsi="Cambria Math"/>
+                <w:sz w:val="20"/>
+                <w:szCs w:val="20"/>
+              </w:rPr>
+              <m:t>n</m:t>
+            </m:r>
+          </m:sub>
+        </m:sSub>
+      </m:oMath>
+      <w:r>
+        <w:rPr>
+          <w:rFonts w:hint="eastAsia"/>
+          <w:sz w:val="20"/>
+          <w:szCs w:val="20"/>
+        </w:rPr>
+        <w:t>或</w:t>
+      </w:r>
+      <m:oMath>
+        <m:nary>
+          <m:naryPr>
+            <m:chr m:val="⋂"/>
+            <m:limLoc m:val="subSup"/>
+            <m:ctrlPr>
+              <w:rPr>
+                <w:rFonts w:ascii="Cambria Math" w:hAnsi="Cambria Math"/>
+                <w:i/>
+                <w:sz w:val="20"/>
+                <w:szCs w:val="20"/>
+              </w:rPr>
+            </m:ctrlPr>
+          </m:naryPr>
+          <m:sub>
+            <m:r>
+              <w:rPr>
+                <w:rFonts w:ascii="Cambria Math" w:hAnsi="Cambria Math"/>
+                <w:sz w:val="20"/>
+                <w:szCs w:val="20"/>
+              </w:rPr>
+              <m:t>i=1</m:t>
+            </m:r>
+          </m:sub>
+          <m:sup>
+            <m:r>
+              <w:rPr>
+                <w:rFonts w:ascii="Cambria Math" w:hAnsi="Cambria Math"/>
+                <w:sz w:val="20"/>
+                <w:szCs w:val="20"/>
+              </w:rPr>
+              <m:t>n</m:t>
+            </m:r>
+          </m:sup>
+          <m:e>
+            <m:sSub>
+              <m:sSubPr>
+                <m:ctrlPr>
+                  <w:rPr>
+                    <w:rFonts w:ascii="Cambria Math" w:hAnsi="Cambria Math"/>
+                    <w:i/>
+                    <w:sz w:val="20"/>
+                    <w:szCs w:val="20"/>
+                  </w:rPr>
+                </m:ctrlPr>
+              </m:sSubPr>
+              <m:e>
+                <m:r>
+                  <w:rPr>
+                    <w:rFonts w:ascii="Cambria Math" w:hAnsi="Cambria Math"/>
+                    <w:sz w:val="20"/>
+                    <w:szCs w:val="20"/>
+                  </w:rPr>
+                  <m:t>A</m:t>
+                </m:r>
+              </m:e>
+              <m:sub>
+                <m:r>
+                  <w:rPr>
+                    <w:rFonts w:ascii="Cambria Math" w:hAnsi="Cambria Math"/>
+                    <w:sz w:val="20"/>
+                    <w:szCs w:val="20"/>
+                  </w:rPr>
+                  <m:t>i</m:t>
+                </m:r>
+              </m:sub>
+            </m:sSub>
+          </m:e>
+        </m:nary>
+      </m:oMath>
+      <w:r>
+        <w:rPr>
+          <w:rFonts w:hint="eastAsia"/>
+          <w:sz w:val="20"/>
+          <w:szCs w:val="20"/>
+        </w:rPr>
+        <w:t>表示.</w:t>
+      </w:r>
+      <w:r>
+        <w:rPr>
+          <w:sz w:val="20"/>
+          <w:szCs w:val="20"/>
+        </w:rPr>
+        <w:t xml:space="preserve"> </w:t>
+      </w:r>
+      <w:r>
+        <w:rPr>
+          <w:rFonts w:hint="eastAsia"/>
+          <w:sz w:val="20"/>
+          <w:szCs w:val="20"/>
+        </w:rPr>
+        <w:t>相似的符号也用于无穷集合序列或任意集合的交集.</w:t>
+      </w:r>
+    </w:p>
+    <w:p>
+      <w:pPr>
+        <w:rPr>
+          <w:sz w:val="20"/>
+          <w:szCs w:val="20"/>
+        </w:rPr>
+      </w:pPr>
+    </w:p>
+    <w:p>
+      <w:pPr>
+        <w:rPr>
+          <w:rFonts w:hint="eastAsia"/>
+          <w:sz w:val="20"/>
+          <w:szCs w:val="20"/>
+        </w:rPr>
+      </w:pPr>
+      <w:r>
+        <w:rPr>
+          <w:rFonts w:hint="eastAsia"/>
+          <w:sz w:val="20"/>
+          <w:szCs w:val="20"/>
+        </w:rPr>
+        <w:t>定理1.4.</w:t>
+      </w:r>
+      <w:r>
+        <w:rPr>
+          <w:sz w:val="20"/>
+          <w:szCs w:val="20"/>
+        </w:rPr>
+        <w:t>8</w:t>
+      </w:r>
+      <w:r>
+        <w:rPr>
+          <w:sz w:val="20"/>
+          <w:szCs w:val="20"/>
+        </w:rPr>
+        <w:t xml:space="preserve"> </w:t>
+      </w:r>
+      <w:r>
+        <w:rPr>
+          <w:rFonts w:hint="eastAsia"/>
+          <w:sz w:val="20"/>
+          <w:szCs w:val="20"/>
+        </w:rPr>
+        <w:t>结合律 对于任意三个事件</w:t>
+      </w:r>
+      <m:oMath>
         <m:r>
           <w:rPr>
             <w:rFonts w:ascii="Cambria Math" w:eastAsiaTheme="minorHAnsi" w:hAnsi="Cambria Math"/>
             <w:sz w:val="20"/>
             <w:szCs w:val="20"/>
           </w:rPr>
+          <m:t xml:space="preserve">A, B, </m:t>
+        </m:r>
+      </m:oMath>
+      <w:r>
+        <w:rPr>
+          <w:rFonts w:hint="eastAsia"/>
+          <w:sz w:val="20"/>
+          <w:szCs w:val="20"/>
+        </w:rPr>
+        <w:t>和</w:t>
+      </w:r>
+      <m:oMath>
+        <m:r>
+          <w:rPr>
+            <w:rFonts w:ascii="Cambria Math" w:eastAsiaTheme="minorHAnsi" w:hAnsi="Cambria Math" w:hint="eastAsia"/>
+            <w:sz w:val="20"/>
+            <w:szCs w:val="20"/>
+          </w:rPr>
+          <m:t>C</m:t>
+        </m:r>
+      </m:oMath>
+      <w:r>
+        <w:rPr>
+          <w:rFonts w:hint="eastAsia"/>
+          <w:sz w:val="20"/>
+          <w:szCs w:val="20"/>
+        </w:rPr>
+        <w:t>,</w:t>
+      </w:r>
+      <w:r>
+        <w:rPr>
+          <w:sz w:val="20"/>
+          <w:szCs w:val="20"/>
+        </w:rPr>
+        <w:t xml:space="preserve"> </w:t>
+      </w:r>
+      <w:r>
+        <w:rPr>
+          <w:rFonts w:hint="eastAsia"/>
+          <w:sz w:val="20"/>
+          <w:szCs w:val="20"/>
+        </w:rPr>
+        <w:t>满足下列结合律：</w:t>
+      </w:r>
+    </w:p>
+    <w:p>
+      <w:pPr>
+        <w:rPr>
+          <w:sz w:val="20"/>
+          <w:szCs w:val="20"/>
+        </w:rPr>
+      </w:pPr>
+      <m:oMathPara>
+        <m:oMath>
+          <m:r>
+            <w:rPr>
+              <w:rFonts w:ascii="Cambria Math" w:eastAsiaTheme="minorHAnsi" w:hAnsi="Cambria Math"/>
+              <w:sz w:val="20"/>
+              <w:szCs w:val="20"/>
+            </w:rPr>
+            <m:t>A</m:t>
+          </m:r>
+          <m:r>
+            <w:rPr>
+              <w:rFonts w:ascii="Cambria Math" w:hAnsi="Cambria Math"/>
+              <w:sz w:val="20"/>
+              <w:szCs w:val="20"/>
+            </w:rPr>
+            <m:t>∩</m:t>
+          </m:r>
+          <m:r>
+            <w:rPr>
+              <w:rFonts w:ascii="Cambria Math" w:eastAsiaTheme="minorHAnsi" w:hAnsi="Cambria Math"/>
+              <w:sz w:val="20"/>
+              <w:szCs w:val="20"/>
+            </w:rPr>
+            <m:t>B</m:t>
+          </m:r>
+          <m:r>
+            <w:rPr>
+              <w:rFonts w:ascii="Cambria Math" w:hAnsi="Cambria Math"/>
+              <w:sz w:val="20"/>
+              <w:szCs w:val="20"/>
+            </w:rPr>
+            <m:t>∩</m:t>
+          </m:r>
+          <m:r>
+            <w:rPr>
+              <w:rFonts w:ascii="Cambria Math" w:eastAsiaTheme="minorHAnsi" w:hAnsi="Cambria Math"/>
+              <w:sz w:val="20"/>
+              <w:szCs w:val="20"/>
+            </w:rPr>
+            <m:t>C=</m:t>
+          </m:r>
+          <m:d>
+            <m:dPr>
+              <m:ctrlPr>
+                <w:rPr>
+                  <w:rFonts w:ascii="Cambria Math" w:eastAsiaTheme="minorHAnsi" w:hAnsi="Cambria Math"/>
+                  <w:i/>
+                  <w:sz w:val="20"/>
+                  <w:szCs w:val="20"/>
+                </w:rPr>
+              </m:ctrlPr>
+            </m:dPr>
+            <m:e>
+              <m:r>
+                <w:rPr>
+                  <w:rFonts w:ascii="Cambria Math" w:eastAsiaTheme="minorHAnsi" w:hAnsi="Cambria Math"/>
+                  <w:sz w:val="20"/>
+                  <w:szCs w:val="20"/>
+                </w:rPr>
+                <m:t>A</m:t>
+              </m:r>
+              <m:r>
+                <w:rPr>
+                  <w:rFonts w:ascii="Cambria Math" w:hAnsi="Cambria Math"/>
+                  <w:sz w:val="20"/>
+                  <w:szCs w:val="20"/>
+                </w:rPr>
+                <m:t>∩</m:t>
+              </m:r>
+              <m:r>
+                <w:rPr>
+                  <w:rFonts w:ascii="Cambria Math" w:eastAsiaTheme="minorHAnsi" w:hAnsi="Cambria Math"/>
+                  <w:sz w:val="20"/>
+                  <w:szCs w:val="20"/>
+                </w:rPr>
+                <m:t>B</m:t>
+              </m:r>
+            </m:e>
+          </m:d>
+          <m:r>
+            <w:rPr>
+              <w:rFonts w:ascii="Cambria Math" w:hAnsi="Cambria Math"/>
+              <w:sz w:val="20"/>
+              <w:szCs w:val="20"/>
+            </w:rPr>
+            <m:t>∩</m:t>
+          </m:r>
+          <m:r>
+            <w:rPr>
+              <w:rFonts w:ascii="Cambria Math" w:eastAsiaTheme="minorHAnsi" w:hAnsi="Cambria Math"/>
+              <w:sz w:val="20"/>
+              <w:szCs w:val="20"/>
+            </w:rPr>
+            <m:t>C=A</m:t>
+          </m:r>
+          <m:r>
+            <w:rPr>
+              <w:rFonts w:ascii="Cambria Math" w:hAnsi="Cambria Math"/>
+              <w:sz w:val="20"/>
+              <w:szCs w:val="20"/>
+            </w:rPr>
+            <m:t>∩</m:t>
+          </m:r>
+          <m:d>
+            <m:dPr>
+              <m:ctrlPr>
+                <w:rPr>
+                  <w:rFonts w:ascii="Cambria Math" w:eastAsiaTheme="minorHAnsi" w:hAnsi="Cambria Math"/>
+                  <w:i/>
+                  <w:sz w:val="20"/>
+                  <w:szCs w:val="20"/>
+                </w:rPr>
+              </m:ctrlPr>
+            </m:dPr>
+            <m:e>
+              <m:r>
+                <w:rPr>
+                  <w:rFonts w:ascii="Cambria Math" w:eastAsiaTheme="minorHAnsi" w:hAnsi="Cambria Math"/>
+                  <w:sz w:val="20"/>
+                  <w:szCs w:val="20"/>
+                </w:rPr>
+                <m:t>B</m:t>
+              </m:r>
+              <m:r>
+                <w:rPr>
+                  <w:rFonts w:ascii="Cambria Math" w:hAnsi="Cambria Math"/>
+                  <w:sz w:val="20"/>
+                  <w:szCs w:val="20"/>
+                </w:rPr>
+                <m:t>∩</m:t>
+              </m:r>
+              <m:r>
+                <w:rPr>
+                  <w:rFonts w:ascii="Cambria Math" w:eastAsiaTheme="minorHAnsi" w:hAnsi="Cambria Math"/>
+                  <w:sz w:val="20"/>
+                  <w:szCs w:val="20"/>
+                </w:rPr>
+                <m:t>C</m:t>
+              </m:r>
+            </m:e>
+          </m:d>
+          <m:r>
+            <w:rPr>
+              <w:rFonts w:ascii="Cambria Math" w:hAnsi="Cambria Math"/>
+              <w:sz w:val="20"/>
+              <w:szCs w:val="20"/>
+            </w:rPr>
+            <m:t>.</m:t>
+          </m:r>
+        </m:oMath>
+      </m:oMathPara>
+    </w:p>
+    <w:p>
+      <w:pPr>
+        <w:rPr>
+          <w:sz w:val="20"/>
+          <w:szCs w:val="20"/>
+        </w:rPr>
+      </w:pPr>
+    </w:p>
+    <w:p>
+      <w:pPr>
+        <w:rPr>
+          <w:rFonts w:hint="eastAsia"/>
+          <w:sz w:val="20"/>
+          <w:szCs w:val="20"/>
+        </w:rPr>
+      </w:pPr>
+      <w:r>
+        <w:rPr>
+          <w:rFonts w:hint="eastAsia"/>
+          <w:sz w:val="20"/>
+          <w:szCs w:val="20"/>
+        </w:rPr>
+        <w:t>定义1.4.10</w:t>
+      </w:r>
+      <w:r>
+        <w:rPr>
+          <w:sz w:val="20"/>
+          <w:szCs w:val="20"/>
+        </w:rPr>
+        <w:t xml:space="preserve"> </w:t>
+      </w:r>
+      <w:r>
+        <w:rPr>
+          <w:rFonts w:hint="eastAsia"/>
+          <w:sz w:val="20"/>
+          <w:szCs w:val="20"/>
+        </w:rPr>
+        <w:t>不相交/互斥 如果</w:t>
+      </w:r>
+      <m:oMath>
+        <m:r>
+          <w:rPr>
+            <w:rFonts w:ascii="Cambria Math" w:eastAsiaTheme="minorHAnsi" w:hAnsi="Cambria Math"/>
+            <w:sz w:val="20"/>
+            <w:szCs w:val="20"/>
+          </w:rPr>
+          <m:t>A</m:t>
+        </m:r>
+      </m:oMath>
+      <w:r>
+        <w:rPr>
+          <w:rFonts w:hint="eastAsia"/>
+          <w:sz w:val="20"/>
+          <w:szCs w:val="20"/>
+        </w:rPr>
+        <w:t>和</w:t>
+      </w:r>
+      <m:oMath>
+        <m:r>
+          <w:rPr>
+            <w:rFonts w:ascii="Cambria Math" w:eastAsiaTheme="minorHAnsi" w:hAnsi="Cambria Math"/>
+            <w:sz w:val="20"/>
+            <w:szCs w:val="20"/>
+          </w:rPr>
           <m:t>B</m:t>
         </m:r>
       </m:oMath>
@@ -4144,75 +5150,1558 @@
           <w:sz w:val="20"/>
           <w:szCs w:val="20"/>
         </w:rPr>
-        <w:t>表示.</w:t>
-      </w:r>
-    </w:p>
-    <w:p>
-      <w:pPr>
-        <w:rPr>
-          <w:sz w:val="20"/>
-          <w:szCs w:val="20"/>
-        </w:rPr>
-      </w:pPr>
-    </w:p>
-    <w:p>
-      <w:pPr>
-        <w:rPr>
-          <w:rFonts w:hint="eastAsia"/>
-          <w:sz w:val="20"/>
-          <w:szCs w:val="20"/>
-        </w:rPr>
-      </w:pPr>
+        <w:t>没有共同结果,</w:t>
+      </w:r>
+      <w:r>
+        <w:rPr>
+          <w:sz w:val="20"/>
+          <w:szCs w:val="20"/>
+        </w:rPr>
+        <w:t xml:space="preserve"> </w:t>
+      </w:r>
+      <w:r>
+        <w:rPr>
+          <w:rFonts w:hint="eastAsia"/>
+          <w:sz w:val="20"/>
+          <w:szCs w:val="20"/>
+        </w:rPr>
+        <w:t>也就是如果</w:t>
+      </w:r>
+      <m:oMath>
+        <m:r>
+          <w:rPr>
+            <w:rFonts w:ascii="Cambria Math" w:eastAsiaTheme="minorHAnsi" w:hAnsi="Cambria Math"/>
+            <w:sz w:val="20"/>
+            <w:szCs w:val="20"/>
+          </w:rPr>
+          <m:t>A</m:t>
+        </m:r>
+        <m:r>
+          <w:rPr>
+            <w:rFonts w:ascii="Cambria Math" w:hAnsi="Cambria Math"/>
+            <w:sz w:val="20"/>
+            <w:szCs w:val="20"/>
+          </w:rPr>
+          <m:t>∩</m:t>
+        </m:r>
+        <m:r>
+          <w:rPr>
+            <w:rFonts w:ascii="Cambria Math" w:eastAsiaTheme="minorHAnsi" w:hAnsi="Cambria Math"/>
+            <w:sz w:val="20"/>
+            <w:szCs w:val="20"/>
+          </w:rPr>
+          <m:t>B</m:t>
+        </m:r>
+        <m:r>
+          <w:rPr>
+            <w:rFonts w:ascii="Cambria Math" w:eastAsiaTheme="minorHAnsi" w:hAnsi="Cambria Math" w:hint="eastAsia"/>
+            <w:sz w:val="20"/>
+            <w:szCs w:val="20"/>
+          </w:rPr>
+          <m:t>=</m:t>
+        </m:r>
+        <m:r>
+          <w:rPr>
+            <w:rFonts w:ascii="Cambria Math" w:eastAsiaTheme="minorHAnsi" w:hAnsi="Cambria Math"/>
+            <w:sz w:val="20"/>
+            <w:szCs w:val="20"/>
+          </w:rPr>
+          <m:t>∅</m:t>
+        </m:r>
+      </m:oMath>
+      <w:r>
+        <w:rPr>
+          <w:rFonts w:hint="eastAsia"/>
+          <w:sz w:val="20"/>
+          <w:szCs w:val="20"/>
+        </w:rPr>
+        <w:t>.</w:t>
+      </w:r>
+      <w:r>
+        <w:rPr>
+          <w:sz w:val="20"/>
+          <w:szCs w:val="20"/>
+        </w:rPr>
+        <w:t xml:space="preserve"> </w:t>
+      </w:r>
+      <w:r>
+        <w:rPr>
+          <w:rFonts w:hint="eastAsia"/>
+          <w:sz w:val="20"/>
+          <w:szCs w:val="20"/>
+        </w:rPr>
+        <w:t>则</w:t>
+      </w:r>
+      <m:oMath>
+        <m:r>
+          <w:rPr>
+            <w:rFonts w:ascii="Cambria Math" w:eastAsiaTheme="minorHAnsi" w:hAnsi="Cambria Math"/>
+            <w:sz w:val="20"/>
+            <w:szCs w:val="20"/>
+          </w:rPr>
+          <m:t>A</m:t>
+        </m:r>
+      </m:oMath>
+      <w:r>
+        <w:rPr>
+          <w:rFonts w:hint="eastAsia"/>
+          <w:sz w:val="20"/>
+          <w:szCs w:val="20"/>
+        </w:rPr>
+        <w:t>和</w:t>
+      </w:r>
+      <m:oMath>
+        <m:r>
+          <w:rPr>
+            <w:rFonts w:ascii="Cambria Math" w:eastAsiaTheme="minorHAnsi" w:hAnsi="Cambria Math"/>
+            <w:sz w:val="20"/>
+            <w:szCs w:val="20"/>
+          </w:rPr>
+          <m:t>B</m:t>
+        </m:r>
+      </m:oMath>
+      <w:r>
+        <w:rPr>
+          <w:rFonts w:hint="eastAsia"/>
+          <w:sz w:val="20"/>
+          <w:szCs w:val="20"/>
+        </w:rPr>
+        <w:t>被称为不相交或互斥.</w:t>
+      </w:r>
+      <w:r>
+        <w:rPr>
+          <w:sz w:val="20"/>
+          <w:szCs w:val="20"/>
+        </w:rPr>
+        <w:t xml:space="preserve"> </w:t>
+      </w:r>
+      <w:r>
+        <w:rPr>
+          <w:rFonts w:hint="eastAsia"/>
+          <w:sz w:val="20"/>
+          <w:szCs w:val="20"/>
+        </w:rPr>
+        <w:t>对于一组集合</w:t>
+      </w:r>
+      <m:oMath>
+        <m:sSub>
+          <m:sSubPr>
+            <m:ctrlPr>
+              <w:rPr>
+                <w:rFonts w:ascii="Cambria Math" w:hAnsi="Cambria Math"/>
+                <w:i/>
+                <w:sz w:val="20"/>
+                <w:szCs w:val="20"/>
+              </w:rPr>
+            </m:ctrlPr>
+          </m:sSubPr>
+          <m:e>
+            <m:r>
+              <w:rPr>
+                <w:rFonts w:ascii="Cambria Math" w:hAnsi="Cambria Math"/>
+                <w:sz w:val="20"/>
+                <w:szCs w:val="20"/>
+              </w:rPr>
+              <m:t>A</m:t>
+            </m:r>
+          </m:e>
+          <m:sub>
+            <m:r>
+              <w:rPr>
+                <w:rFonts w:ascii="Cambria Math" w:hAnsi="Cambria Math"/>
+                <w:sz w:val="20"/>
+                <w:szCs w:val="20"/>
+              </w:rPr>
+              <m:t>1</m:t>
+            </m:r>
+          </m:sub>
+        </m:sSub>
+        <m:r>
+          <w:rPr>
+            <w:rFonts w:ascii="Cambria Math" w:hAnsi="Cambria Math"/>
+            <w:sz w:val="20"/>
+            <w:szCs w:val="20"/>
+          </w:rPr>
+          <m:t>,</m:t>
+        </m:r>
+        <m:r>
+          <w:rPr>
+            <w:rFonts w:ascii="Cambria Math" w:hAnsi="Cambria Math"/>
+            <w:sz w:val="20"/>
+            <w:szCs w:val="20"/>
+          </w:rPr>
+          <m:t>…</m:t>
+        </m:r>
+        <m:r>
+          <w:rPr>
+            <w:rFonts w:ascii="Cambria Math" w:hAnsi="Cambria Math"/>
+            <w:sz w:val="20"/>
+            <w:szCs w:val="20"/>
+          </w:rPr>
+          <m:t>,</m:t>
+        </m:r>
+        <m:sSub>
+          <m:sSubPr>
+            <m:ctrlPr>
+              <w:rPr>
+                <w:rFonts w:ascii="Cambria Math" w:hAnsi="Cambria Math"/>
+                <w:i/>
+                <w:sz w:val="20"/>
+                <w:szCs w:val="20"/>
+              </w:rPr>
+            </m:ctrlPr>
+          </m:sSubPr>
+          <m:e>
+            <m:r>
+              <w:rPr>
+                <w:rFonts w:ascii="Cambria Math" w:hAnsi="Cambria Math"/>
+                <w:sz w:val="20"/>
+                <w:szCs w:val="20"/>
+              </w:rPr>
+              <m:t>A</m:t>
+            </m:r>
+          </m:e>
+          <m:sub>
+            <m:r>
+              <w:rPr>
+                <w:rFonts w:ascii="Cambria Math" w:hAnsi="Cambria Math"/>
+                <w:sz w:val="20"/>
+                <w:szCs w:val="20"/>
+              </w:rPr>
+              <m:t>n</m:t>
+            </m:r>
+          </m:sub>
+        </m:sSub>
+      </m:oMath>
+      <w:r>
+        <w:rPr>
+          <w:rFonts w:hint="eastAsia"/>
+          <w:sz w:val="20"/>
+          <w:szCs w:val="20"/>
+        </w:rPr>
+        <w:t>,</w:t>
+      </w:r>
+      <w:r>
+        <w:rPr>
+          <w:sz w:val="20"/>
+          <w:szCs w:val="20"/>
+        </w:rPr>
+        <w:t xml:space="preserve"> </w:t>
+      </w:r>
+      <w:r>
+        <w:rPr>
+          <w:rFonts w:hint="eastAsia"/>
+          <w:sz w:val="20"/>
+          <w:szCs w:val="20"/>
+        </w:rPr>
+        <w:t>如果</w:t>
+      </w:r>
+      <m:oMath>
+        <m:sSub>
+          <m:sSubPr>
+            <m:ctrlPr>
+              <w:rPr>
+                <w:rFonts w:ascii="Cambria Math" w:hAnsi="Cambria Math"/>
+                <w:i/>
+                <w:sz w:val="20"/>
+                <w:szCs w:val="20"/>
+              </w:rPr>
+            </m:ctrlPr>
+          </m:sSubPr>
+          <m:e>
+            <m:r>
+              <w:rPr>
+                <w:rFonts w:ascii="Cambria Math" w:hAnsi="Cambria Math"/>
+                <w:sz w:val="20"/>
+                <w:szCs w:val="20"/>
+              </w:rPr>
+              <m:t>A</m:t>
+            </m:r>
+          </m:e>
+          <m:sub>
+            <m:r>
+              <w:rPr>
+                <w:rFonts w:ascii="Cambria Math" w:hAnsi="Cambria Math" w:hint="eastAsia"/>
+                <w:sz w:val="20"/>
+                <w:szCs w:val="20"/>
+              </w:rPr>
+              <m:t>i</m:t>
+            </m:r>
+          </m:sub>
+        </m:sSub>
+        <m:r>
+          <w:rPr>
+            <w:rFonts w:ascii="Cambria Math" w:hAnsi="Cambria Math"/>
+            <w:sz w:val="20"/>
+            <w:szCs w:val="20"/>
+          </w:rPr>
+          <m:t>∩</m:t>
+        </m:r>
+        <m:sSub>
+          <m:sSubPr>
+            <m:ctrlPr>
+              <w:rPr>
+                <w:rFonts w:ascii="Cambria Math" w:hAnsi="Cambria Math"/>
+                <w:i/>
+                <w:sz w:val="20"/>
+                <w:szCs w:val="20"/>
+              </w:rPr>
+            </m:ctrlPr>
+          </m:sSubPr>
+          <m:e>
+            <m:r>
+              <w:rPr>
+                <w:rFonts w:ascii="Cambria Math" w:hAnsi="Cambria Math"/>
+                <w:sz w:val="20"/>
+                <w:szCs w:val="20"/>
+              </w:rPr>
+              <m:t>A</m:t>
+            </m:r>
+          </m:e>
+          <m:sub>
+            <m:r>
+              <w:rPr>
+                <w:rFonts w:ascii="Cambria Math" w:hAnsi="Cambria Math"/>
+                <w:sz w:val="20"/>
+                <w:szCs w:val="20"/>
+              </w:rPr>
+              <m:t>j</m:t>
+            </m:r>
+          </m:sub>
+        </m:sSub>
+        <m:r>
+          <w:rPr>
+            <w:rFonts w:ascii="Cambria Math" w:hAnsi="Cambria Math"/>
+            <w:sz w:val="20"/>
+            <w:szCs w:val="20"/>
+          </w:rPr>
+          <m:t>=∅</m:t>
+        </m:r>
+      </m:oMath>
+      <w:r>
+        <w:rPr>
+          <w:rFonts w:hint="eastAsia"/>
+          <w:sz w:val="20"/>
+          <w:szCs w:val="20"/>
+        </w:rPr>
+        <w:t>对所有的</w:t>
+      </w:r>
+      <m:oMath>
+        <m:r>
+          <w:rPr>
+            <w:rFonts w:ascii="Cambria Math" w:hAnsi="Cambria Math"/>
+            <w:sz w:val="20"/>
+            <w:szCs w:val="20"/>
+          </w:rPr>
+          <m:t>i≠j</m:t>
+        </m:r>
+      </m:oMath>
+      <w:r>
+        <w:rPr>
+          <w:rFonts w:hint="eastAsia"/>
+          <w:sz w:val="20"/>
+          <w:szCs w:val="20"/>
+        </w:rPr>
+        <w:t>成立,</w:t>
+      </w:r>
+      <w:r>
+        <w:rPr>
+          <w:sz w:val="20"/>
+          <w:szCs w:val="20"/>
+        </w:rPr>
+        <w:t xml:space="preserve"> </w:t>
+      </w:r>
+      <w:r>
+        <w:rPr>
+          <w:rFonts w:hint="eastAsia"/>
+          <w:sz w:val="20"/>
+          <w:szCs w:val="20"/>
+        </w:rPr>
+        <w:t>则这组集合被称为不相交的.</w:t>
+      </w:r>
+    </w:p>
+    <w:p>
+      <w:pPr>
+        <w:rPr>
+          <w:sz w:val="20"/>
+          <w:szCs w:val="20"/>
+        </w:rPr>
+      </w:pPr>
+    </w:p>
+    <w:p>
+      <w:pPr>
+        <w:rPr>
+          <w:sz w:val="20"/>
+          <w:szCs w:val="20"/>
+        </w:rPr>
+      </w:pPr>
+      <w:r>
+        <w:rPr>
+          <w:rFonts w:hint="eastAsia"/>
+          <w:sz w:val="20"/>
+          <w:szCs w:val="20"/>
+        </w:rPr>
+        <w:t>定理1.4.9</w:t>
+      </w:r>
+      <w:r>
+        <w:rPr>
+          <w:sz w:val="20"/>
+          <w:szCs w:val="20"/>
+        </w:rPr>
+        <w:t xml:space="preserve"> </w:t>
+      </w:r>
+      <w:r>
+        <w:rPr>
+          <w:rFonts w:hint="eastAsia"/>
+          <w:sz w:val="20"/>
+          <w:szCs w:val="20"/>
+        </w:rPr>
+        <w:t>德·摩根定律</w:t>
+      </w:r>
+      <w:r>
+        <w:rPr>
+          <w:rFonts w:hint="eastAsia"/>
+          <w:sz w:val="20"/>
+          <w:szCs w:val="20"/>
+        </w:rPr>
+        <w:t xml:space="preserve"> 对任意两个集合</w:t>
+      </w:r>
+      <m:oMath>
+        <m:r>
+          <w:rPr>
+            <w:rFonts w:ascii="Cambria Math" w:eastAsiaTheme="minorHAnsi" w:hAnsi="Cambria Math"/>
+            <w:sz w:val="20"/>
+            <w:szCs w:val="20"/>
+          </w:rPr>
+          <m:t>A</m:t>
+        </m:r>
+      </m:oMath>
+      <w:r>
+        <w:rPr>
+          <w:rFonts w:hint="eastAsia"/>
+          <w:sz w:val="20"/>
+          <w:szCs w:val="20"/>
+        </w:rPr>
+        <w:t>和</w:t>
+      </w:r>
+      <m:oMath>
+        <m:r>
+          <w:rPr>
+            <w:rFonts w:ascii="Cambria Math" w:eastAsiaTheme="minorHAnsi" w:hAnsi="Cambria Math"/>
+            <w:sz w:val="20"/>
+            <w:szCs w:val="20"/>
+          </w:rPr>
+          <m:t>B</m:t>
+        </m:r>
+      </m:oMath>
+      <w:r>
+        <w:rPr>
+          <w:rFonts w:hint="eastAsia"/>
+          <w:sz w:val="20"/>
+          <w:szCs w:val="20"/>
+        </w:rPr>
+        <w:t>,</w:t>
+      </w:r>
+    </w:p>
+    <w:p>
+      <w:pPr>
+        <w:rPr>
+          <w:sz w:val="20"/>
+          <w:szCs w:val="20"/>
+        </w:rPr>
+      </w:pPr>
+      <m:oMathPara>
+        <m:oMath>
+          <m:sSup>
+            <m:sSupPr>
+              <m:ctrlPr>
+                <w:rPr>
+                  <w:rFonts w:ascii="Cambria Math" w:hAnsi="Cambria Math"/>
+                  <w:i/>
+                  <w:sz w:val="20"/>
+                  <w:szCs w:val="20"/>
+                </w:rPr>
+              </m:ctrlPr>
+            </m:sSupPr>
+            <m:e>
+              <m:d>
+                <m:dPr>
+                  <m:ctrlPr>
+                    <w:rPr>
+                      <w:rFonts w:ascii="Cambria Math" w:hAnsi="Cambria Math"/>
+                      <w:i/>
+                      <w:sz w:val="20"/>
+                      <w:szCs w:val="20"/>
+                    </w:rPr>
+                  </m:ctrlPr>
+                </m:dPr>
+                <m:e>
+                  <m:r>
+                    <w:rPr>
+                      <w:rFonts w:ascii="Cambria Math" w:hAnsi="Cambria Math"/>
+                      <w:sz w:val="20"/>
+                      <w:szCs w:val="20"/>
+                    </w:rPr>
+                    <m:t>A∪B</m:t>
+                  </m:r>
+                </m:e>
+              </m:d>
+            </m:e>
+            <m:sup>
+              <m:r>
+                <w:rPr>
+                  <w:rFonts w:ascii="Cambria Math" w:hAnsi="Cambria Math"/>
+                  <w:sz w:val="20"/>
+                  <w:szCs w:val="20"/>
+                </w:rPr>
+                <m:t>c</m:t>
+              </m:r>
+            </m:sup>
+          </m:sSup>
+          <m:r>
+            <w:rPr>
+              <w:rFonts w:ascii="Cambria Math" w:hAnsi="Cambria Math"/>
+              <w:sz w:val="20"/>
+              <w:szCs w:val="20"/>
+            </w:rPr>
+            <m:t>=</m:t>
+          </m:r>
+          <m:sSup>
+            <m:sSupPr>
+              <m:ctrlPr>
+                <w:rPr>
+                  <w:rFonts w:ascii="Cambria Math" w:hAnsi="Cambria Math"/>
+                  <w:i/>
+                  <w:sz w:val="20"/>
+                  <w:szCs w:val="20"/>
+                </w:rPr>
+              </m:ctrlPr>
+            </m:sSupPr>
+            <m:e>
+              <m:r>
+                <w:rPr>
+                  <w:rFonts w:ascii="Cambria Math" w:hAnsi="Cambria Math"/>
+                  <w:sz w:val="20"/>
+                  <w:szCs w:val="20"/>
+                </w:rPr>
+                <m:t>A</m:t>
+              </m:r>
+            </m:e>
+            <m:sup>
+              <m:r>
+                <w:rPr>
+                  <w:rFonts w:ascii="Cambria Math" w:hAnsi="Cambria Math"/>
+                  <w:sz w:val="20"/>
+                  <w:szCs w:val="20"/>
+                </w:rPr>
+                <m:t>c</m:t>
+              </m:r>
+            </m:sup>
+          </m:sSup>
+          <m:r>
+            <w:rPr>
+              <w:rFonts w:ascii="Cambria Math" w:hAnsi="Cambria Math"/>
+              <w:sz w:val="20"/>
+              <w:szCs w:val="20"/>
+            </w:rPr>
+            <m:t>∩</m:t>
+          </m:r>
+          <m:sSup>
+            <m:sSupPr>
+              <m:ctrlPr>
+                <w:rPr>
+                  <w:rFonts w:ascii="Cambria Math" w:hAnsi="Cambria Math"/>
+                  <w:i/>
+                  <w:sz w:val="20"/>
+                  <w:szCs w:val="20"/>
+                </w:rPr>
+              </m:ctrlPr>
+            </m:sSupPr>
+            <m:e>
+              <m:r>
+                <w:rPr>
+                  <w:rFonts w:ascii="Cambria Math" w:hAnsi="Cambria Math"/>
+                  <w:sz w:val="20"/>
+                  <w:szCs w:val="20"/>
+                </w:rPr>
+                <m:t>B</m:t>
+              </m:r>
+            </m:e>
+            <m:sup>
+              <m:r>
+                <w:rPr>
+                  <w:rFonts w:ascii="Cambria Math" w:hAnsi="Cambria Math"/>
+                  <w:sz w:val="20"/>
+                  <w:szCs w:val="20"/>
+                </w:rPr>
+                <m:t>c</m:t>
+              </m:r>
+            </m:sup>
+          </m:sSup>
+          <m:r>
+            <w:rPr>
+              <w:rFonts w:ascii="Cambria Math" w:hAnsi="Cambria Math"/>
+              <w:sz w:val="20"/>
+              <w:szCs w:val="20"/>
+            </w:rPr>
+            <m:t xml:space="preserve">      </m:t>
+          </m:r>
+          <m:r>
+            <m:rPr>
+              <m:sty m:val="p"/>
+            </m:rPr>
+            <w:rPr>
+              <w:rFonts w:ascii="Cambria Math" w:hAnsi="Cambria Math" w:hint="eastAsia"/>
+              <w:sz w:val="20"/>
+              <w:szCs w:val="20"/>
+            </w:rPr>
+            <m:t>并且</m:t>
+          </m:r>
+          <m:r>
+            <w:rPr>
+              <w:rFonts w:ascii="Cambria Math" w:hAnsi="Cambria Math"/>
+              <w:sz w:val="20"/>
+              <w:szCs w:val="20"/>
+            </w:rPr>
+            <m:t xml:space="preserve">      </m:t>
+          </m:r>
+          <m:sSup>
+            <m:sSupPr>
+              <m:ctrlPr>
+                <w:rPr>
+                  <w:rFonts w:ascii="Cambria Math" w:hAnsi="Cambria Math"/>
+                  <w:i/>
+                  <w:sz w:val="20"/>
+                  <w:szCs w:val="20"/>
+                </w:rPr>
+              </m:ctrlPr>
+            </m:sSupPr>
+            <m:e>
+              <m:d>
+                <m:dPr>
+                  <m:ctrlPr>
+                    <w:rPr>
+                      <w:rFonts w:ascii="Cambria Math" w:hAnsi="Cambria Math"/>
+                      <w:i/>
+                      <w:sz w:val="20"/>
+                      <w:szCs w:val="20"/>
+                    </w:rPr>
+                  </m:ctrlPr>
+                </m:dPr>
+                <m:e>
+                  <m:r>
+                    <w:rPr>
+                      <w:rFonts w:ascii="Cambria Math" w:hAnsi="Cambria Math"/>
+                      <w:sz w:val="20"/>
+                      <w:szCs w:val="20"/>
+                    </w:rPr>
+                    <m:t>A</m:t>
+                  </m:r>
+                  <m:r>
+                    <w:rPr>
+                      <w:rFonts w:ascii="Cambria Math" w:hAnsi="Cambria Math"/>
+                      <w:sz w:val="20"/>
+                      <w:szCs w:val="20"/>
+                    </w:rPr>
+                    <m:t>∩</m:t>
+                  </m:r>
+                  <m:r>
+                    <w:rPr>
+                      <w:rFonts w:ascii="Cambria Math" w:hAnsi="Cambria Math"/>
+                      <w:sz w:val="20"/>
+                      <w:szCs w:val="20"/>
+                    </w:rPr>
+                    <m:t>B</m:t>
+                  </m:r>
+                </m:e>
+              </m:d>
+            </m:e>
+            <m:sup>
+              <m:r>
+                <w:rPr>
+                  <w:rFonts w:ascii="Cambria Math" w:hAnsi="Cambria Math"/>
+                  <w:sz w:val="20"/>
+                  <w:szCs w:val="20"/>
+                </w:rPr>
+                <m:t>c</m:t>
+              </m:r>
+            </m:sup>
+          </m:sSup>
+          <m:r>
+            <w:rPr>
+              <w:rFonts w:ascii="Cambria Math" w:hAnsi="Cambria Math"/>
+              <w:sz w:val="20"/>
+              <w:szCs w:val="20"/>
+            </w:rPr>
+            <m:t>=</m:t>
+          </m:r>
+          <m:sSup>
+            <m:sSupPr>
+              <m:ctrlPr>
+                <w:rPr>
+                  <w:rFonts w:ascii="Cambria Math" w:hAnsi="Cambria Math"/>
+                  <w:i/>
+                  <w:sz w:val="20"/>
+                  <w:szCs w:val="20"/>
+                </w:rPr>
+              </m:ctrlPr>
+            </m:sSupPr>
+            <m:e>
+              <m:r>
+                <w:rPr>
+                  <w:rFonts w:ascii="Cambria Math" w:hAnsi="Cambria Math"/>
+                  <w:sz w:val="20"/>
+                  <w:szCs w:val="20"/>
+                </w:rPr>
+                <m:t>A</m:t>
+              </m:r>
+            </m:e>
+            <m:sup>
+              <m:r>
+                <w:rPr>
+                  <w:rFonts w:ascii="Cambria Math" w:hAnsi="Cambria Math"/>
+                  <w:sz w:val="20"/>
+                  <w:szCs w:val="20"/>
+                </w:rPr>
+                <m:t>c</m:t>
+              </m:r>
+            </m:sup>
+          </m:sSup>
+          <m:r>
+            <w:rPr>
+              <w:rFonts w:ascii="Cambria Math" w:hAnsi="Cambria Math"/>
+              <w:sz w:val="20"/>
+              <w:szCs w:val="20"/>
+            </w:rPr>
+            <m:t>∪</m:t>
+          </m:r>
+          <m:sSup>
+            <m:sSupPr>
+              <m:ctrlPr>
+                <w:rPr>
+                  <w:rFonts w:ascii="Cambria Math" w:hAnsi="Cambria Math"/>
+                  <w:i/>
+                  <w:sz w:val="20"/>
+                  <w:szCs w:val="20"/>
+                </w:rPr>
+              </m:ctrlPr>
+            </m:sSupPr>
+            <m:e>
+              <m:r>
+                <w:rPr>
+                  <w:rFonts w:ascii="Cambria Math" w:hAnsi="Cambria Math"/>
+                  <w:sz w:val="20"/>
+                  <w:szCs w:val="20"/>
+                </w:rPr>
+                <m:t>B</m:t>
+              </m:r>
+            </m:e>
+            <m:sup>
+              <m:r>
+                <w:rPr>
+                  <w:rFonts w:ascii="Cambria Math" w:hAnsi="Cambria Math"/>
+                  <w:sz w:val="20"/>
+                  <w:szCs w:val="20"/>
+                </w:rPr>
+                <m:t>c</m:t>
+              </m:r>
+            </m:sup>
+          </m:sSup>
+          <m:r>
+            <w:rPr>
+              <w:rFonts w:ascii="Cambria Math" w:hAnsi="Cambria Math"/>
+              <w:sz w:val="20"/>
+              <w:szCs w:val="20"/>
+            </w:rPr>
+            <m:t>.</m:t>
+          </m:r>
+        </m:oMath>
+      </m:oMathPara>
+    </w:p>
+    <w:p>
+      <w:pPr>
+        <w:rPr>
+          <w:sz w:val="20"/>
+          <w:szCs w:val="20"/>
+        </w:rPr>
+      </w:pPr>
+    </w:p>
+    <w:p>
+      <w:pPr>
+        <w:rPr>
+          <w:sz w:val="20"/>
+          <w:szCs w:val="20"/>
+        </w:rPr>
+      </w:pPr>
+      <w:r>
+        <w:rPr>
+          <w:rFonts w:hint="eastAsia"/>
+          <w:sz w:val="20"/>
+          <w:szCs w:val="20"/>
+        </w:rPr>
+        <w:t>定理1.4.10</w:t>
+      </w:r>
+      <w:r>
+        <w:rPr>
+          <w:sz w:val="20"/>
+          <w:szCs w:val="20"/>
+        </w:rPr>
+        <w:t xml:space="preserve"> </w:t>
+      </w:r>
+      <w:r>
+        <w:rPr>
+          <w:rFonts w:hint="eastAsia"/>
+          <w:sz w:val="20"/>
+          <w:szCs w:val="20"/>
+        </w:rPr>
+        <w:t>分配律 对任意三个集合</w:t>
+      </w:r>
+      <m:oMath>
+        <m:r>
+          <w:rPr>
+            <w:rFonts w:ascii="Cambria Math" w:hAnsi="Cambria Math"/>
+            <w:sz w:val="20"/>
+            <w:szCs w:val="20"/>
+          </w:rPr>
+          <m:t>A</m:t>
+        </m:r>
+        <m:r>
+          <w:rPr>
+            <w:rFonts w:ascii="Cambria Math" w:hAnsi="Cambria Math"/>
+            <w:sz w:val="20"/>
+            <w:szCs w:val="20"/>
+          </w:rPr>
+          <m:t>,B,</m:t>
+        </m:r>
+      </m:oMath>
+      <w:r>
+        <w:rPr>
+          <w:rFonts w:hint="eastAsia"/>
+          <w:sz w:val="20"/>
+          <w:szCs w:val="20"/>
+        </w:rPr>
+        <w:t>和</w:t>
+      </w:r>
+      <m:oMath>
+        <m:r>
+          <w:rPr>
+            <w:rFonts w:ascii="Cambria Math" w:hAnsi="Cambria Math"/>
+            <w:sz w:val="20"/>
+            <w:szCs w:val="20"/>
+          </w:rPr>
+          <m:t>C</m:t>
+        </m:r>
+      </m:oMath>
+      <w:r>
+        <w:rPr>
+          <w:rFonts w:hint="eastAsia"/>
+          <w:sz w:val="20"/>
+          <w:szCs w:val="20"/>
+        </w:rPr>
+        <w:t>,</w:t>
+      </w:r>
+    </w:p>
+    <w:p>
+      <w:pPr>
+        <w:rPr>
+          <w:rFonts w:hint="eastAsia"/>
+          <w:sz w:val="20"/>
+          <w:szCs w:val="20"/>
+        </w:rPr>
+      </w:pPr>
+      <m:oMathPara>
+        <m:oMath>
+          <m:r>
+            <w:rPr>
+              <w:rFonts w:ascii="Cambria Math" w:hAnsi="Cambria Math"/>
+              <w:sz w:val="20"/>
+              <w:szCs w:val="20"/>
+            </w:rPr>
+            <m:t>A∩</m:t>
+          </m:r>
+          <m:d>
+            <m:dPr>
+              <m:ctrlPr>
+                <w:rPr>
+                  <w:rFonts w:ascii="Cambria Math" w:hAnsi="Cambria Math"/>
+                  <w:i/>
+                  <w:sz w:val="20"/>
+                  <w:szCs w:val="20"/>
+                </w:rPr>
+              </m:ctrlPr>
+            </m:dPr>
+            <m:e>
+              <m:r>
+                <w:rPr>
+                  <w:rFonts w:ascii="Cambria Math" w:hAnsi="Cambria Math"/>
+                  <w:sz w:val="20"/>
+                  <w:szCs w:val="20"/>
+                </w:rPr>
+                <m:t>B∪C</m:t>
+              </m:r>
+            </m:e>
+          </m:d>
+          <m:r>
+            <w:rPr>
+              <w:rFonts w:ascii="Cambria Math" w:hAnsi="Cambria Math"/>
+              <w:sz w:val="20"/>
+              <w:szCs w:val="20"/>
+            </w:rPr>
+            <m:t>=</m:t>
+          </m:r>
+          <m:d>
+            <m:dPr>
+              <m:ctrlPr>
+                <w:rPr>
+                  <w:rFonts w:ascii="Cambria Math" w:hAnsi="Cambria Math"/>
+                  <w:i/>
+                  <w:sz w:val="20"/>
+                  <w:szCs w:val="20"/>
+                </w:rPr>
+              </m:ctrlPr>
+            </m:dPr>
+            <m:e>
+              <m:r>
+                <w:rPr>
+                  <w:rFonts w:ascii="Cambria Math" w:hAnsi="Cambria Math"/>
+                  <w:sz w:val="20"/>
+                  <w:szCs w:val="20"/>
+                </w:rPr>
+                <m:t>A∩B</m:t>
+              </m:r>
+            </m:e>
+          </m:d>
+          <m:r>
+            <w:rPr>
+              <w:rFonts w:ascii="Cambria Math" w:hAnsi="Cambria Math"/>
+              <w:sz w:val="20"/>
+              <w:szCs w:val="20"/>
+            </w:rPr>
+            <m:t>∪</m:t>
+          </m:r>
+          <m:d>
+            <m:dPr>
+              <m:ctrlPr>
+                <w:rPr>
+                  <w:rFonts w:ascii="Cambria Math" w:hAnsi="Cambria Math"/>
+                  <w:i/>
+                  <w:sz w:val="20"/>
+                  <w:szCs w:val="20"/>
+                </w:rPr>
+              </m:ctrlPr>
+            </m:dPr>
+            <m:e>
+              <m:r>
+                <w:rPr>
+                  <w:rFonts w:ascii="Cambria Math" w:hAnsi="Cambria Math"/>
+                  <w:sz w:val="20"/>
+                  <w:szCs w:val="20"/>
+                </w:rPr>
+                <m:t>A∩C</m:t>
+              </m:r>
+            </m:e>
+          </m:d>
+          <m:r>
+            <w:rPr>
+              <w:rFonts w:ascii="Cambria Math" w:hAnsi="Cambria Math"/>
+              <w:sz w:val="20"/>
+              <w:szCs w:val="20"/>
+            </w:rPr>
+            <m:t xml:space="preserve">   </m:t>
+          </m:r>
+          <m:r>
+            <m:rPr>
+              <m:sty m:val="p"/>
+            </m:rPr>
+            <w:rPr>
+              <w:rFonts w:ascii="Cambria Math" w:hAnsi="Cambria Math" w:hint="eastAsia"/>
+              <w:sz w:val="20"/>
+              <w:szCs w:val="20"/>
+            </w:rPr>
+            <m:t>并且</m:t>
+          </m:r>
+          <m:r>
+            <w:rPr>
+              <w:rFonts w:ascii="Cambria Math" w:hAnsi="Cambria Math"/>
+              <w:sz w:val="20"/>
+              <w:szCs w:val="20"/>
+            </w:rPr>
+            <m:t xml:space="preserve">    </m:t>
+          </m:r>
+          <m:r>
+            <w:rPr>
+              <w:rFonts w:ascii="Cambria Math" w:hAnsi="Cambria Math"/>
+              <w:sz w:val="20"/>
+              <w:szCs w:val="20"/>
+            </w:rPr>
+            <m:t>A∪</m:t>
+          </m:r>
+          <m:d>
+            <m:dPr>
+              <m:ctrlPr>
+                <w:rPr>
+                  <w:rFonts w:ascii="Cambria Math" w:hAnsi="Cambria Math"/>
+                  <w:i/>
+                  <w:sz w:val="20"/>
+                  <w:szCs w:val="20"/>
+                </w:rPr>
+              </m:ctrlPr>
+            </m:dPr>
+            <m:e>
+              <m:r>
+                <w:rPr>
+                  <w:rFonts w:ascii="Cambria Math" w:hAnsi="Cambria Math"/>
+                  <w:sz w:val="20"/>
+                  <w:szCs w:val="20"/>
+                </w:rPr>
+                <m:t>B∩C</m:t>
+              </m:r>
+            </m:e>
+          </m:d>
+          <m:r>
+            <w:rPr>
+              <w:rFonts w:ascii="Cambria Math" w:hAnsi="Cambria Math"/>
+              <w:sz w:val="20"/>
+              <w:szCs w:val="20"/>
+            </w:rPr>
+            <m:t>=</m:t>
+          </m:r>
+          <m:d>
+            <m:dPr>
+              <m:ctrlPr>
+                <w:rPr>
+                  <w:rFonts w:ascii="Cambria Math" w:hAnsi="Cambria Math"/>
+                  <w:i/>
+                  <w:sz w:val="20"/>
+                  <w:szCs w:val="20"/>
+                </w:rPr>
+              </m:ctrlPr>
+            </m:dPr>
+            <m:e>
+              <m:r>
+                <w:rPr>
+                  <w:rFonts w:ascii="Cambria Math" w:hAnsi="Cambria Math"/>
+                  <w:sz w:val="20"/>
+                  <w:szCs w:val="20"/>
+                </w:rPr>
+                <m:t>A∪B</m:t>
+              </m:r>
+            </m:e>
+          </m:d>
+          <m:r>
+            <w:rPr>
+              <w:rFonts w:ascii="Cambria Math" w:hAnsi="Cambria Math"/>
+              <w:sz w:val="20"/>
+              <w:szCs w:val="20"/>
+            </w:rPr>
+            <m:t>∩</m:t>
+          </m:r>
+          <m:d>
+            <m:dPr>
+              <m:ctrlPr>
+                <w:rPr>
+                  <w:rFonts w:ascii="Cambria Math" w:hAnsi="Cambria Math"/>
+                  <w:i/>
+                  <w:sz w:val="20"/>
+                  <w:szCs w:val="20"/>
+                </w:rPr>
+              </m:ctrlPr>
+            </m:dPr>
+            <m:e>
+              <m:r>
+                <w:rPr>
+                  <w:rFonts w:ascii="Cambria Math" w:hAnsi="Cambria Math"/>
+                  <w:sz w:val="20"/>
+                  <w:szCs w:val="20"/>
+                </w:rPr>
+                <m:t>A∪C</m:t>
+              </m:r>
+            </m:e>
+          </m:d>
+          <m:r>
+            <w:rPr>
+              <w:rFonts w:ascii="Cambria Math" w:hAnsi="Cambria Math"/>
+              <w:sz w:val="20"/>
+              <w:szCs w:val="20"/>
+            </w:rPr>
+            <m:t>.</m:t>
+          </m:r>
+        </m:oMath>
+      </m:oMathPara>
+    </w:p>
+    <w:p>
+      <w:pPr>
+        <w:rPr>
+          <w:sz w:val="20"/>
+          <w:szCs w:val="20"/>
+        </w:rPr>
+      </w:pPr>
+    </w:p>
+    <w:p>
+      <w:pPr>
+        <w:rPr>
+          <w:sz w:val="20"/>
+          <w:szCs w:val="20"/>
+        </w:rPr>
+      </w:pPr>
+      <w:r>
+        <w:rPr>
+          <w:rFonts w:hint="eastAsia"/>
+          <w:sz w:val="20"/>
+          <w:szCs w:val="20"/>
+        </w:rPr>
+        <w:t>定理1.4.11</w:t>
+      </w:r>
+      <w:r>
+        <w:rPr>
+          <w:sz w:val="20"/>
+          <w:szCs w:val="20"/>
+        </w:rPr>
+        <w:t xml:space="preserve"> </w:t>
+      </w:r>
+      <w:r>
+        <w:rPr>
+          <w:rFonts w:hint="eastAsia"/>
+          <w:sz w:val="20"/>
+          <w:szCs w:val="20"/>
+        </w:rPr>
+        <w:t>分割集合.</w:t>
+      </w:r>
+      <w:r>
+        <w:rPr>
+          <w:sz w:val="20"/>
+          <w:szCs w:val="20"/>
+        </w:rPr>
+        <w:t xml:space="preserve"> </w:t>
+      </w:r>
+      <w:r>
+        <w:rPr>
+          <w:rFonts w:hint="eastAsia"/>
+          <w:sz w:val="20"/>
+          <w:szCs w:val="20"/>
+        </w:rPr>
+        <w:t>对于任意两个集合</w:t>
+      </w:r>
+      <m:oMath>
+        <m:r>
+          <w:rPr>
+            <w:rFonts w:ascii="Cambria Math" w:eastAsiaTheme="minorHAnsi" w:hAnsi="Cambria Math"/>
+            <w:sz w:val="20"/>
+            <w:szCs w:val="20"/>
+          </w:rPr>
+          <m:t>A</m:t>
+        </m:r>
+      </m:oMath>
+      <w:r>
+        <w:rPr>
+          <w:rFonts w:hint="eastAsia"/>
+          <w:sz w:val="20"/>
+          <w:szCs w:val="20"/>
+        </w:rPr>
+        <w:t>和</w:t>
+      </w:r>
+      <m:oMath>
+        <m:r>
+          <w:rPr>
+            <w:rFonts w:ascii="Cambria Math" w:eastAsiaTheme="minorHAnsi" w:hAnsi="Cambria Math"/>
+            <w:sz w:val="20"/>
+            <w:szCs w:val="20"/>
+          </w:rPr>
+          <m:t>B</m:t>
+        </m:r>
+      </m:oMath>
+      <w:r>
+        <w:rPr>
+          <w:rFonts w:hint="eastAsia"/>
+          <w:sz w:val="20"/>
+          <w:szCs w:val="20"/>
+        </w:rPr>
+        <w:t>,</w:t>
+      </w:r>
+      <w:r>
+        <w:rPr>
+          <w:sz w:val="20"/>
+          <w:szCs w:val="20"/>
+        </w:rPr>
+        <w:t xml:space="preserve"> </w:t>
+      </w:r>
+      <m:oMath>
+        <m:r>
+          <w:rPr>
+            <w:rFonts w:ascii="Cambria Math" w:hAnsi="Cambria Math"/>
+            <w:sz w:val="20"/>
+            <w:szCs w:val="20"/>
+          </w:rPr>
+          <m:t>A∩B</m:t>
+        </m:r>
+      </m:oMath>
+      <w:r>
+        <w:rPr>
+          <w:rFonts w:hint="eastAsia"/>
+          <w:sz w:val="20"/>
+          <w:szCs w:val="20"/>
+        </w:rPr>
+        <w:t>和</w:t>
+      </w:r>
+      <m:oMath>
+        <m:r>
+          <w:rPr>
+            <w:rFonts w:ascii="Cambria Math" w:hAnsi="Cambria Math"/>
+            <w:sz w:val="20"/>
+            <w:szCs w:val="20"/>
+          </w:rPr>
+          <m:t>A∩</m:t>
+        </m:r>
+        <m:sSup>
+          <m:sSupPr>
+            <m:ctrlPr>
+              <w:rPr>
+                <w:rFonts w:ascii="Cambria Math" w:hAnsi="Cambria Math"/>
+                <w:i/>
+                <w:sz w:val="20"/>
+                <w:szCs w:val="20"/>
+              </w:rPr>
+            </m:ctrlPr>
+          </m:sSupPr>
+          <m:e>
+            <m:r>
+              <w:rPr>
+                <w:rFonts w:ascii="Cambria Math" w:hAnsi="Cambria Math"/>
+                <w:sz w:val="20"/>
+                <w:szCs w:val="20"/>
+              </w:rPr>
+              <m:t>B</m:t>
+            </m:r>
+          </m:e>
+          <m:sup>
+            <m:r>
+              <w:rPr>
+                <w:rFonts w:ascii="Cambria Math" w:hAnsi="Cambria Math" w:hint="eastAsia"/>
+                <w:sz w:val="20"/>
+                <w:szCs w:val="20"/>
+              </w:rPr>
+              <m:t>c</m:t>
+            </m:r>
+          </m:sup>
+        </m:sSup>
+      </m:oMath>
+      <w:r>
+        <w:rPr>
+          <w:rFonts w:hint="eastAsia"/>
+          <w:sz w:val="20"/>
+          <w:szCs w:val="20"/>
+        </w:rPr>
+        <w:t>是不相交的并且</w:t>
+      </w:r>
+    </w:p>
+    <w:p>
+      <w:pPr>
+        <w:rPr>
+          <w:sz w:val="20"/>
+          <w:szCs w:val="20"/>
+        </w:rPr>
+      </w:pPr>
+      <m:oMathPara>
+        <m:oMath>
+          <m:r>
+            <w:rPr>
+              <w:rFonts w:ascii="Cambria Math" w:hAnsi="Cambria Math"/>
+              <w:sz w:val="20"/>
+              <w:szCs w:val="20"/>
+            </w:rPr>
+            <m:t>A=</m:t>
+          </m:r>
+          <m:d>
+            <m:dPr>
+              <m:ctrlPr>
+                <w:rPr>
+                  <w:rFonts w:ascii="Cambria Math" w:hAnsi="Cambria Math"/>
+                  <w:i/>
+                  <w:sz w:val="20"/>
+                  <w:szCs w:val="20"/>
+                </w:rPr>
+              </m:ctrlPr>
+            </m:dPr>
+            <m:e>
+              <m:r>
+                <w:rPr>
+                  <w:rFonts w:ascii="Cambria Math" w:hAnsi="Cambria Math"/>
+                  <w:sz w:val="20"/>
+                  <w:szCs w:val="20"/>
+                </w:rPr>
+                <m:t>A∩B</m:t>
+              </m:r>
+            </m:e>
+          </m:d>
+          <m:r>
+            <w:rPr>
+              <w:rFonts w:ascii="Cambria Math" w:hAnsi="Cambria Math"/>
+              <w:sz w:val="20"/>
+              <w:szCs w:val="20"/>
+            </w:rPr>
+            <m:t>∪</m:t>
+          </m:r>
+          <m:d>
+            <m:dPr>
+              <m:ctrlPr>
+                <w:rPr>
+                  <w:rFonts w:ascii="Cambria Math" w:hAnsi="Cambria Math"/>
+                  <w:i/>
+                  <w:sz w:val="20"/>
+                  <w:szCs w:val="20"/>
+                </w:rPr>
+              </m:ctrlPr>
+            </m:dPr>
+            <m:e>
+              <m:r>
+                <w:rPr>
+                  <w:rFonts w:ascii="Cambria Math" w:hAnsi="Cambria Math"/>
+                  <w:sz w:val="20"/>
+                  <w:szCs w:val="20"/>
+                </w:rPr>
+                <m:t>A∩</m:t>
+              </m:r>
+              <m:sSup>
+                <m:sSupPr>
+                  <m:ctrlPr>
+                    <w:rPr>
+                      <w:rFonts w:ascii="Cambria Math" w:hAnsi="Cambria Math"/>
+                      <w:i/>
+                      <w:sz w:val="20"/>
+                      <w:szCs w:val="20"/>
+                    </w:rPr>
+                  </m:ctrlPr>
+                </m:sSupPr>
+                <m:e>
+                  <m:r>
+                    <w:rPr>
+                      <w:rFonts w:ascii="Cambria Math" w:hAnsi="Cambria Math"/>
+                      <w:sz w:val="20"/>
+                      <w:szCs w:val="20"/>
+                    </w:rPr>
+                    <m:t>B</m:t>
+                  </m:r>
+                </m:e>
+                <m:sup>
+                  <m:r>
+                    <w:rPr>
+                      <w:rFonts w:ascii="Cambria Math" w:hAnsi="Cambria Math" w:hint="eastAsia"/>
+                      <w:sz w:val="20"/>
+                      <w:szCs w:val="20"/>
+                    </w:rPr>
+                    <m:t>c</m:t>
+                  </m:r>
+                </m:sup>
+              </m:sSup>
+            </m:e>
+          </m:d>
+        </m:oMath>
+      </m:oMathPara>
+    </w:p>
+    <w:p>
+      <w:pPr>
+        <w:rPr>
+          <w:sz w:val="20"/>
+          <w:szCs w:val="20"/>
+        </w:rPr>
+      </w:pPr>
+      <w:r>
+        <w:rPr>
+          <w:rFonts w:hint="eastAsia"/>
+          <w:sz w:val="20"/>
+          <w:szCs w:val="20"/>
+        </w:rPr>
+        <w:t>除此之外,</w:t>
+      </w:r>
+      <w:r>
+        <w:rPr>
+          <w:sz w:val="20"/>
+          <w:szCs w:val="20"/>
+        </w:rPr>
+        <w:t xml:space="preserve"> </w:t>
+      </w:r>
+      <m:oMath>
+        <m:r>
+          <w:rPr>
+            <w:rFonts w:ascii="Cambria Math" w:eastAsiaTheme="minorHAnsi" w:hAnsi="Cambria Math"/>
+            <w:sz w:val="20"/>
+            <w:szCs w:val="20"/>
+          </w:rPr>
+          <m:t>B</m:t>
+        </m:r>
+      </m:oMath>
+      <w:r>
+        <w:rPr>
+          <w:rFonts w:hint="eastAsia"/>
+          <w:sz w:val="20"/>
+          <w:szCs w:val="20"/>
+        </w:rPr>
+        <w:t>和</w:t>
+      </w:r>
+      <m:oMath>
+        <m:r>
+          <w:rPr>
+            <w:rFonts w:ascii="Cambria Math" w:hAnsi="Cambria Math"/>
+            <w:sz w:val="20"/>
+            <w:szCs w:val="20"/>
+          </w:rPr>
+          <m:t>A∩</m:t>
+        </m:r>
+        <m:sSup>
+          <m:sSupPr>
+            <m:ctrlPr>
+              <w:rPr>
+                <w:rFonts w:ascii="Cambria Math" w:hAnsi="Cambria Math"/>
+                <w:i/>
+                <w:sz w:val="20"/>
+                <w:szCs w:val="20"/>
+              </w:rPr>
+            </m:ctrlPr>
+          </m:sSupPr>
+          <m:e>
+            <m:r>
+              <w:rPr>
+                <w:rFonts w:ascii="Cambria Math" w:hAnsi="Cambria Math"/>
+                <w:sz w:val="20"/>
+                <w:szCs w:val="20"/>
+              </w:rPr>
+              <m:t>B</m:t>
+            </m:r>
+          </m:e>
+          <m:sup>
+            <m:r>
+              <w:rPr>
+                <w:rFonts w:ascii="Cambria Math" w:hAnsi="Cambria Math" w:hint="eastAsia"/>
+                <w:sz w:val="20"/>
+                <w:szCs w:val="20"/>
+              </w:rPr>
+              <m:t>c</m:t>
+            </m:r>
+          </m:sup>
+        </m:sSup>
+      </m:oMath>
+      <w:r>
+        <w:rPr>
+          <w:rFonts w:hint="eastAsia"/>
+          <w:sz w:val="20"/>
+          <w:szCs w:val="20"/>
+        </w:rPr>
+        <w:t>是不相交的并且</w:t>
+      </w:r>
+    </w:p>
+    <w:p>
+      <w:pPr>
+        <w:rPr>
+          <w:rFonts w:hint="eastAsia"/>
+          <w:sz w:val="20"/>
+          <w:szCs w:val="20"/>
+        </w:rPr>
+      </w:pPr>
+      <m:oMathPara>
+        <m:oMath>
+          <m:r>
+            <w:rPr>
+              <w:rFonts w:ascii="Cambria Math" w:hAnsi="Cambria Math"/>
+              <w:sz w:val="20"/>
+              <w:szCs w:val="20"/>
+            </w:rPr>
+            <m:t>A∪B</m:t>
+          </m:r>
+          <m:r>
+            <w:rPr>
+              <w:rFonts w:ascii="Cambria Math" w:hAnsi="Cambria Math"/>
+              <w:sz w:val="20"/>
+              <w:szCs w:val="20"/>
+            </w:rPr>
+            <m:t>=B∪</m:t>
+          </m:r>
+          <m:d>
+            <m:dPr>
+              <m:ctrlPr>
+                <w:rPr>
+                  <w:rFonts w:ascii="Cambria Math" w:hAnsi="Cambria Math"/>
+                  <w:i/>
+                  <w:sz w:val="20"/>
+                  <w:szCs w:val="20"/>
+                </w:rPr>
+              </m:ctrlPr>
+            </m:dPr>
+            <m:e>
+              <m:r>
+                <w:rPr>
+                  <w:rFonts w:ascii="Cambria Math" w:hAnsi="Cambria Math"/>
+                  <w:sz w:val="20"/>
+                  <w:szCs w:val="20"/>
+                </w:rPr>
+                <m:t>A∩</m:t>
+              </m:r>
+              <m:sSup>
+                <m:sSupPr>
+                  <m:ctrlPr>
+                    <w:rPr>
+                      <w:rFonts w:ascii="Cambria Math" w:hAnsi="Cambria Math"/>
+                      <w:i/>
+                      <w:sz w:val="20"/>
+                      <w:szCs w:val="20"/>
+                    </w:rPr>
+                  </m:ctrlPr>
+                </m:sSupPr>
+                <m:e>
+                  <m:r>
+                    <w:rPr>
+                      <w:rFonts w:ascii="Cambria Math" w:hAnsi="Cambria Math"/>
+                      <w:sz w:val="20"/>
+                      <w:szCs w:val="20"/>
+                    </w:rPr>
+                    <m:t>B</m:t>
+                  </m:r>
+                </m:e>
+                <m:sup>
+                  <m:r>
+                    <w:rPr>
+                      <w:rFonts w:ascii="Cambria Math" w:hAnsi="Cambria Math" w:hint="eastAsia"/>
+                      <w:sz w:val="20"/>
+                      <w:szCs w:val="20"/>
+                    </w:rPr>
+                    <m:t>c</m:t>
+                  </m:r>
+                </m:sup>
+              </m:sSup>
+            </m:e>
+          </m:d>
+          <m:r>
+            <w:rPr>
+              <w:rFonts w:ascii="Cambria Math" w:hAnsi="Cambria Math"/>
+              <w:sz w:val="20"/>
+              <w:szCs w:val="20"/>
+            </w:rPr>
+            <m:t>.</m:t>
+          </m:r>
+        </m:oMath>
+      </m:oMathPara>
       <w:bookmarkStart w:id="0" w:name="_GoBack"/>
       <w:bookmarkEnd w:id="0"/>
     </w:p>
     <w:p>
       <w:pPr>
         <w:rPr>
-          <w:rFonts w:hint="eastAsia"/>
-          <w:sz w:val="20"/>
-          <w:szCs w:val="20"/>
-        </w:rPr>
-      </w:pPr>
-    </w:p>
-    <w:p>
-      <w:pPr>
-        <w:rPr>
-          <w:sz w:val="20"/>
-          <w:szCs w:val="20"/>
-        </w:rPr>
-      </w:pPr>
-    </w:p>
-    <w:p>
-      <w:pPr>
-        <w:rPr>
-          <w:sz w:val="20"/>
-          <w:szCs w:val="20"/>
-        </w:rPr>
-      </w:pPr>
-    </w:p>
-    <w:p>
-      <w:pPr>
-        <w:rPr>
-          <w:rFonts w:hint="eastAsia"/>
-          <w:sz w:val="20"/>
-          <w:szCs w:val="20"/>
-        </w:rPr>
-      </w:pPr>
-    </w:p>
-    <w:p>
-      <w:pPr>
-        <w:rPr>
-          <w:rFonts w:hint="eastAsia"/>
-          <w:sz w:val="20"/>
-          <w:szCs w:val="20"/>
-        </w:rPr>
-      </w:pPr>
-    </w:p>
-    <w:p>
-      <w:pPr>
-        <w:rPr>
-          <w:rFonts w:eastAsiaTheme="minorHAnsi" w:hint="eastAsia"/>
+          <w:sz w:val="20"/>
+          <w:szCs w:val="20"/>
+        </w:rPr>
+      </w:pPr>
+    </w:p>
+    <w:p>
+      <w:pPr>
+        <w:rPr>
+          <w:sz w:val="20"/>
+          <w:szCs w:val="20"/>
+        </w:rPr>
+      </w:pPr>
+    </w:p>
+    <w:p>
+      <w:pPr>
+        <w:rPr>
+          <w:rFonts w:eastAsiaTheme="minorHAnsi"/>
           <w:i/>
           <w:sz w:val="20"/>
           <w:szCs w:val="20"/>

</xml_diff>

<commit_message>
Add whirlpool effect to the demo 'crest'
</commit_message>
<xml_diff>
--- a/docs/概率和统计 第一章 概率定义和排列组合.docx
+++ b/docs/概率和统计 第一章 概率定义和排列组合.docx
@@ -9112,15 +9112,7 @@
           <w:szCs w:val="20"/>
         </w:rPr>
         <w:lastRenderedPageBreak/>
-        <w:t>实验分为两个部分</w:t>
-      </w:r>
-      <w:r>
-        <w:rPr>
-          <w:rFonts w:hint="eastAsia"/>
-          <w:sz w:val="20"/>
-          <w:szCs w:val="20"/>
-        </w:rPr>
-        <w:t>.</w:t>
+        <w:t>实验分为两个部分.</w:t>
       </w:r>
     </w:p>
     <w:p>
@@ -9439,32 +9431,16 @@
             <w:sz w:val="20"/>
             <w:szCs w:val="20"/>
           </w:rPr>
-          <m:t>m</m:t>
-        </m:r>
-        <m:r>
-          <w:rPr>
-            <w:rFonts w:ascii="Cambria Math" w:hAnsi="Cambria Math"/>
-            <w:sz w:val="20"/>
-            <w:szCs w:val="20"/>
-          </w:rPr>
-          <m:t>n</m:t>
-        </m:r>
-      </m:oMath>
-      <w:r>
-        <w:rPr>
-          <w:rFonts w:hint="eastAsia"/>
-          <w:sz w:val="20"/>
-          <w:szCs w:val="20"/>
-        </w:rPr>
-        <w:t>个</w:t>
-      </w:r>
-      <w:r>
-        <w:rPr>
-          <w:rFonts w:hint="eastAsia"/>
-          <w:sz w:val="20"/>
-          <w:szCs w:val="20"/>
-        </w:rPr>
-        <w:t>结果.</w:t>
+          <m:t>mn</m:t>
+        </m:r>
+      </m:oMath>
+      <w:r>
+        <w:rPr>
+          <w:rFonts w:hint="eastAsia"/>
+          <w:sz w:val="20"/>
+          <w:szCs w:val="20"/>
+        </w:rPr>
+        <w:t>个结果.</w:t>
       </w:r>
     </w:p>
     <w:p>
@@ -9503,15 +9479,7 @@
           <w:sz w:val="20"/>
           <w:szCs w:val="20"/>
         </w:rPr>
-        <w:t>乘法法则</w:t>
-      </w:r>
-      <w:r>
-        <w:rPr>
-          <w:rFonts w:hint="eastAsia"/>
-          <w:sz w:val="20"/>
-          <w:szCs w:val="20"/>
-        </w:rPr>
-        <w:t xml:space="preserve"> </w:t>
+        <w:t xml:space="preserve">乘法法则 </w:t>
       </w:r>
       <w:r>
         <w:rPr>
@@ -9651,23 +9619,7 @@
             <w:sz w:val="20"/>
             <w:szCs w:val="20"/>
           </w:rPr>
-          <m:t>i=1,</m:t>
-        </m:r>
-        <m:r>
-          <w:rPr>
-            <w:rFonts w:ascii="Cambria Math" w:hAnsi="Cambria Math"/>
-            <w:sz w:val="20"/>
-            <w:szCs w:val="20"/>
-          </w:rPr>
-          <m:t>…</m:t>
-        </m:r>
-        <m:r>
-          <w:rPr>
-            <w:rFonts w:ascii="Cambria Math" w:hAnsi="Cambria Math"/>
-            <w:sz w:val="20"/>
-            <w:szCs w:val="20"/>
-          </w:rPr>
-          <m:t>,k</m:t>
+          <m:t>i=1,…,k</m:t>
         </m:r>
       </m:oMath>
       <w:r>
@@ -9941,38 +9893,15 @@
             <w:sz w:val="20"/>
             <w:szCs w:val="20"/>
           </w:rPr>
-          <m:t>i=1,</m:t>
-        </m:r>
-        <m:r>
-          <w:rPr>
-            <w:rFonts w:ascii="Cambria Math" w:hAnsi="Cambria Math"/>
-            <w:sz w:val="20"/>
-            <w:szCs w:val="20"/>
-          </w:rPr>
-          <m:t>…</m:t>
-        </m:r>
-        <m:r>
-          <w:rPr>
-            <w:rFonts w:ascii="Cambria Math" w:hAnsi="Cambria Math"/>
-            <w:sz w:val="20"/>
-            <w:szCs w:val="20"/>
-          </w:rPr>
-          <m:t>,k</m:t>
-        </m:r>
-      </m:oMath>
-      <w:r>
-        <w:rPr>
-          <w:sz w:val="20"/>
-          <w:szCs w:val="20"/>
-        </w:rPr>
-        <w:t>)</w:t>
-      </w:r>
-      <w:r>
-        <w:rPr>
-          <w:sz w:val="20"/>
-          <w:szCs w:val="20"/>
-        </w:rPr>
-        <w:t>.</w:t>
+          <m:t>i=1,…,k</m:t>
+        </m:r>
+      </m:oMath>
+      <w:r>
+        <w:rPr>
+          <w:sz w:val="20"/>
+          <w:szCs w:val="20"/>
+        </w:rPr>
+        <w:t>).</w:t>
       </w:r>
       <w:r>
         <w:rPr>
@@ -10221,15 +10150,7 @@
           <w:sz w:val="20"/>
           <w:szCs w:val="20"/>
         </w:rPr>
-        <w:t>不放回</w:t>
-      </w:r>
-      <w:r>
-        <w:rPr>
-          <w:rFonts w:hint="eastAsia"/>
-          <w:sz w:val="20"/>
-          <w:szCs w:val="20"/>
-        </w:rPr>
-        <w:t>.</w:t>
+        <w:t>不放回.</w:t>
       </w:r>
       <w:r>
         <w:rPr>
@@ -10530,23 +10451,7 @@
           <w:sz w:val="20"/>
           <w:szCs w:val="20"/>
         </w:rPr>
-        <w:t>的</w:t>
-      </w:r>
-      <w:r>
-        <w:rPr>
-          <w:rFonts w:hint="eastAsia"/>
-          <w:sz w:val="20"/>
-          <w:szCs w:val="20"/>
-        </w:rPr>
-        <w:t>排列</w:t>
-      </w:r>
-      <w:r>
-        <w:rPr>
-          <w:rFonts w:hint="eastAsia"/>
-          <w:sz w:val="20"/>
-          <w:szCs w:val="20"/>
-        </w:rPr>
-        <w:t>的数量为</w:t>
+        <w:t>的排列的数量为</w:t>
       </w:r>
       <m:oMath>
         <m:sSub>
@@ -11243,15 +11148,7 @@
                             <w:sz w:val="20"/>
                             <w:szCs w:val="20"/>
                           </w:rPr>
-                          <m:t>n</m:t>
-                        </m:r>
-                        <m:r>
-                          <w:rPr>
-                            <w:rFonts w:ascii="Cambria Math" w:hAnsi="Cambria Math"/>
-                            <w:sz w:val="20"/>
-                            <w:szCs w:val="20"/>
-                          </w:rPr>
-                          <m:t>!</m:t>
+                          <m:t>n!</m:t>
                         </m:r>
                       </m:e>
                     </m:d>
@@ -11517,6 +11414,1715 @@
     <w:p>
       <w:pPr>
         <w:rPr>
+          <w:sz w:val="20"/>
+          <w:szCs w:val="20"/>
+        </w:rPr>
+      </w:pPr>
+      <w:r>
+        <w:rPr>
+          <w:sz w:val="20"/>
+          <w:szCs w:val="20"/>
+        </w:rPr>
+        <w:br/>
+      </w:r>
+    </w:p>
+    <w:p>
+      <w:pPr>
+        <w:rPr>
+          <w:sz w:val="20"/>
+          <w:szCs w:val="20"/>
+        </w:rPr>
+      </w:pPr>
+      <w:r>
+        <w:rPr>
+          <w:rFonts w:hint="eastAsia"/>
+          <w:sz w:val="20"/>
+          <w:szCs w:val="20"/>
+        </w:rPr>
+        <w:t>1</w:t>
+      </w:r>
+      <w:r>
+        <w:rPr>
+          <w:sz w:val="20"/>
+          <w:szCs w:val="20"/>
+        </w:rPr>
+        <w:t xml:space="preserve">.8 </w:t>
+      </w:r>
+      <w:r>
+        <w:rPr>
+          <w:rFonts w:hint="eastAsia"/>
+          <w:sz w:val="20"/>
+          <w:szCs w:val="20"/>
+        </w:rPr>
+        <w:t>组合方法 2019年11月18日09点39分</w:t>
+      </w:r>
+    </w:p>
+    <w:p>
+      <w:pPr>
+        <w:rPr>
+          <w:sz w:val="20"/>
+          <w:szCs w:val="20"/>
+        </w:rPr>
+      </w:pPr>
+      <w:r>
+        <w:rPr>
+          <w:rFonts w:hint="eastAsia"/>
+          <w:sz w:val="20"/>
+          <w:szCs w:val="20"/>
+        </w:rPr>
+        <w:t>定义1.8.1</w:t>
+      </w:r>
+      <w:r>
+        <w:rPr>
+          <w:sz w:val="20"/>
+          <w:szCs w:val="20"/>
+        </w:rPr>
+        <w:t xml:space="preserve"> </w:t>
+      </w:r>
+      <w:r>
+        <w:rPr>
+          <w:rFonts w:hint="eastAsia"/>
+          <w:sz w:val="20"/>
+          <w:szCs w:val="20"/>
+        </w:rPr>
+        <w:t xml:space="preserve">组合 </w:t>
+      </w:r>
+      <w:r>
+        <w:rPr>
+          <w:rFonts w:hint="eastAsia"/>
+          <w:sz w:val="20"/>
+          <w:szCs w:val="20"/>
+        </w:rPr>
+        <w:t>考虑具有</w:t>
+      </w:r>
+      <m:oMath>
+        <m:r>
+          <w:rPr>
+            <w:rFonts w:ascii="Cambria Math" w:hAnsi="Cambria Math"/>
+            <w:sz w:val="20"/>
+            <w:szCs w:val="20"/>
+          </w:rPr>
+          <m:t>n</m:t>
+        </m:r>
+      </m:oMath>
+      <w:r>
+        <w:rPr>
+          <w:sz w:val="20"/>
+          <w:szCs w:val="20"/>
+        </w:rPr>
+        <w:t>个元素的集合</w:t>
+      </w:r>
+      <w:r>
+        <w:rPr>
+          <w:rFonts w:hint="eastAsia"/>
+          <w:sz w:val="20"/>
+          <w:szCs w:val="20"/>
+        </w:rPr>
+        <w:t>.</w:t>
+      </w:r>
+      <w:r>
+        <w:rPr>
+          <w:sz w:val="20"/>
+          <w:szCs w:val="20"/>
+        </w:rPr>
+        <w:t xml:space="preserve"> </w:t>
+      </w:r>
+      <w:r>
+        <w:rPr>
+          <w:sz w:val="20"/>
+          <w:szCs w:val="20"/>
+        </w:rPr>
+        <w:t>从该集合中选择的大小为</w:t>
+      </w:r>
+      <m:oMath>
+        <m:r>
+          <w:rPr>
+            <w:rFonts w:ascii="Cambria Math" w:hAnsi="Cambria Math"/>
+            <w:sz w:val="20"/>
+            <w:szCs w:val="20"/>
+          </w:rPr>
+          <m:t>k</m:t>
+        </m:r>
+      </m:oMath>
+      <w:r>
+        <w:rPr>
+          <w:sz w:val="20"/>
+          <w:szCs w:val="20"/>
+        </w:rPr>
+        <w:t>的每个子集称为</w:t>
+      </w:r>
+      <m:oMath>
+        <m:r>
+          <w:rPr>
+            <w:rFonts w:ascii="Cambria Math" w:hAnsi="Cambria Math"/>
+            <w:sz w:val="20"/>
+            <w:szCs w:val="20"/>
+          </w:rPr>
+          <m:t>n</m:t>
+        </m:r>
+      </m:oMath>
+      <w:r>
+        <w:rPr>
+          <w:sz w:val="20"/>
+          <w:szCs w:val="20"/>
+        </w:rPr>
+        <w:t>个元素一次取</w:t>
+      </w:r>
+      <m:oMath>
+        <m:r>
+          <w:rPr>
+            <w:rFonts w:ascii="Cambria Math" w:hAnsi="Cambria Math"/>
+            <w:sz w:val="20"/>
+            <w:szCs w:val="20"/>
+          </w:rPr>
+          <m:t>k</m:t>
+        </m:r>
+      </m:oMath>
+      <w:r>
+        <w:rPr>
+          <w:rFonts w:hint="eastAsia"/>
+          <w:sz w:val="20"/>
+          <w:szCs w:val="20"/>
+        </w:rPr>
+        <w:t>个</w:t>
+      </w:r>
+      <w:r>
+        <w:rPr>
+          <w:sz w:val="20"/>
+          <w:szCs w:val="20"/>
+        </w:rPr>
+        <w:t>的的组合</w:t>
+      </w:r>
+      <w:r>
+        <w:rPr>
+          <w:rFonts w:hint="eastAsia"/>
+          <w:sz w:val="20"/>
+          <w:szCs w:val="20"/>
+        </w:rPr>
+        <w:t>.</w:t>
+      </w:r>
+      <w:r>
+        <w:rPr>
+          <w:sz w:val="20"/>
+          <w:szCs w:val="20"/>
+        </w:rPr>
+        <w:t xml:space="preserve"> </w:t>
+      </w:r>
+      <w:r>
+        <w:rPr>
+          <w:sz w:val="20"/>
+          <w:szCs w:val="20"/>
+        </w:rPr>
+        <w:t>我们用符号</w:t>
+      </w:r>
+      <m:oMath>
+        <m:sSub>
+          <m:sSubPr>
+            <m:ctrlPr>
+              <w:rPr>
+                <w:rFonts w:ascii="Cambria Math" w:hAnsi="Cambria Math"/>
+                <w:i/>
+                <w:sz w:val="20"/>
+                <w:szCs w:val="20"/>
+              </w:rPr>
+            </m:ctrlPr>
+          </m:sSubPr>
+          <m:e>
+            <m:r>
+              <w:rPr>
+                <w:rFonts w:ascii="Cambria Math" w:hAnsi="Cambria Math" w:hint="eastAsia"/>
+                <w:sz w:val="20"/>
+                <w:szCs w:val="20"/>
+              </w:rPr>
+              <m:t>C</m:t>
+            </m:r>
+          </m:e>
+          <m:sub>
+            <m:r>
+              <w:rPr>
+                <w:rFonts w:ascii="Cambria Math" w:hAnsi="Cambria Math"/>
+                <w:sz w:val="20"/>
+                <w:szCs w:val="20"/>
+              </w:rPr>
+              <m:t>n,k</m:t>
+            </m:r>
+          </m:sub>
+        </m:sSub>
+      </m:oMath>
+      <w:r>
+        <w:rPr>
+          <w:sz w:val="20"/>
+          <w:szCs w:val="20"/>
+        </w:rPr>
+        <w:t>表示这样的组合的数量</w:t>
+      </w:r>
+      <w:r>
+        <w:rPr>
+          <w:rFonts w:hint="eastAsia"/>
+          <w:sz w:val="20"/>
+          <w:szCs w:val="20"/>
+        </w:rPr>
+        <w:t>.</w:t>
+      </w:r>
+    </w:p>
+    <w:p>
+      <w:pPr>
+        <w:rPr>
+          <w:sz w:val="20"/>
+          <w:szCs w:val="20"/>
+        </w:rPr>
+      </w:pPr>
+    </w:p>
+    <w:p>
+      <w:pPr>
+        <w:rPr>
+          <w:sz w:val="20"/>
+          <w:szCs w:val="20"/>
+        </w:rPr>
+      </w:pPr>
+      <w:r>
+        <w:rPr>
+          <w:rFonts w:hint="eastAsia"/>
+          <w:sz w:val="20"/>
+          <w:szCs w:val="20"/>
+        </w:rPr>
+        <w:t>定理1.8.1</w:t>
+      </w:r>
+      <w:r>
+        <w:rPr>
+          <w:sz w:val="20"/>
+          <w:szCs w:val="20"/>
+        </w:rPr>
+        <w:t xml:space="preserve"> </w:t>
+      </w:r>
+      <w:r>
+        <w:rPr>
+          <w:rFonts w:hint="eastAsia"/>
+          <w:sz w:val="20"/>
+          <w:szCs w:val="20"/>
+        </w:rPr>
+        <w:t xml:space="preserve">组合 </w:t>
+      </w:r>
+      <m:oMath>
+        <m:r>
+          <w:rPr>
+            <w:rFonts w:ascii="Cambria Math" w:hAnsi="Cambria Math"/>
+            <w:sz w:val="20"/>
+            <w:szCs w:val="20"/>
+          </w:rPr>
+          <m:t>n</m:t>
+        </m:r>
+      </m:oMath>
+      <w:r>
+        <w:rPr>
+          <w:sz w:val="20"/>
+          <w:szCs w:val="20"/>
+        </w:rPr>
+        <w:t>个元素</w:t>
+      </w:r>
+      <w:r>
+        <w:rPr>
+          <w:rFonts w:hint="eastAsia"/>
+          <w:sz w:val="20"/>
+          <w:szCs w:val="20"/>
+        </w:rPr>
+        <w:t>一次取</w:t>
+      </w:r>
+      <m:oMath>
+        <m:r>
+          <w:rPr>
+            <w:rFonts w:ascii="Cambria Math" w:hAnsi="Cambria Math" w:hint="eastAsia"/>
+            <w:sz w:val="20"/>
+            <w:szCs w:val="20"/>
+          </w:rPr>
+          <m:t>k</m:t>
+        </m:r>
+      </m:oMath>
+      <w:r>
+        <w:rPr>
+          <w:sz w:val="20"/>
+          <w:szCs w:val="20"/>
+        </w:rPr>
+        <w:t>个</w:t>
+      </w:r>
+      <w:r>
+        <w:rPr>
+          <w:rFonts w:hint="eastAsia"/>
+          <w:sz w:val="20"/>
+          <w:szCs w:val="20"/>
+        </w:rPr>
+        <w:t>的不同子集的数量为</w:t>
+      </w:r>
+    </w:p>
+    <w:p>
+      <w:pPr>
+        <w:rPr>
+          <w:sz w:val="20"/>
+          <w:szCs w:val="20"/>
+        </w:rPr>
+      </w:pPr>
+      <m:oMathPara>
+        <m:oMath>
+          <m:sSub>
+            <m:sSubPr>
+              <m:ctrlPr>
+                <w:rPr>
+                  <w:rFonts w:ascii="Cambria Math" w:hAnsi="Cambria Math"/>
+                  <w:i/>
+                  <w:sz w:val="20"/>
+                  <w:szCs w:val="20"/>
+                </w:rPr>
+              </m:ctrlPr>
+            </m:sSubPr>
+            <m:e>
+              <m:r>
+                <w:rPr>
+                  <w:rFonts w:ascii="Cambria Math" w:hAnsi="Cambria Math" w:hint="eastAsia"/>
+                  <w:sz w:val="20"/>
+                  <w:szCs w:val="20"/>
+                </w:rPr>
+                <m:t>C</m:t>
+              </m:r>
+            </m:e>
+            <m:sub>
+              <m:r>
+                <w:rPr>
+                  <w:rFonts w:ascii="Cambria Math" w:hAnsi="Cambria Math"/>
+                  <w:sz w:val="20"/>
+                  <w:szCs w:val="20"/>
+                </w:rPr>
+                <m:t>n,k</m:t>
+              </m:r>
+            </m:sub>
+          </m:sSub>
+          <m:r>
+            <w:rPr>
+              <w:rFonts w:ascii="Cambria Math" w:hAnsi="Cambria Math"/>
+              <w:sz w:val="20"/>
+              <w:szCs w:val="20"/>
+            </w:rPr>
+            <m:t>=</m:t>
+          </m:r>
+          <m:f>
+            <m:fPr>
+              <m:ctrlPr>
+                <w:rPr>
+                  <w:rFonts w:ascii="Cambria Math" w:hAnsi="Cambria Math"/>
+                  <w:i/>
+                  <w:sz w:val="20"/>
+                  <w:szCs w:val="20"/>
+                </w:rPr>
+              </m:ctrlPr>
+            </m:fPr>
+            <m:num>
+              <m:sSub>
+                <m:sSubPr>
+                  <m:ctrlPr>
+                    <w:rPr>
+                      <w:rFonts w:ascii="Cambria Math" w:hAnsi="Cambria Math"/>
+                      <w:i/>
+                      <w:sz w:val="20"/>
+                      <w:szCs w:val="20"/>
+                    </w:rPr>
+                  </m:ctrlPr>
+                </m:sSubPr>
+                <m:e>
+                  <m:r>
+                    <w:rPr>
+                      <w:rFonts w:ascii="Cambria Math" w:hAnsi="Cambria Math"/>
+                      <w:sz w:val="20"/>
+                      <w:szCs w:val="20"/>
+                    </w:rPr>
+                    <m:t>P</m:t>
+                  </m:r>
+                </m:e>
+                <m:sub>
+                  <m:r>
+                    <w:rPr>
+                      <w:rFonts w:ascii="Cambria Math" w:hAnsi="Cambria Math"/>
+                      <w:sz w:val="20"/>
+                      <w:szCs w:val="20"/>
+                    </w:rPr>
+                    <m:t>n,k</m:t>
+                  </m:r>
+                </m:sub>
+              </m:sSub>
+            </m:num>
+            <m:den>
+              <m:r>
+                <w:rPr>
+                  <w:rFonts w:ascii="Cambria Math" w:hAnsi="Cambria Math"/>
+                  <w:sz w:val="20"/>
+                  <w:szCs w:val="20"/>
+                </w:rPr>
+                <m:t>k!</m:t>
+              </m:r>
+            </m:den>
+          </m:f>
+          <m:r>
+            <w:rPr>
+              <w:rFonts w:ascii="Cambria Math" w:hAnsi="Cambria Math"/>
+              <w:sz w:val="20"/>
+              <w:szCs w:val="20"/>
+            </w:rPr>
+            <m:t>=</m:t>
+          </m:r>
+          <m:f>
+            <m:fPr>
+              <m:ctrlPr>
+                <w:rPr>
+                  <w:rFonts w:ascii="Cambria Math" w:hAnsi="Cambria Math"/>
+                  <w:i/>
+                  <w:sz w:val="20"/>
+                  <w:szCs w:val="20"/>
+                </w:rPr>
+              </m:ctrlPr>
+            </m:fPr>
+            <m:num>
+              <m:r>
+                <w:rPr>
+                  <w:rFonts w:ascii="Cambria Math" w:hAnsi="Cambria Math"/>
+                  <w:sz w:val="20"/>
+                  <w:szCs w:val="20"/>
+                </w:rPr>
+                <m:t>n!</m:t>
+              </m:r>
+            </m:num>
+            <m:den>
+              <m:r>
+                <w:rPr>
+                  <w:rFonts w:ascii="Cambria Math" w:hAnsi="Cambria Math"/>
+                  <w:sz w:val="20"/>
+                  <w:szCs w:val="20"/>
+                </w:rPr>
+                <m:t>k!</m:t>
+              </m:r>
+              <m:d>
+                <m:dPr>
+                  <m:ctrlPr>
+                    <w:rPr>
+                      <w:rFonts w:ascii="Cambria Math" w:hAnsi="Cambria Math"/>
+                      <w:i/>
+                      <w:sz w:val="20"/>
+                      <w:szCs w:val="20"/>
+                    </w:rPr>
+                  </m:ctrlPr>
+                </m:dPr>
+                <m:e>
+                  <m:r>
+                    <w:rPr>
+                      <w:rFonts w:ascii="Cambria Math" w:hAnsi="Cambria Math"/>
+                      <w:sz w:val="20"/>
+                      <w:szCs w:val="20"/>
+                    </w:rPr>
+                    <m:t>n-k</m:t>
+                  </m:r>
+                </m:e>
+              </m:d>
+              <m:r>
+                <w:rPr>
+                  <w:rFonts w:ascii="Cambria Math" w:hAnsi="Cambria Math"/>
+                  <w:sz w:val="20"/>
+                  <w:szCs w:val="20"/>
+                </w:rPr>
+                <m:t>!</m:t>
+              </m:r>
+            </m:den>
+          </m:f>
+          <m:r>
+            <w:rPr>
+              <w:rFonts w:ascii="Cambria Math" w:hAnsi="Cambria Math"/>
+              <w:sz w:val="20"/>
+              <w:szCs w:val="20"/>
+            </w:rPr>
+            <m:t>.</m:t>
+          </m:r>
+        </m:oMath>
+      </m:oMathPara>
+    </w:p>
+    <w:p>
+      <w:pPr>
+        <w:rPr>
+          <w:sz w:val="20"/>
+          <w:szCs w:val="20"/>
+        </w:rPr>
+      </w:pPr>
+    </w:p>
+    <w:p>
+      <w:pPr>
+        <w:rPr>
+          <w:sz w:val="20"/>
+          <w:szCs w:val="20"/>
+        </w:rPr>
+      </w:pPr>
+      <w:r>
+        <w:rPr>
+          <w:rFonts w:hint="eastAsia"/>
+          <w:sz w:val="20"/>
+          <w:szCs w:val="20"/>
+        </w:rPr>
+        <w:t>定义1.8.2</w:t>
+      </w:r>
+      <w:r>
+        <w:rPr>
+          <w:sz w:val="20"/>
+          <w:szCs w:val="20"/>
+        </w:rPr>
+        <w:t xml:space="preserve"> </w:t>
+      </w:r>
+      <w:r>
+        <w:rPr>
+          <w:rFonts w:hint="eastAsia"/>
+          <w:sz w:val="20"/>
+          <w:szCs w:val="20"/>
+        </w:rPr>
+        <w:t xml:space="preserve">二项系数 </w:t>
+      </w:r>
+      <m:oMath>
+        <m:sSub>
+          <m:sSubPr>
+            <m:ctrlPr>
+              <w:rPr>
+                <w:rFonts w:ascii="Cambria Math" w:hAnsi="Cambria Math"/>
+                <w:i/>
+                <w:sz w:val="20"/>
+                <w:szCs w:val="20"/>
+              </w:rPr>
+            </m:ctrlPr>
+          </m:sSubPr>
+          <m:e>
+            <m:r>
+              <w:rPr>
+                <w:rFonts w:ascii="Cambria Math" w:hAnsi="Cambria Math" w:hint="eastAsia"/>
+                <w:sz w:val="20"/>
+                <w:szCs w:val="20"/>
+              </w:rPr>
+              <m:t>C</m:t>
+            </m:r>
+          </m:e>
+          <m:sub>
+            <m:r>
+              <w:rPr>
+                <w:rFonts w:ascii="Cambria Math" w:hAnsi="Cambria Math"/>
+                <w:sz w:val="20"/>
+                <w:szCs w:val="20"/>
+              </w:rPr>
+              <m:t>n,k</m:t>
+            </m:r>
+          </m:sub>
+        </m:sSub>
+      </m:oMath>
+      <w:r>
+        <w:rPr>
+          <w:rFonts w:hint="eastAsia"/>
+          <w:sz w:val="20"/>
+          <w:szCs w:val="20"/>
+        </w:rPr>
+        <w:t>也可以用符号</w:t>
+      </w:r>
+      <m:oMath>
+        <m:d>
+          <m:dPr>
+            <m:ctrlPr>
+              <w:rPr>
+                <w:rFonts w:ascii="Cambria Math" w:hAnsi="Cambria Math"/>
+                <w:i/>
+                <w:sz w:val="20"/>
+                <w:szCs w:val="20"/>
+              </w:rPr>
+            </m:ctrlPr>
+          </m:dPr>
+          <m:e>
+            <m:m>
+              <m:mPr>
+                <m:mcs>
+                  <m:mc>
+                    <m:mcPr>
+                      <m:count m:val="1"/>
+                      <m:mcJc m:val="center"/>
+                    </m:mcPr>
+                  </m:mc>
+                </m:mcs>
+                <m:ctrlPr>
+                  <w:rPr>
+                    <w:rFonts w:ascii="Cambria Math" w:hAnsi="Cambria Math"/>
+                    <w:i/>
+                    <w:sz w:val="20"/>
+                    <w:szCs w:val="20"/>
+                  </w:rPr>
+                </m:ctrlPr>
+              </m:mPr>
+              <m:mr>
+                <m:e>
+                  <m:r>
+                    <w:rPr>
+                      <w:rFonts w:ascii="Cambria Math" w:hAnsi="Cambria Math"/>
+                      <w:sz w:val="20"/>
+                      <w:szCs w:val="20"/>
+                    </w:rPr>
+                    <m:t>n</m:t>
+                  </m:r>
+                </m:e>
+              </m:mr>
+              <m:mr>
+                <m:e>
+                  <m:r>
+                    <w:rPr>
+                      <w:rFonts w:ascii="Cambria Math" w:hAnsi="Cambria Math"/>
+                      <w:sz w:val="20"/>
+                      <w:szCs w:val="20"/>
+                    </w:rPr>
+                    <m:t>k</m:t>
+                  </m:r>
+                </m:e>
+              </m:mr>
+            </m:m>
+          </m:e>
+        </m:d>
+      </m:oMath>
+      <w:r>
+        <w:rPr>
+          <w:rFonts w:hint="eastAsia"/>
+          <w:sz w:val="20"/>
+          <w:szCs w:val="20"/>
+        </w:rPr>
+        <w:t>表示.</w:t>
+      </w:r>
+      <w:r>
+        <w:rPr>
+          <w:sz w:val="20"/>
+          <w:szCs w:val="20"/>
+        </w:rPr>
+        <w:t xml:space="preserve"> </w:t>
+      </w:r>
+      <w:r>
+        <w:rPr>
+          <w:rFonts w:hint="eastAsia"/>
+          <w:sz w:val="20"/>
+          <w:szCs w:val="20"/>
+        </w:rPr>
+        <w:t>也就是，当</w:t>
+      </w:r>
+      <m:oMath>
+        <m:r>
+          <w:rPr>
+            <w:rFonts w:ascii="Cambria Math" w:hAnsi="Cambria Math"/>
+            <w:sz w:val="20"/>
+            <w:szCs w:val="20"/>
+          </w:rPr>
+          <m:t>k</m:t>
+        </m:r>
+        <m:r>
+          <w:rPr>
+            <w:rFonts w:ascii="Cambria Math" w:hAnsi="Cambria Math"/>
+            <w:sz w:val="20"/>
+            <w:szCs w:val="20"/>
+          </w:rPr>
+          <m:t>=0,1,</m:t>
+        </m:r>
+        <m:r>
+          <w:rPr>
+            <w:rFonts w:ascii="Cambria Math" w:hAnsi="Cambria Math"/>
+            <w:sz w:val="20"/>
+            <w:szCs w:val="20"/>
+          </w:rPr>
+          <m:t>…</m:t>
+        </m:r>
+        <m:r>
+          <w:rPr>
+            <w:rFonts w:ascii="Cambria Math" w:hAnsi="Cambria Math"/>
+            <w:sz w:val="20"/>
+            <w:szCs w:val="20"/>
+          </w:rPr>
+          <m:t>,n,</m:t>
+        </m:r>
+      </m:oMath>
+    </w:p>
+    <w:p>
+      <w:pPr>
+        <w:rPr>
+          <w:sz w:val="20"/>
+          <w:szCs w:val="20"/>
+        </w:rPr>
+      </w:pPr>
+      <m:oMathPara>
+        <m:oMathParaPr>
+          <m:jc m:val="right"/>
+        </m:oMathParaPr>
+        <m:oMath>
+          <m:d>
+            <m:dPr>
+              <m:ctrlPr>
+                <w:rPr>
+                  <w:rFonts w:ascii="Cambria Math" w:hAnsi="Cambria Math"/>
+                  <w:i/>
+                  <w:sz w:val="20"/>
+                  <w:szCs w:val="20"/>
+                </w:rPr>
+              </m:ctrlPr>
+            </m:dPr>
+            <m:e>
+              <m:m>
+                <m:mPr>
+                  <m:mcs>
+                    <m:mc>
+                      <m:mcPr>
+                        <m:count m:val="1"/>
+                        <m:mcJc m:val="center"/>
+                      </m:mcPr>
+                    </m:mc>
+                  </m:mcs>
+                  <m:ctrlPr>
+                    <w:rPr>
+                      <w:rFonts w:ascii="Cambria Math" w:hAnsi="Cambria Math"/>
+                      <w:i/>
+                      <w:sz w:val="20"/>
+                      <w:szCs w:val="20"/>
+                    </w:rPr>
+                  </m:ctrlPr>
+                </m:mPr>
+                <m:mr>
+                  <m:e>
+                    <m:r>
+                      <w:rPr>
+                        <w:rFonts w:ascii="Cambria Math" w:hAnsi="Cambria Math"/>
+                        <w:sz w:val="20"/>
+                        <w:szCs w:val="20"/>
+                      </w:rPr>
+                      <m:t>n</m:t>
+                    </m:r>
+                  </m:e>
+                </m:mr>
+                <m:mr>
+                  <m:e>
+                    <m:r>
+                      <w:rPr>
+                        <w:rFonts w:ascii="Cambria Math" w:hAnsi="Cambria Math"/>
+                        <w:sz w:val="20"/>
+                        <w:szCs w:val="20"/>
+                      </w:rPr>
+                      <m:t>k</m:t>
+                    </m:r>
+                  </m:e>
+                </m:mr>
+              </m:m>
+            </m:e>
+          </m:d>
+          <m:r>
+            <w:rPr>
+              <w:rFonts w:ascii="Cambria Math" w:hAnsi="Cambria Math" w:hint="eastAsia"/>
+              <w:sz w:val="20"/>
+              <w:szCs w:val="20"/>
+            </w:rPr>
+            <m:t>=</m:t>
+          </m:r>
+          <m:f>
+            <m:fPr>
+              <m:ctrlPr>
+                <w:rPr>
+                  <w:rFonts w:ascii="Cambria Math" w:hAnsi="Cambria Math"/>
+                  <w:i/>
+                  <w:sz w:val="20"/>
+                  <w:szCs w:val="20"/>
+                </w:rPr>
+              </m:ctrlPr>
+            </m:fPr>
+            <m:num>
+              <m:r>
+                <w:rPr>
+                  <w:rFonts w:ascii="Cambria Math" w:hAnsi="Cambria Math"/>
+                  <w:sz w:val="20"/>
+                  <w:szCs w:val="20"/>
+                </w:rPr>
+                <m:t>n!</m:t>
+              </m:r>
+            </m:num>
+            <m:den>
+              <m:r>
+                <w:rPr>
+                  <w:rFonts w:ascii="Cambria Math" w:hAnsi="Cambria Math"/>
+                  <w:sz w:val="20"/>
+                  <w:szCs w:val="20"/>
+                </w:rPr>
+                <m:t>k!</m:t>
+              </m:r>
+              <m:d>
+                <m:dPr>
+                  <m:ctrlPr>
+                    <w:rPr>
+                      <w:rFonts w:ascii="Cambria Math" w:hAnsi="Cambria Math"/>
+                      <w:i/>
+                      <w:sz w:val="20"/>
+                      <w:szCs w:val="20"/>
+                    </w:rPr>
+                  </m:ctrlPr>
+                </m:dPr>
+                <m:e>
+                  <m:r>
+                    <w:rPr>
+                      <w:rFonts w:ascii="Cambria Math" w:hAnsi="Cambria Math"/>
+                      <w:sz w:val="20"/>
+                      <w:szCs w:val="20"/>
+                    </w:rPr>
+                    <m:t>n-k</m:t>
+                  </m:r>
+                </m:e>
+              </m:d>
+              <m:r>
+                <w:rPr>
+                  <w:rFonts w:ascii="Cambria Math" w:hAnsi="Cambria Math"/>
+                  <w:sz w:val="20"/>
+                  <w:szCs w:val="20"/>
+                </w:rPr>
+                <m:t>!</m:t>
+              </m:r>
+            </m:den>
+          </m:f>
+          <m:r>
+            <w:rPr>
+              <w:rFonts w:ascii="Cambria Math" w:hAnsi="Cambria Math"/>
+              <w:sz w:val="20"/>
+              <w:szCs w:val="20"/>
+            </w:rPr>
+            <m:t>.</m:t>
+          </m:r>
+          <m:r>
+            <w:rPr>
+              <w:rFonts w:ascii="Cambria Math" w:hAnsi="Cambria Math"/>
+              <w:sz w:val="20"/>
+              <w:szCs w:val="20"/>
+            </w:rPr>
+            <m:t xml:space="preserve">                                                              </m:t>
+          </m:r>
+          <m:d>
+            <m:dPr>
+              <m:ctrlPr>
+                <w:rPr>
+                  <w:rFonts w:ascii="Cambria Math" w:hAnsi="Cambria Math"/>
+                  <w:i/>
+                  <w:sz w:val="20"/>
+                  <w:szCs w:val="20"/>
+                </w:rPr>
+              </m:ctrlPr>
+            </m:dPr>
+            <m:e>
+              <m:r>
+                <w:rPr>
+                  <w:rFonts w:ascii="Cambria Math" w:hAnsi="Cambria Math"/>
+                  <w:sz w:val="20"/>
+                  <w:szCs w:val="20"/>
+                </w:rPr>
+                <m:t>1.8.1</m:t>
+              </m:r>
+            </m:e>
+          </m:d>
+          <m:r>
+            <w:rPr>
+              <w:rFonts w:ascii="Cambria Math" w:hAnsi="Cambria Math"/>
+              <w:sz w:val="20"/>
+              <w:szCs w:val="20"/>
+            </w:rPr>
+            <m:t xml:space="preserve">        </m:t>
+          </m:r>
+        </m:oMath>
+      </m:oMathPara>
+    </w:p>
+    <w:p>
+      <w:pPr>
+        <w:rPr>
+          <w:sz w:val="20"/>
+          <w:szCs w:val="20"/>
+        </w:rPr>
+      </w:pPr>
+      <w:r>
+        <w:rPr>
+          <w:rFonts w:hint="eastAsia"/>
+          <w:sz w:val="20"/>
+          <w:szCs w:val="20"/>
+        </w:rPr>
+        <w:t>使用该符号时</w:t>
+      </w:r>
+      <w:r>
+        <w:rPr>
+          <w:sz w:val="20"/>
+          <w:szCs w:val="20"/>
+        </w:rPr>
+        <w:t xml:space="preserve">, </w:t>
+      </w:r>
+      <w:r>
+        <w:rPr>
+          <w:rFonts w:hint="eastAsia"/>
+          <w:sz w:val="20"/>
+          <w:szCs w:val="20"/>
+        </w:rPr>
+        <w:t>一般被称为二项系数.</w:t>
+      </w:r>
+    </w:p>
+    <w:p>
+      <w:pPr>
+        <w:rPr>
+          <w:sz w:val="20"/>
+          <w:szCs w:val="20"/>
+        </w:rPr>
+      </w:pPr>
+    </w:p>
+    <w:p>
+      <w:pPr>
+        <w:rPr>
+          <w:sz w:val="20"/>
+          <w:szCs w:val="20"/>
+        </w:rPr>
+      </w:pPr>
+      <w:r>
+        <w:rPr>
+          <w:rFonts w:hint="eastAsia"/>
+          <w:sz w:val="20"/>
+          <w:szCs w:val="20"/>
+        </w:rPr>
+        <w:t>定理1.8</w:t>
+      </w:r>
+      <w:r>
+        <w:rPr>
+          <w:sz w:val="20"/>
+          <w:szCs w:val="20"/>
+        </w:rPr>
+        <w:t xml:space="preserve">.2 </w:t>
+      </w:r>
+      <w:r>
+        <w:rPr>
+          <w:rFonts w:hint="eastAsia"/>
+          <w:sz w:val="20"/>
+          <w:szCs w:val="20"/>
+        </w:rPr>
+        <w:t xml:space="preserve">二项定理 </w:t>
+      </w:r>
+      <w:r>
+        <w:rPr>
+          <w:rFonts w:hint="eastAsia"/>
+          <w:sz w:val="20"/>
+          <w:szCs w:val="20"/>
+        </w:rPr>
+        <w:t>对于所有</w:t>
+      </w:r>
+      <m:oMath>
+        <m:r>
+          <w:rPr>
+            <w:rFonts w:ascii="Cambria Math" w:hAnsi="Cambria Math" w:hint="eastAsia"/>
+            <w:sz w:val="20"/>
+            <w:szCs w:val="20"/>
+          </w:rPr>
+          <m:t>x</m:t>
+        </m:r>
+      </m:oMath>
+      <w:r>
+        <w:rPr>
+          <w:sz w:val="20"/>
+          <w:szCs w:val="20"/>
+        </w:rPr>
+        <w:t>和</w:t>
+      </w:r>
+      <m:oMath>
+        <m:r>
+          <w:rPr>
+            <w:rFonts w:ascii="Cambria Math" w:hAnsi="Cambria Math"/>
+            <w:sz w:val="20"/>
+            <w:szCs w:val="20"/>
+          </w:rPr>
+          <m:t>y</m:t>
+        </m:r>
+      </m:oMath>
+      <w:r>
+        <w:rPr>
+          <w:rFonts w:hint="eastAsia"/>
+          <w:sz w:val="20"/>
+          <w:szCs w:val="20"/>
+        </w:rPr>
+        <w:t>值</w:t>
+      </w:r>
+      <w:r>
+        <w:rPr>
+          <w:sz w:val="20"/>
+          <w:szCs w:val="20"/>
+        </w:rPr>
+        <w:t>以及每个正整数</w:t>
+      </w:r>
+      <m:oMath>
+        <m:r>
+          <w:rPr>
+            <w:rFonts w:ascii="Cambria Math" w:hAnsi="Cambria Math"/>
+            <w:sz w:val="20"/>
+            <w:szCs w:val="20"/>
+          </w:rPr>
+          <m:t>n</m:t>
+        </m:r>
+      </m:oMath>
+      <w:r>
+        <w:rPr>
+          <w:rFonts w:hint="eastAsia"/>
+          <w:sz w:val="20"/>
+          <w:szCs w:val="20"/>
+        </w:rPr>
+        <w:t>,</w:t>
+      </w:r>
+    </w:p>
+    <w:p>
+      <w:pPr>
+        <w:rPr>
+          <w:sz w:val="20"/>
+          <w:szCs w:val="20"/>
+        </w:rPr>
+      </w:pPr>
+      <m:oMathPara>
+        <m:oMathParaPr>
+          <m:jc m:val="center"/>
+        </m:oMathParaPr>
+        <m:oMath>
+          <m:sSup>
+            <m:sSupPr>
+              <m:ctrlPr>
+                <w:rPr>
+                  <w:rFonts w:ascii="Cambria Math" w:hAnsi="Cambria Math"/>
+                  <w:i/>
+                  <w:sz w:val="20"/>
+                  <w:szCs w:val="20"/>
+                </w:rPr>
+              </m:ctrlPr>
+            </m:sSupPr>
+            <m:e>
+              <m:d>
+                <m:dPr>
+                  <m:ctrlPr>
+                    <w:rPr>
+                      <w:rFonts w:ascii="Cambria Math" w:hAnsi="Cambria Math"/>
+                      <w:i/>
+                      <w:sz w:val="20"/>
+                      <w:szCs w:val="20"/>
+                    </w:rPr>
+                  </m:ctrlPr>
+                </m:dPr>
+                <m:e>
+                  <m:r>
+                    <w:rPr>
+                      <w:rFonts w:ascii="Cambria Math" w:hAnsi="Cambria Math"/>
+                      <w:sz w:val="20"/>
+                      <w:szCs w:val="20"/>
+                    </w:rPr>
+                    <m:t>x+y</m:t>
+                  </m:r>
+                </m:e>
+              </m:d>
+            </m:e>
+            <m:sup>
+              <m:r>
+                <w:rPr>
+                  <w:rFonts w:ascii="Cambria Math" w:hAnsi="Cambria Math"/>
+                  <w:sz w:val="20"/>
+                  <w:szCs w:val="20"/>
+                </w:rPr>
+                <m:t>n</m:t>
+              </m:r>
+            </m:sup>
+          </m:sSup>
+          <m:r>
+            <w:rPr>
+              <w:rFonts w:ascii="Cambria Math" w:hAnsi="Cambria Math"/>
+              <w:sz w:val="20"/>
+              <w:szCs w:val="20"/>
+            </w:rPr>
+            <m:t>=</m:t>
+          </m:r>
+          <m:nary>
+            <m:naryPr>
+              <m:chr m:val="∑"/>
+              <m:limLoc m:val="undOvr"/>
+              <m:ctrlPr>
+                <w:rPr>
+                  <w:rFonts w:ascii="Cambria Math" w:hAnsi="Cambria Math"/>
+                  <w:i/>
+                  <w:sz w:val="20"/>
+                  <w:szCs w:val="20"/>
+                </w:rPr>
+              </m:ctrlPr>
+            </m:naryPr>
+            <m:sub>
+              <m:r>
+                <w:rPr>
+                  <w:rFonts w:ascii="Cambria Math" w:hAnsi="Cambria Math"/>
+                  <w:sz w:val="20"/>
+                  <w:szCs w:val="20"/>
+                </w:rPr>
+                <m:t>k=0</m:t>
+              </m:r>
+            </m:sub>
+            <m:sup>
+              <m:r>
+                <w:rPr>
+                  <w:rFonts w:ascii="Cambria Math" w:hAnsi="Cambria Math"/>
+                  <w:sz w:val="20"/>
+                  <w:szCs w:val="20"/>
+                </w:rPr>
+                <m:t>n</m:t>
+              </m:r>
+            </m:sup>
+            <m:e>
+              <m:d>
+                <m:dPr>
+                  <m:ctrlPr>
+                    <w:rPr>
+                      <w:rFonts w:ascii="Cambria Math" w:hAnsi="Cambria Math"/>
+                      <w:i/>
+                      <w:sz w:val="20"/>
+                      <w:szCs w:val="20"/>
+                    </w:rPr>
+                  </m:ctrlPr>
+                </m:dPr>
+                <m:e>
+                  <m:m>
+                    <m:mPr>
+                      <m:mcs>
+                        <m:mc>
+                          <m:mcPr>
+                            <m:count m:val="1"/>
+                            <m:mcJc m:val="center"/>
+                          </m:mcPr>
+                        </m:mc>
+                      </m:mcs>
+                      <m:ctrlPr>
+                        <w:rPr>
+                          <w:rFonts w:ascii="Cambria Math" w:hAnsi="Cambria Math"/>
+                          <w:i/>
+                          <w:sz w:val="20"/>
+                          <w:szCs w:val="20"/>
+                        </w:rPr>
+                      </m:ctrlPr>
+                    </m:mPr>
+                    <m:mr>
+                      <m:e>
+                        <m:r>
+                          <w:rPr>
+                            <w:rFonts w:ascii="Cambria Math" w:hAnsi="Cambria Math"/>
+                            <w:sz w:val="20"/>
+                            <w:szCs w:val="20"/>
+                          </w:rPr>
+                          <m:t>n</m:t>
+                        </m:r>
+                      </m:e>
+                    </m:mr>
+                    <m:mr>
+                      <m:e>
+                        <m:r>
+                          <w:rPr>
+                            <w:rFonts w:ascii="Cambria Math" w:hAnsi="Cambria Math"/>
+                            <w:sz w:val="20"/>
+                            <w:szCs w:val="20"/>
+                          </w:rPr>
+                          <m:t>k</m:t>
+                        </m:r>
+                      </m:e>
+                    </m:mr>
+                  </m:m>
+                </m:e>
+              </m:d>
+              <m:sSup>
+                <m:sSupPr>
+                  <m:ctrlPr>
+                    <w:rPr>
+                      <w:rFonts w:ascii="Cambria Math" w:hAnsi="Cambria Math"/>
+                      <w:i/>
+                      <w:sz w:val="20"/>
+                      <w:szCs w:val="20"/>
+                    </w:rPr>
+                  </m:ctrlPr>
+                </m:sSupPr>
+                <m:e>
+                  <m:r>
+                    <w:rPr>
+                      <w:rFonts w:ascii="Cambria Math" w:hAnsi="Cambria Math"/>
+                      <w:sz w:val="20"/>
+                      <w:szCs w:val="20"/>
+                    </w:rPr>
+                    <m:t>x</m:t>
+                  </m:r>
+                </m:e>
+                <m:sup>
+                  <m:r>
+                    <w:rPr>
+                      <w:rFonts w:ascii="Cambria Math" w:hAnsi="Cambria Math"/>
+                      <w:sz w:val="20"/>
+                      <w:szCs w:val="20"/>
+                    </w:rPr>
+                    <m:t>k</m:t>
+                  </m:r>
+                </m:sup>
+              </m:sSup>
+              <m:sSup>
+                <m:sSupPr>
+                  <m:ctrlPr>
+                    <w:rPr>
+                      <w:rFonts w:ascii="Cambria Math" w:hAnsi="Cambria Math"/>
+                      <w:i/>
+                      <w:sz w:val="20"/>
+                      <w:szCs w:val="20"/>
+                    </w:rPr>
+                  </m:ctrlPr>
+                </m:sSupPr>
+                <m:e>
+                  <m:r>
+                    <w:rPr>
+                      <w:rFonts w:ascii="Cambria Math" w:hAnsi="Cambria Math"/>
+                      <w:sz w:val="20"/>
+                      <w:szCs w:val="20"/>
+                    </w:rPr>
+                    <m:t>y</m:t>
+                  </m:r>
+                </m:e>
+                <m:sup>
+                  <m:r>
+                    <w:rPr>
+                      <w:rFonts w:ascii="Cambria Math" w:hAnsi="Cambria Math"/>
+                      <w:sz w:val="20"/>
+                      <w:szCs w:val="20"/>
+                    </w:rPr>
+                    <m:t>n-k</m:t>
+                  </m:r>
+                </m:sup>
+              </m:sSup>
+            </m:e>
+          </m:nary>
+          <m:r>
+            <w:rPr>
+              <w:rFonts w:ascii="Cambria Math" w:hAnsi="Cambria Math"/>
+              <w:sz w:val="20"/>
+              <w:szCs w:val="20"/>
+            </w:rPr>
+            <m:t>.</m:t>
+          </m:r>
+        </m:oMath>
+      </m:oMathPara>
+    </w:p>
+    <w:p>
+      <w:pPr>
+        <w:rPr>
+          <w:sz w:val="20"/>
+          <w:szCs w:val="20"/>
+        </w:rPr>
+      </w:pPr>
+      <w:r>
+        <w:rPr>
+          <w:rFonts w:hint="eastAsia"/>
+          <w:sz w:val="20"/>
+          <w:szCs w:val="20"/>
+        </w:rPr>
+        <w:lastRenderedPageBreak/>
+        <w:t>定理1.8.3</w:t>
+      </w:r>
+      <w:r>
+        <w:rPr>
+          <w:sz w:val="20"/>
+          <w:szCs w:val="20"/>
+        </w:rPr>
+        <w:t xml:space="preserve"> </w:t>
+      </w:r>
+      <w:r>
+        <w:rPr>
+          <w:rFonts w:hint="eastAsia"/>
+          <w:sz w:val="20"/>
+          <w:szCs w:val="20"/>
+        </w:rPr>
+        <w:t>对所有的</w:t>
+      </w:r>
+      <m:oMath>
+        <m:r>
+          <w:rPr>
+            <w:rFonts w:ascii="Cambria Math" w:hAnsi="Cambria Math"/>
+            <w:sz w:val="20"/>
+            <w:szCs w:val="20"/>
+          </w:rPr>
+          <m:t>n</m:t>
+        </m:r>
+      </m:oMath>
+      <w:r>
+        <w:rPr>
+          <w:rFonts w:hint="eastAsia"/>
+          <w:sz w:val="20"/>
+          <w:szCs w:val="20"/>
+        </w:rPr>
+        <w:t>值,</w:t>
+      </w:r>
+    </w:p>
+    <w:p>
+      <w:pPr>
+        <w:rPr>
+          <w:sz w:val="20"/>
+          <w:szCs w:val="20"/>
+        </w:rPr>
+      </w:pPr>
+      <m:oMathPara>
+        <m:oMathParaPr>
+          <m:jc m:val="center"/>
+        </m:oMathParaPr>
+        <m:oMath>
+          <m:d>
+            <m:dPr>
+              <m:ctrlPr>
+                <w:rPr>
+                  <w:rFonts w:ascii="Cambria Math" w:hAnsi="Cambria Math"/>
+                  <w:i/>
+                  <w:sz w:val="20"/>
+                  <w:szCs w:val="20"/>
+                </w:rPr>
+              </m:ctrlPr>
+            </m:dPr>
+            <m:e>
+              <m:m>
+                <m:mPr>
+                  <m:mcs>
+                    <m:mc>
+                      <m:mcPr>
+                        <m:count m:val="1"/>
+                        <m:mcJc m:val="center"/>
+                      </m:mcPr>
+                    </m:mc>
+                  </m:mcs>
+                  <m:ctrlPr>
+                    <w:rPr>
+                      <w:rFonts w:ascii="Cambria Math" w:hAnsi="Cambria Math"/>
+                      <w:i/>
+                      <w:sz w:val="20"/>
+                      <w:szCs w:val="20"/>
+                    </w:rPr>
+                  </m:ctrlPr>
+                </m:mPr>
+                <m:mr>
+                  <m:e>
+                    <m:r>
+                      <w:rPr>
+                        <w:rFonts w:ascii="Cambria Math" w:hAnsi="Cambria Math"/>
+                        <w:sz w:val="20"/>
+                        <w:szCs w:val="20"/>
+                      </w:rPr>
+                      <m:t>n</m:t>
+                    </m:r>
+                  </m:e>
+                </m:mr>
+                <m:mr>
+                  <m:e>
+                    <m:r>
+                      <w:rPr>
+                        <w:rFonts w:ascii="Cambria Math" w:hAnsi="Cambria Math" w:hint="eastAsia"/>
+                        <w:sz w:val="20"/>
+                        <w:szCs w:val="20"/>
+                      </w:rPr>
+                      <m:t>0</m:t>
+                    </m:r>
+                  </m:e>
+                </m:mr>
+              </m:m>
+            </m:e>
+          </m:d>
+          <m:r>
+            <w:rPr>
+              <w:rFonts w:ascii="Cambria Math" w:hAnsi="Cambria Math" w:hint="eastAsia"/>
+              <w:sz w:val="20"/>
+              <w:szCs w:val="20"/>
+            </w:rPr>
+            <m:t>=</m:t>
+          </m:r>
+          <m:d>
+            <m:dPr>
+              <m:ctrlPr>
+                <w:rPr>
+                  <w:rFonts w:ascii="Cambria Math" w:hAnsi="Cambria Math"/>
+                  <w:i/>
+                  <w:sz w:val="20"/>
+                  <w:szCs w:val="20"/>
+                </w:rPr>
+              </m:ctrlPr>
+            </m:dPr>
+            <m:e>
+              <m:m>
+                <m:mPr>
+                  <m:mcs>
+                    <m:mc>
+                      <m:mcPr>
+                        <m:count m:val="1"/>
+                        <m:mcJc m:val="center"/>
+                      </m:mcPr>
+                    </m:mc>
+                  </m:mcs>
+                  <m:ctrlPr>
+                    <w:rPr>
+                      <w:rFonts w:ascii="Cambria Math" w:hAnsi="Cambria Math"/>
+                      <w:i/>
+                      <w:sz w:val="20"/>
+                      <w:szCs w:val="20"/>
+                    </w:rPr>
+                  </m:ctrlPr>
+                </m:mPr>
+                <m:mr>
+                  <m:e>
+                    <m:r>
+                      <w:rPr>
+                        <w:rFonts w:ascii="Cambria Math" w:hAnsi="Cambria Math"/>
+                        <w:sz w:val="20"/>
+                        <w:szCs w:val="20"/>
+                      </w:rPr>
+                      <m:t>n</m:t>
+                    </m:r>
+                  </m:e>
+                </m:mr>
+                <m:mr>
+                  <m:e>
+                    <m:r>
+                      <w:rPr>
+                        <w:rFonts w:ascii="Cambria Math" w:hAnsi="Cambria Math" w:hint="eastAsia"/>
+                        <w:sz w:val="20"/>
+                        <w:szCs w:val="20"/>
+                      </w:rPr>
+                      <m:t>n</m:t>
+                    </m:r>
+                  </m:e>
+                </m:mr>
+              </m:m>
+            </m:e>
+          </m:d>
+          <m:r>
+            <w:rPr>
+              <w:rFonts w:ascii="Cambria Math" w:hAnsi="Cambria Math"/>
+              <w:sz w:val="20"/>
+              <w:szCs w:val="20"/>
+            </w:rPr>
+            <m:t>=1.</m:t>
+          </m:r>
+        </m:oMath>
+      </m:oMathPara>
+    </w:p>
+    <w:p>
+      <w:pPr>
+        <w:rPr>
+          <w:sz w:val="20"/>
+          <w:szCs w:val="20"/>
+        </w:rPr>
+      </w:pPr>
+      <w:r>
+        <w:rPr>
+          <w:rFonts w:hint="eastAsia"/>
+          <w:sz w:val="20"/>
+          <w:szCs w:val="20"/>
+        </w:rPr>
+        <w:t>对所有的</w:t>
+      </w:r>
+      <m:oMath>
+        <m:r>
+          <w:rPr>
+            <w:rFonts w:ascii="Cambria Math" w:hAnsi="Cambria Math"/>
+            <w:sz w:val="20"/>
+            <w:szCs w:val="20"/>
+          </w:rPr>
+          <m:t>n</m:t>
+        </m:r>
+      </m:oMath>
+      <w:r>
+        <w:rPr>
+          <w:rFonts w:hint="eastAsia"/>
+          <w:sz w:val="20"/>
+          <w:szCs w:val="20"/>
+        </w:rPr>
+        <w:t>值</w:t>
+      </w:r>
+      <w:r>
+        <w:rPr>
+          <w:rFonts w:hint="eastAsia"/>
+          <w:sz w:val="20"/>
+          <w:szCs w:val="20"/>
+        </w:rPr>
+        <w:t>和所有的</w:t>
+      </w:r>
+      <m:oMath>
+        <m:r>
+          <w:rPr>
+            <w:rFonts w:ascii="Cambria Math" w:hAnsi="Cambria Math"/>
+            <w:sz w:val="20"/>
+            <w:szCs w:val="20"/>
+          </w:rPr>
+          <m:t>k=0,1,</m:t>
+        </m:r>
+        <m:r>
+          <w:rPr>
+            <w:rFonts w:ascii="Cambria Math" w:hAnsi="Cambria Math"/>
+            <w:sz w:val="20"/>
+            <w:szCs w:val="20"/>
+          </w:rPr>
+          <m:t>…</m:t>
+        </m:r>
+        <m:r>
+          <w:rPr>
+            <w:rFonts w:ascii="Cambria Math" w:hAnsi="Cambria Math"/>
+            <w:sz w:val="20"/>
+            <w:szCs w:val="20"/>
+          </w:rPr>
+          <m:t>,n,</m:t>
+        </m:r>
+      </m:oMath>
+    </w:p>
+    <w:p>
+      <w:pPr>
+        <w:rPr>
+          <w:sz w:val="20"/>
+          <w:szCs w:val="20"/>
+        </w:rPr>
+      </w:pPr>
+      <m:oMathPara>
+        <m:oMathParaPr>
+          <m:jc m:val="center"/>
+        </m:oMathParaPr>
+        <m:oMath>
+          <m:d>
+            <m:dPr>
+              <m:ctrlPr>
+                <w:rPr>
+                  <w:rFonts w:ascii="Cambria Math" w:hAnsi="Cambria Math"/>
+                  <w:i/>
+                  <w:sz w:val="20"/>
+                  <w:szCs w:val="20"/>
+                </w:rPr>
+              </m:ctrlPr>
+            </m:dPr>
+            <m:e>
+              <m:m>
+                <m:mPr>
+                  <m:mcs>
+                    <m:mc>
+                      <m:mcPr>
+                        <m:count m:val="1"/>
+                        <m:mcJc m:val="center"/>
+                      </m:mcPr>
+                    </m:mc>
+                  </m:mcs>
+                  <m:ctrlPr>
+                    <w:rPr>
+                      <w:rFonts w:ascii="Cambria Math" w:hAnsi="Cambria Math"/>
+                      <w:i/>
+                      <w:sz w:val="20"/>
+                      <w:szCs w:val="20"/>
+                    </w:rPr>
+                  </m:ctrlPr>
+                </m:mPr>
+                <m:mr>
+                  <m:e>
+                    <m:r>
+                      <w:rPr>
+                        <w:rFonts w:ascii="Cambria Math" w:hAnsi="Cambria Math"/>
+                        <w:sz w:val="20"/>
+                        <w:szCs w:val="20"/>
+                      </w:rPr>
+                      <m:t>n</m:t>
+                    </m:r>
+                  </m:e>
+                </m:mr>
+                <m:mr>
+                  <m:e>
+                    <m:r>
+                      <w:rPr>
+                        <w:rFonts w:ascii="Cambria Math" w:hAnsi="Cambria Math"/>
+                        <w:sz w:val="20"/>
+                        <w:szCs w:val="20"/>
+                      </w:rPr>
+                      <m:t>k</m:t>
+                    </m:r>
+                  </m:e>
+                </m:mr>
+              </m:m>
+            </m:e>
+          </m:d>
+          <m:r>
+            <w:rPr>
+              <w:rFonts w:ascii="Cambria Math" w:hAnsi="Cambria Math"/>
+              <w:sz w:val="20"/>
+              <w:szCs w:val="20"/>
+            </w:rPr>
+            <m:t>=</m:t>
+          </m:r>
+          <m:d>
+            <m:dPr>
+              <m:ctrlPr>
+                <w:rPr>
+                  <w:rFonts w:ascii="Cambria Math" w:hAnsi="Cambria Math"/>
+                  <w:i/>
+                  <w:sz w:val="20"/>
+                  <w:szCs w:val="20"/>
+                </w:rPr>
+              </m:ctrlPr>
+            </m:dPr>
+            <m:e>
+              <m:m>
+                <m:mPr>
+                  <m:mcs>
+                    <m:mc>
+                      <m:mcPr>
+                        <m:count m:val="1"/>
+                        <m:mcJc m:val="center"/>
+                      </m:mcPr>
+                    </m:mc>
+                  </m:mcs>
+                  <m:ctrlPr>
+                    <w:rPr>
+                      <w:rFonts w:ascii="Cambria Math" w:hAnsi="Cambria Math"/>
+                      <w:i/>
+                      <w:sz w:val="20"/>
+                      <w:szCs w:val="20"/>
+                    </w:rPr>
+                  </m:ctrlPr>
+                </m:mPr>
+                <m:mr>
+                  <m:e>
+                    <m:r>
+                      <w:rPr>
+                        <w:rFonts w:ascii="Cambria Math" w:hAnsi="Cambria Math"/>
+                        <w:sz w:val="20"/>
+                        <w:szCs w:val="20"/>
+                      </w:rPr>
+                      <m:t>n</m:t>
+                    </m:r>
+                  </m:e>
+                </m:mr>
+                <m:mr>
+                  <m:e>
+                    <m:r>
+                      <w:rPr>
+                        <w:rFonts w:ascii="Cambria Math" w:hAnsi="Cambria Math" w:hint="eastAsia"/>
+                        <w:sz w:val="20"/>
+                        <w:szCs w:val="20"/>
+                      </w:rPr>
+                      <m:t>n</m:t>
+                    </m:r>
+                    <m:r>
+                      <w:rPr>
+                        <w:rFonts w:ascii="Cambria Math" w:hAnsi="Cambria Math"/>
+                        <w:sz w:val="20"/>
+                        <w:szCs w:val="20"/>
+                      </w:rPr>
+                      <m:t>-k</m:t>
+                    </m:r>
+                  </m:e>
+                </m:mr>
+              </m:m>
+            </m:e>
+          </m:d>
+          <m:r>
+            <w:rPr>
+              <w:rFonts w:ascii="Cambria Math" w:hAnsi="Cambria Math"/>
+              <w:sz w:val="20"/>
+              <w:szCs w:val="20"/>
+            </w:rPr>
+            <m:t>.</m:t>
+          </m:r>
+        </m:oMath>
+      </m:oMathPara>
+    </w:p>
+    <w:p>
+      <w:pPr>
+        <w:rPr>
           <w:rFonts w:hint="eastAsia"/>
           <w:sz w:val="20"/>
           <w:szCs w:val="20"/>
@@ -11524,21 +13130,6 @@
       </w:pPr>
       <w:bookmarkStart w:id="0" w:name="_GoBack"/>
       <w:bookmarkEnd w:id="0"/>
-      <w:r>
-        <w:rPr>
-          <w:sz w:val="20"/>
-          <w:szCs w:val="20"/>
-        </w:rPr>
-        <w:br/>
-      </w:r>
-      <w:r>
-        <w:rPr>
-          <w:rFonts w:hint="eastAsia"/>
-          <w:sz w:val="20"/>
-          <w:szCs w:val="20"/>
-        </w:rPr>
-        <w:t>.</w:t>
-      </w:r>
     </w:p>
     <w:sectPr>
       <w:pgSz w:w="11906" w:h="16838"/>
@@ -12421,7 +14012,7 @@
 </file>
 
 <file path=customXml/itemProps1.xml><?xml version="1.0" encoding="utf-8"?>
-<ds:datastoreItem xmlns:ds="http://schemas.openxmlformats.org/officeDocument/2006/customXml" ds:itemID="{79C59E37-CC2C-4C5B-9453-2A651B43E530}">
+<ds:datastoreItem xmlns:ds="http://schemas.openxmlformats.org/officeDocument/2006/customXml" ds:itemID="{B6C60AD9-FD3D-45F5-B5B4-3896C8BDE9A2}">
   <ds:schemaRefs>
     <ds:schemaRef ds:uri="http://schemas.openxmlformats.org/officeDocument/2006/bibliography"/>
   </ds:schemaRefs>

</xml_diff>